<commit_message>
Minor fix to template.docx
</commit_message>
<xml_diff>
--- a/polizador/secretariador/media/template.docx
+++ b/polizador/secretariador/media/template.docx
@@ -63,9 +63,16 @@
           <w:rFonts w:ascii="Arial" w:hAnsi="Arial" w:cs="Arial"/>
           <w:noProof/>
           <w:sz w:val="20"/>
-          <w:lang w:val="es-AR"/>
-        </w:rPr>
-      </w:pPr>
+        </w:rPr>
+      </w:pPr>
+      <w:r>
+        <w:rPr>
+          <w:rFonts w:ascii="Arial" w:hAnsi="Arial" w:cs="Arial"/>
+          <w:noProof/>
+          <w:sz w:val="20"/>
+        </w:rPr>
+        <w:t>{%if solicitud.solicitud_provincia == “Chaco”%}</w:t>
+      </w:r>
     </w:p>
     <w:p>
       <w:pPr>
@@ -142,6 +149,7 @@
     </w:p>
     <w:p>
       <w:pPr>
+        <w:ind w:firstLine="1843"/>
         <w:jc w:val="both"/>
         <w:rPr>
           <w:rFonts w:ascii="Arial" w:hAnsi="Arial" w:cs="Arial"/>
@@ -176,6 +184,7 @@
     </w:p>
     <w:p>
       <w:pPr>
+        <w:ind w:firstLine="1843"/>
         <w:jc w:val="both"/>
         <w:rPr>
           <w:rFonts w:ascii="Arial" w:hAnsi="Arial" w:cs="Arial"/>
@@ -201,7 +210,16 @@
           <w:highlight w:val="green"/>
           <w:lang w:val="es-AR"/>
         </w:rPr>
-        <w:t>{%for agente in solicitud.comisionadosolicitud_set.all</w:t>
+        <w:t>{%for agente in solicitud.comisionadosolicitud_set.all()%}</w:t>
+      </w:r>
+      <w:r>
+        <w:rPr>
+          <w:rFonts w:ascii="Arial" w:hAnsi="Arial" w:cs="Arial"/>
+          <w:noProof/>
+          <w:sz w:val="20"/>
+          <w:lang w:val="es-AR"/>
+        </w:rPr>
+        <w:t>{%if loop.first%} {%elif not loop.last%}, {%else%} y {%endif%}</w:t>
       </w:r>
       <w:r>
         <w:rPr>
@@ -211,6 +229,127 @@
           <w:highlight w:val="green"/>
           <w:lang w:val="es-AR"/>
         </w:rPr>
+        <w:t>{%if agente.comisionadosolicitud_chofer%}</w:t>
+      </w:r>
+      <w:r>
+        <w:rPr>
+          <w:rFonts w:ascii="Arial" w:hAnsi="Arial" w:cs="Arial"/>
+          <w:noProof/>
+          <w:sz w:val="20"/>
+          <w:highlight w:val="yellow"/>
+          <w:lang w:val="es-AR"/>
+        </w:rPr>
+        <w:t>{%if agente.comisionadosolicitud_nombre == solicitud.solicitud_solicitante%}</w:t>
+      </w:r>
+      <w:r>
+        <w:rPr>
+          <w:rFonts w:ascii="Arial" w:hAnsi="Arial" w:cs="Arial"/>
+          <w:noProof/>
+          <w:color w:val="FFFF00"/>
+          <w:sz w:val="20"/>
+          <w:highlight w:val="black"/>
+          <w:lang w:val="es-AR"/>
+        </w:rPr>
+        <w:t>{%if agente.comisionadosolicitud_nombre.comisionado_sexo == "M"%}el {%else%}la {%endif%}</w:t>
+      </w:r>
+      <w:r>
+        <w:rPr>
+          <w:rFonts w:ascii="Arial" w:hAnsi="Arial" w:cs="Arial"/>
+          <w:noProof/>
+          <w:sz w:val="20"/>
+          <w:highlight w:val="green"/>
+          <w:lang w:val="es-AR"/>
+        </w:rPr>
+        <w:t>{%e</w:t>
+      </w:r>
+      <w:r>
+        <w:rPr>
+          <w:rFonts w:ascii="Arial" w:hAnsi="Arial" w:cs="Arial"/>
+          <w:noProof/>
+          <w:sz w:val="20"/>
+          <w:highlight w:val="green"/>
+          <w:lang w:val="es-AR"/>
+        </w:rPr>
+        <w:t>lse</w:t>
+      </w:r>
+      <w:r>
+        <w:rPr>
+          <w:rFonts w:ascii="Arial" w:hAnsi="Arial" w:cs="Arial"/>
+          <w:noProof/>
+          <w:sz w:val="20"/>
+          <w:highlight w:val="green"/>
+          <w:lang w:val="es-AR"/>
+        </w:rPr>
+        <w:t xml:space="preserve"> %}</w:t>
+      </w:r>
+      <w:r>
+        <w:rPr>
+          <w:rFonts w:ascii="Arial" w:hAnsi="Arial" w:cs="Arial"/>
+          <w:noProof/>
+          <w:color w:val="FFFF00"/>
+          <w:sz w:val="20"/>
+          <w:highlight w:val="black"/>
+          <w:lang w:val="es-AR"/>
+        </w:rPr>
+        <w:t>{%if agente.comisionadosolicitud_nombre.comisionado_sexo == "M"%}el chofer {%else%}la chofer {%endif%}</w:t>
+      </w:r>
+      <w:r>
+        <w:rPr>
+          <w:rFonts w:ascii="Arial" w:hAnsi="Arial" w:cs="Arial"/>
+          <w:noProof/>
+          <w:sz w:val="20"/>
+          <w:highlight w:val="yellow"/>
+          <w:lang w:val="es-AR"/>
+        </w:rPr>
+        <w:t>{%endif%}</w:t>
+      </w:r>
+      <w:r>
+        <w:rPr>
+          <w:rFonts w:ascii="Arial" w:hAnsi="Arial" w:cs="Arial"/>
+          <w:noProof/>
+          <w:sz w:val="20"/>
+          <w:highlight w:val="yellow"/>
+          <w:lang w:val="es-AR"/>
+        </w:rPr>
+        <w:t>{%else%}</w:t>
+      </w:r>
+      <w:r>
+        <w:rPr>
+          <w:rFonts w:ascii="Arial" w:hAnsi="Arial" w:cs="Arial"/>
+          <w:noProof/>
+          <w:color w:val="FFFF00"/>
+          <w:sz w:val="20"/>
+          <w:highlight w:val="black"/>
+          <w:lang w:val="es-AR"/>
+        </w:rPr>
+        <w:t>{%if agente.comisionadosolicitud_nombre.comisionado_sexo == "M"%}el {%else%}la {%endif%}</w:t>
+      </w:r>
+      <w:r>
+        <w:rPr>
+          <w:rFonts w:ascii="Arial" w:hAnsi="Arial" w:cs="Arial"/>
+          <w:noProof/>
+          <w:sz w:val="20"/>
+          <w:highlight w:val="green"/>
+          <w:lang w:val="es-AR"/>
+        </w:rPr>
+        <w:t>{%endif%}</w:t>
+      </w:r>
+      <w:r>
+        <w:rPr>
+          <w:rFonts w:ascii="Arial" w:hAnsi="Arial" w:cs="Arial"/>
+          <w:noProof/>
+          <w:sz w:val="20"/>
+          <w:lang w:val="es-AR"/>
+        </w:rPr>
+        <w:t>{{agente.comisionadosolicitud_nombre.comisionado_abreviatura}} {{agente.comisionadosolicitud_nombre.comisionado_nombre</w:t>
+      </w:r>
+      <w:r>
+        <w:rPr>
+          <w:rFonts w:ascii="Arial" w:hAnsi="Arial" w:cs="Arial"/>
+          <w:noProof/>
+          <w:sz w:val="20"/>
+          <w:lang w:val="es-AR"/>
+        </w:rPr>
         <w:t>()</w:t>
       </w:r>
       <w:r>
@@ -218,10 +357,55 @@
           <w:rFonts w:ascii="Arial" w:hAnsi="Arial" w:cs="Arial"/>
           <w:noProof/>
           <w:sz w:val="20"/>
+          <w:lang w:val="es-AR"/>
+        </w:rPr>
+        <w:t>}} - D.N.I.Nº{{</w:t>
+      </w:r>
+      <w:r>
+        <w:rPr>
+          <w:rFonts w:ascii="Arial" w:hAnsi="Arial" w:cs="Arial"/>
+          <w:noProof/>
+          <w:sz w:val="20"/>
+          <w:lang w:val="es-AR"/>
+        </w:rPr>
+        <w:t>"{:,}".format(agente.comisionadosolicitud_nombre.comisionado_</w:t>
+      </w:r>
+      <w:r>
+        <w:rPr>
+          <w:rFonts w:ascii="Arial" w:hAnsi="Arial" w:cs="Arial"/>
+          <w:noProof/>
+          <w:sz w:val="20"/>
+          <w:lang w:val="es-AR"/>
+        </w:rPr>
+        <w:t>cuit</w:t>
+      </w:r>
+      <w:r>
+        <w:rPr>
+          <w:rFonts w:ascii="Arial" w:hAnsi="Arial" w:cs="Arial"/>
+          <w:noProof/>
+          <w:sz w:val="20"/>
+          <w:lang w:val="es-AR"/>
+        </w:rPr>
+        <w:t xml:space="preserve">) .replace(",", "@").replace(".", ",").replace("@", ".") </w:t>
+      </w:r>
+      <w:r>
+        <w:rPr>
+          <w:rFonts w:ascii="Arial" w:hAnsi="Arial" w:cs="Arial"/>
+          <w:noProof/>
+          <w:sz w:val="20"/>
+          <w:lang w:val="es-AR"/>
+        </w:rPr>
+        <w:t>}}</w:t>
+      </w:r>
+      <w:r>
+        <w:rPr>
+          <w:rFonts w:ascii="Arial" w:hAnsi="Arial" w:cs="Arial"/>
+          <w:noProof/>
+          <w:sz w:val="20"/>
           <w:highlight w:val="green"/>
           <w:lang w:val="es-AR"/>
         </w:rPr>
-        <w:t>%}{%if loop.first%} {%elif not loop.last%}, {%else%} y {%endif%}{%if agente.comisionadosolicitud_chofer%}{%if agente.comisionadosolicitud_nombre.comisionado_sexo == "M"%}el chofer {%else%}la chofer {%endif%}{%else%}{%if agente.comisionadosolicitud_nombre.comisionado_sexo == "M"%}el {%else%}la {%endif%}{%endif%}{{agente.comisionadosolicitud_nombre.comisionado_abreviatura}} {{agente.comisionadosolicitud_nombre.comisionado_nombre}} - D.N.I.Nº{{agente.comisionadosolicitud_nombre.comisionado_dni}}{%endfor%}</w:t>
+        <w:t>{%endfor%}</w:t>
       </w:r>
       <w:r>
         <w:rPr>
@@ -240,7 +424,218 @@
           <w:highlight w:val="magenta"/>
           <w:lang w:val="es-AR"/>
         </w:rPr>
-        <w:t>{%if solicitud.solicitud_localidades.all</w:t>
+        <w:t>{%if solicitud.solicitud_localidades.all()|length &gt; 1%}las localidades de{%else%}la localidad de{% endif%}{%for localidad in solicitud.solicitud_localidades.all()%}{%if loop.first%} {%elif not loop.last%}, {%else%} y {%endif%}{{localidad}}{%endfor%}</w:t>
+      </w:r>
+      <w:r>
+        <w:rPr>
+          <w:rFonts w:ascii="Arial" w:hAnsi="Arial" w:cs="Arial"/>
+          <w:noProof/>
+          <w:sz w:val="20"/>
+          <w:highlight w:val="cyan"/>
+          <w:lang w:val="es-AR"/>
+        </w:rPr>
+        <w:t>{%if solicitud.solicitud_fechas()|length &gt; 1%} los días {%else%} el día {%endif%}{%for fecha in solicitud.solicitud_fechas()%}{%if loop.first%}{%elif not loop.last%}, {%else%} y {%endif%}{{fecha}}{%endfor%}</w:t>
+      </w:r>
+      <w:r>
+        <w:rPr>
+          <w:rFonts w:ascii="Arial" w:hAnsi="Arial" w:cs="Arial"/>
+          <w:noProof/>
+          <w:sz w:val="20"/>
+          <w:lang w:val="es-AR"/>
+        </w:rPr>
+        <w:t>;</w:t>
+      </w:r>
+    </w:p>
+    <w:p>
+      <w:pPr>
+        <w:ind w:firstLine="1843"/>
+        <w:jc w:val="both"/>
+        <w:rPr>
+          <w:rFonts w:ascii="Arial" w:hAnsi="Arial" w:cs="Arial"/>
+          <w:noProof/>
+          <w:sz w:val="20"/>
+          <w:lang w:val="es-AR"/>
+        </w:rPr>
+      </w:pPr>
+    </w:p>
+    <w:p>
+      <w:pPr>
+        <w:ind w:firstLine="1843"/>
+        <w:jc w:val="both"/>
+        <w:rPr>
+          <w:rFonts w:ascii="Arial" w:hAnsi="Arial" w:cs="Arial"/>
+          <w:noProof/>
+          <w:sz w:val="20"/>
+          <w:lang w:val="es-AR"/>
+        </w:rPr>
+      </w:pPr>
+      <w:r>
+        <w:rPr>
+          <w:rFonts w:ascii="Arial" w:hAnsi="Arial" w:cs="Arial"/>
+          <w:noProof/>
+          <w:sz w:val="20"/>
+          <w:lang w:val="es-AR"/>
+        </w:rPr>
+        <w:t xml:space="preserve">Que dicha comisión, en el marco de las actividades del Organismo, tendrá como objetivo, </w:t>
+      </w:r>
+      <w:r>
+        <w:rPr>
+          <w:rFonts w:ascii="Arial" w:hAnsi="Arial" w:cs="Arial"/>
+          <w:noProof/>
+          <w:sz w:val="20"/>
+          <w:highlight w:val="darkGray"/>
+          <w:lang w:val="es-AR"/>
+        </w:rPr>
+        <w:t>{%if solicitud.comisionadosolicitud_set.all()|length &gt; 1 %}</w:t>
+      </w:r>
+      <w:r>
+        <w:rPr>
+          <w:rFonts w:ascii="Arial" w:hAnsi="Arial" w:cs="Arial"/>
+          <w:noProof/>
+          <w:color w:val="FF0000"/>
+          <w:sz w:val="20"/>
+          <w:lang w:val="es-AR"/>
+        </w:rPr>
+        <w:t>trasladar a los mencionados agentes</w:t>
+      </w:r>
+      <w:r>
+        <w:rPr>
+          <w:rFonts w:ascii="Arial" w:hAnsi="Arial" w:cs="Arial"/>
+          <w:noProof/>
+          <w:sz w:val="20"/>
+          <w:highlight w:val="darkGray"/>
+          <w:lang w:val="es-AR"/>
+        </w:rPr>
+        <w:t>{%else%}</w:t>
+      </w:r>
+      <w:r>
+        <w:rPr>
+          <w:rFonts w:ascii="Arial" w:hAnsi="Arial" w:cs="Arial"/>
+          <w:noProof/>
+          <w:color w:val="FF0000"/>
+          <w:sz w:val="20"/>
+          <w:lang w:val="es-AR"/>
+        </w:rPr>
+        <w:t>trasladar al mencionado agente</w:t>
+      </w:r>
+      <w:r>
+        <w:rPr>
+          <w:rFonts w:ascii="Arial" w:hAnsi="Arial" w:cs="Arial"/>
+          <w:noProof/>
+          <w:sz w:val="20"/>
+          <w:highlight w:val="darkGray"/>
+          <w:lang w:val="es-AR"/>
+        </w:rPr>
+        <w:t>{%endif%}</w:t>
+      </w:r>
+      <w:r>
+        <w:rPr>
+          <w:rFonts w:ascii="Arial" w:hAnsi="Arial" w:cs="Arial"/>
+          <w:noProof/>
+          <w:sz w:val="20"/>
+          <w:lang w:val="es-AR"/>
+        </w:rPr>
+        <w:t xml:space="preserve">, a fin de realizar tareas de </w:t>
+      </w:r>
+      <w:r>
+        <w:rPr>
+          <w:rFonts w:ascii="Arial" w:hAnsi="Arial" w:cs="Arial"/>
+          <w:noProof/>
+          <w:sz w:val="20"/>
+          <w:highlight w:val="yellow"/>
+          <w:lang w:val="es-AR"/>
+        </w:rPr>
+        <w:t>{{solicitud.solicitud_tareas}}</w:t>
+      </w:r>
+      <w:r>
+        <w:rPr>
+          <w:rFonts w:ascii="Arial" w:hAnsi="Arial" w:cs="Arial"/>
+          <w:noProof/>
+          <w:sz w:val="20"/>
+          <w:lang w:val="es-AR"/>
+        </w:rPr>
+        <w:t xml:space="preserve"> en </w:t>
+      </w:r>
+      <w:r>
+        <w:rPr>
+          <w:rFonts w:ascii="Arial" w:hAnsi="Arial" w:cs="Arial"/>
+          <w:noProof/>
+          <w:sz w:val="20"/>
+          <w:highlight w:val="green"/>
+          <w:lang w:val="es-AR"/>
+        </w:rPr>
+        <w:t>{%if solicitud.solicitud_localidades.all()|length &gt; 1 %}las localidades de{%else%}la localidad de{%endif%}{%for localidad in solicitud.solicitud_localidades.all()%}{%if loop.first%} {%elif not loop.last%}, {%else%} y {%endif%}{{localidad}}{%endfor%}</w:t>
+      </w:r>
+      <w:r>
+        <w:rPr>
+          <w:rFonts w:ascii="Arial" w:hAnsi="Arial" w:cs="Arial"/>
+          <w:noProof/>
+          <w:sz w:val="20"/>
+          <w:lang w:val="es-AR"/>
+        </w:rPr>
+        <w:t>;</w:t>
+      </w:r>
+    </w:p>
+    <w:p>
+      <w:pPr>
+        <w:ind w:firstLine="1843"/>
+        <w:jc w:val="both"/>
+        <w:rPr>
+          <w:rFonts w:ascii="Arial" w:hAnsi="Arial" w:cs="Arial"/>
+          <w:noProof/>
+          <w:sz w:val="20"/>
+          <w:lang w:val="es-AR"/>
+        </w:rPr>
+      </w:pPr>
+    </w:p>
+    <w:p>
+      <w:pPr>
+        <w:ind w:firstLine="1843"/>
+        <w:jc w:val="both"/>
+        <w:rPr>
+          <w:rFonts w:ascii="Arial" w:hAnsi="Arial" w:cs="Arial"/>
+          <w:noProof/>
+          <w:sz w:val="20"/>
+          <w:lang w:val="es-AR"/>
+        </w:rPr>
+      </w:pPr>
+      <w:r>
+        <w:rPr>
+          <w:rFonts w:ascii="Arial" w:hAnsi="Arial" w:cs="Arial"/>
+          <w:noProof/>
+          <w:sz w:val="20"/>
+          <w:lang w:val="es-AR"/>
+        </w:rPr>
+        <w:t xml:space="preserve">Que el vehículo afectado será </w:t>
+      </w:r>
+      <w:r>
+        <w:rPr>
+          <w:rFonts w:ascii="Arial" w:hAnsi="Arial" w:cs="Arial"/>
+          <w:noProof/>
+          <w:sz w:val="20"/>
+          <w:highlight w:val="lightGray"/>
+          <w:lang w:val="es-AR"/>
+        </w:rPr>
+        <w:t>{{solicitud.solicitud_vehiculo.vehiculo_modelo}}</w:t>
+      </w:r>
+      <w:r>
+        <w:rPr>
+          <w:rFonts w:ascii="Arial" w:hAnsi="Arial" w:cs="Arial"/>
+          <w:noProof/>
+          <w:sz w:val="20"/>
+          <w:lang w:val="es-AR"/>
+        </w:rPr>
+        <w:t xml:space="preserve"> – Dominio </w:t>
+      </w:r>
+      <w:r>
+        <w:rPr>
+          <w:rFonts w:ascii="Arial" w:hAnsi="Arial" w:cs="Arial"/>
+          <w:noProof/>
+          <w:sz w:val="20"/>
+          <w:highlight w:val="lightGray"/>
+          <w:lang w:val="es-AR"/>
+        </w:rPr>
+        <w:t>{{solicitud.solicitud_vehiculo.vehiculo_patente}}</w:t>
       </w:r>
       <w:r>
         <w:rPr>
@@ -250,6 +645,35 @@
           <w:highlight w:val="magenta"/>
           <w:lang w:val="es-AR"/>
         </w:rPr>
+        <w:t>{% if solicitud.solicitud_vehiculo.vehiculo_poliza %}, asegurado bajo póliza Nº{{solicitud.solicitud_vehiculo.vehiculo_poliza}} emitida por {{solicitud.solicitud_vehiculo.vehiculo_poliza_aseguradora}},{%endif%}</w:t>
+      </w:r>
+      <w:r>
+        <w:rPr>
+          <w:rFonts w:ascii="Arial" w:hAnsi="Arial" w:cs="Arial"/>
+          <w:noProof/>
+          <w:sz w:val="20"/>
+          <w:lang w:val="es-AR"/>
+        </w:rPr>
+        <w:t xml:space="preserve"> conducido por </w:t>
+      </w:r>
+      <w:r>
+        <w:rPr>
+          <w:rFonts w:ascii="Arial" w:hAnsi="Arial" w:cs="Arial"/>
+          <w:noProof/>
+          <w:sz w:val="20"/>
+          <w:highlight w:val="yellow"/>
+          <w:lang w:val="es-AR"/>
+        </w:rPr>
+        <w:t>{%for agente in solicitud.comisionadosolicitud_set.all()%}{%if agente.comisionadosolicitud_chofer%}{%if agente.comisionadosolicitud_nombre == solicitud.solicitud_solicitante%}{%if agente.comisionadosolicitud_nombre.comisionado_sexo == "M"%}el {%else%}la {%endif%}{{agente.comisionadosolicitud_nombre.comisionado_abreviatura}} {{agente.comisionadosolicitud_nombre.comisionado_nombre</w:t>
+      </w:r>
+      <w:r>
+        <w:rPr>
+          <w:rFonts w:ascii="Arial" w:hAnsi="Arial" w:cs="Arial"/>
+          <w:noProof/>
+          <w:sz w:val="20"/>
+          <w:highlight w:val="yellow"/>
+          <w:lang w:val="es-AR"/>
+        </w:rPr>
         <w:t>()</w:t>
       </w:r>
       <w:r>
@@ -257,163 +681,24 @@
           <w:rFonts w:ascii="Arial" w:hAnsi="Arial" w:cs="Arial"/>
           <w:noProof/>
           <w:sz w:val="20"/>
-          <w:highlight w:val="magenta"/>
-          <w:lang w:val="es-AR"/>
-        </w:rPr>
-        <w:t>|length &gt; 1%}las localidades de{%else%}la localidad de{%</w:t>
-      </w:r>
-      <w:r>
-        <w:rPr>
-          <w:rFonts w:ascii="Arial" w:hAnsi="Arial" w:cs="Arial"/>
-          <w:noProof/>
-          <w:sz w:val="20"/>
-          <w:highlight w:val="magenta"/>
-          <w:lang w:val="es-AR"/>
-        </w:rPr>
-        <w:t xml:space="preserve"> </w:t>
-      </w:r>
-      <w:r>
-        <w:rPr>
-          <w:rFonts w:ascii="Arial" w:hAnsi="Arial" w:cs="Arial"/>
-          <w:noProof/>
-          <w:sz w:val="20"/>
-          <w:highlight w:val="magenta"/>
-          <w:lang w:val="es-AR"/>
-        </w:rPr>
-        <w:t>endif%}{%for localidad in solicitud.solicitud_localidades.all</w:t>
-      </w:r>
-      <w:r>
-        <w:rPr>
-          <w:rFonts w:ascii="Arial" w:hAnsi="Arial" w:cs="Arial"/>
-          <w:noProof/>
-          <w:sz w:val="20"/>
-          <w:highlight w:val="magenta"/>
-          <w:lang w:val="es-AR"/>
-        </w:rPr>
-        <w:t>()</w:t>
-      </w:r>
-      <w:r>
-        <w:rPr>
-          <w:rFonts w:ascii="Arial" w:hAnsi="Arial" w:cs="Arial"/>
-          <w:noProof/>
-          <w:sz w:val="20"/>
-          <w:highlight w:val="magenta"/>
-          <w:lang w:val="es-AR"/>
-        </w:rPr>
-        <w:t>%}{%if loop.first%} {%elif not loop.last%}, {%else%} y {%endif%}{{localidad}}{%endfor%}</w:t>
-      </w:r>
-      <w:r>
-        <w:rPr>
-          <w:rFonts w:ascii="Arial" w:hAnsi="Arial" w:cs="Arial"/>
-          <w:noProof/>
-          <w:sz w:val="20"/>
-          <w:highlight w:val="cyan"/>
-          <w:lang w:val="es-AR"/>
-        </w:rPr>
-        <w:t>{%</w:t>
-      </w:r>
-      <w:r>
-        <w:rPr>
-          <w:rFonts w:ascii="Arial" w:hAnsi="Arial" w:cs="Arial"/>
-          <w:noProof/>
-          <w:sz w:val="20"/>
-          <w:highlight w:val="cyan"/>
-          <w:lang w:val="es-AR"/>
-        </w:rPr>
-        <w:t>if solicitud.solicitud_fechas</w:t>
-      </w:r>
-      <w:r>
-        <w:rPr>
-          <w:rFonts w:ascii="Arial" w:hAnsi="Arial" w:cs="Arial"/>
-          <w:noProof/>
-          <w:sz w:val="20"/>
-          <w:highlight w:val="cyan"/>
-          <w:lang w:val="es-AR"/>
-        </w:rPr>
-        <w:t>()</w:t>
-      </w:r>
-      <w:r>
-        <w:rPr>
-          <w:rFonts w:ascii="Arial" w:hAnsi="Arial" w:cs="Arial"/>
-          <w:noProof/>
-          <w:sz w:val="20"/>
-          <w:highlight w:val="cyan"/>
-          <w:lang w:val="es-AR"/>
-        </w:rPr>
-        <w:t>|length &gt; 1%}</w:t>
-      </w:r>
-      <w:r>
-        <w:rPr>
-          <w:rFonts w:ascii="Arial" w:hAnsi="Arial" w:cs="Arial"/>
-          <w:noProof/>
-          <w:sz w:val="20"/>
-          <w:highlight w:val="cyan"/>
-          <w:lang w:val="es-AR"/>
-        </w:rPr>
-        <w:t xml:space="preserve"> </w:t>
-      </w:r>
-      <w:r>
-        <w:rPr>
-          <w:rFonts w:ascii="Arial" w:hAnsi="Arial" w:cs="Arial"/>
-          <w:noProof/>
-          <w:sz w:val="20"/>
-          <w:highlight w:val="cyan"/>
-          <w:lang w:val="es-AR"/>
-        </w:rPr>
-        <w:t>los días {%else%}</w:t>
-      </w:r>
-      <w:r>
-        <w:rPr>
-          <w:rFonts w:ascii="Arial" w:hAnsi="Arial" w:cs="Arial"/>
-          <w:noProof/>
-          <w:sz w:val="20"/>
-          <w:highlight w:val="cyan"/>
-          <w:lang w:val="es-AR"/>
-        </w:rPr>
-        <w:t xml:space="preserve"> </w:t>
-      </w:r>
-      <w:r>
-        <w:rPr>
-          <w:rFonts w:ascii="Arial" w:hAnsi="Arial" w:cs="Arial"/>
-          <w:noProof/>
-          <w:sz w:val="20"/>
-          <w:highlight w:val="cyan"/>
-          <w:lang w:val="es-AR"/>
-        </w:rPr>
-        <w:t>el día {%endif%}{%for fecha in solicitud.solicitud_fechas</w:t>
-      </w:r>
-      <w:r>
-        <w:rPr>
-          <w:rFonts w:ascii="Arial" w:hAnsi="Arial" w:cs="Arial"/>
-          <w:noProof/>
-          <w:sz w:val="20"/>
-          <w:highlight w:val="cyan"/>
-          <w:lang w:val="es-AR"/>
-        </w:rPr>
-        <w:t>()</w:t>
-      </w:r>
-      <w:r>
-        <w:rPr>
-          <w:rFonts w:ascii="Arial" w:hAnsi="Arial" w:cs="Arial"/>
-          <w:noProof/>
-          <w:sz w:val="20"/>
-          <w:highlight w:val="cyan"/>
-          <w:lang w:val="es-AR"/>
-        </w:rPr>
-        <w:t>%}{%if loop.first%}{%elif not loop.last%}, {%else%} y {%endif%}{{fecha}}{%endfor%}</w:t>
-      </w:r>
-      <w:r>
-        <w:rPr>
-          <w:rFonts w:ascii="Arial" w:hAnsi="Arial" w:cs="Arial"/>
-          <w:noProof/>
-          <w:sz w:val="20"/>
-          <w:lang w:val="es-AR"/>
-        </w:rPr>
-        <w:t>.</w:t>
-      </w:r>
-    </w:p>
-    <w:p>
-      <w:pPr>
+          <w:highlight w:val="yellow"/>
+          <w:lang w:val="es-AR"/>
+        </w:rPr>
+        <w:t>}}{%else%}{%if agente.comisionadosolicitud_nombre.comisionado_sexo == "M"%}el chofer {%else%}la chofer {%endif%}{{agente.comisionadosolicitud_nombre.comisionado_abreviatura}} {{agente.comisionadosolicitud_nombre.comisionado_nombre()}}{%endif%}{%endif%}{%endfor%}</w:t>
+      </w:r>
+      <w:r>
+        <w:rPr>
+          <w:rFonts w:ascii="Arial" w:hAnsi="Arial" w:cs="Arial"/>
+          <w:noProof/>
+          <w:sz w:val="20"/>
+          <w:lang w:val="es-AR"/>
+        </w:rPr>
+        <w:t>;</w:t>
+      </w:r>
+    </w:p>
+    <w:p>
+      <w:pPr>
+        <w:ind w:firstLine="1843"/>
         <w:jc w:val="both"/>
         <w:rPr>
           <w:rFonts w:ascii="Arial" w:hAnsi="Arial" w:cs="Arial"/>
@@ -425,6 +710,7 @@
     </w:p>
     <w:p>
       <w:pPr>
+        <w:ind w:firstLine="1843"/>
         <w:jc w:val="both"/>
         <w:rPr>
           <w:rFonts w:ascii="Arial" w:hAnsi="Arial" w:cs="Arial"/>
@@ -440,26 +726,7 @@
           <w:sz w:val="20"/>
           <w:lang w:val="es-AR"/>
         </w:rPr>
-        <w:t xml:space="preserve">Que dicha comisión, en el marco de las actividades del Organismo, tendrá como objetivo, trasladar a los mencionados agentes, a fin de realizar tareas de </w:t>
-      </w:r>
-      <w:r>
-        <w:rPr>
-          <w:rFonts w:ascii="Arial" w:hAnsi="Arial" w:cs="Arial"/>
-          <w:noProof/>
-          <w:sz w:val="20"/>
-          <w:highlight w:val="yellow"/>
-          <w:lang w:val="es-AR"/>
-        </w:rPr>
-        <w:t>{{solicitud.solicitud_tareas}}</w:t>
-      </w:r>
-      <w:r>
-        <w:rPr>
-          <w:rFonts w:ascii="Arial" w:hAnsi="Arial" w:cs="Arial"/>
-          <w:noProof/>
-          <w:sz w:val="20"/>
-          <w:lang w:val="es-AR"/>
-        </w:rPr>
-        <w:t xml:space="preserve"> en </w:t>
+        <w:t>Que, en consecuencia, debe anticiparse el importe correspondiente a viáticos (de acuerdo a lo dispuesto en los Decretos Nº1324/1978, Nº080/2024</w:t>
       </w:r>
       <w:r>
         <w:rPr>
@@ -469,20 +736,21 @@
           <w:highlight w:val="green"/>
           <w:lang w:val="es-AR"/>
         </w:rPr>
-        <w:t>{%if solicitud.solicitud_localidades.all()|length &gt; 1 %}las localidades de{%else%}la localidad de{%endif%}{%for localidad in solicitud.solicitud_localidades.all()%}{%if loop.first%} {%elif not loop.last%}, {%else%} y {%endif%}{{localidad}}{%endfor%}</w:t>
-      </w:r>
-      <w:r>
-        <w:rPr>
-          <w:rFonts w:ascii="Arial" w:hAnsi="Arial" w:cs="Arial"/>
-          <w:noProof/>
-          <w:sz w:val="20"/>
-          <w:lang w:val="es-AR"/>
-        </w:rPr>
-        <w:t>.</w:t>
-      </w:r>
-    </w:p>
-    <w:p>
-      <w:pPr>
+        <w:t>{%if solicitud.solicitud_dia_inhabil%} y Nº0806/2008 previa autorización del suscripto{%endif%}</w:t>
+      </w:r>
+      <w:r>
+        <w:rPr>
+          <w:rFonts w:ascii="Arial" w:hAnsi="Arial" w:cs="Arial"/>
+          <w:noProof/>
+          <w:sz w:val="20"/>
+          <w:lang w:val="es-AR"/>
+        </w:rPr>
+        <w:t>), y combustible;</w:t>
+      </w:r>
+    </w:p>
+    <w:p>
+      <w:pPr>
+        <w:ind w:firstLine="1843"/>
         <w:jc w:val="both"/>
         <w:rPr>
           <w:rFonts w:ascii="Arial" w:hAnsi="Arial" w:cs="Arial"/>
@@ -494,94 +762,73 @@
     </w:p>
     <w:p>
       <w:pPr>
+        <w:ind w:firstLine="1843"/>
         <w:jc w:val="both"/>
         <w:rPr>
           <w:rFonts w:ascii="Arial" w:hAnsi="Arial" w:cs="Arial"/>
           <w:noProof/>
-          <w:sz w:val="20"/>
-          <w:lang w:val="es-AR"/>
-        </w:rPr>
-      </w:pPr>
-      <w:r>
-        <w:rPr>
-          <w:rFonts w:ascii="Arial" w:hAnsi="Arial" w:cs="Arial"/>
-          <w:noProof/>
-          <w:sz w:val="20"/>
-          <w:lang w:val="es-AR"/>
-        </w:rPr>
-        <w:t xml:space="preserve">Que el vehículo afectado será </w:t>
-      </w:r>
-      <w:r>
-        <w:rPr>
-          <w:rFonts w:ascii="Arial" w:hAnsi="Arial" w:cs="Arial"/>
-          <w:noProof/>
-          <w:sz w:val="20"/>
-          <w:highlight w:val="magenta"/>
-          <w:lang w:val="es-AR"/>
-        </w:rPr>
-        <w:t>{{solicitud.solicitud_vehiculo.vehiculo_modelo}}</w:t>
-      </w:r>
-      <w:r>
-        <w:rPr>
-          <w:rFonts w:ascii="Arial" w:hAnsi="Arial" w:cs="Arial"/>
-          <w:noProof/>
-          <w:sz w:val="20"/>
-          <w:lang w:val="es-AR"/>
-        </w:rPr>
-        <w:t xml:space="preserve"> – Dominio </w:t>
-      </w:r>
-      <w:r>
-        <w:rPr>
-          <w:rFonts w:ascii="Arial" w:hAnsi="Arial" w:cs="Arial"/>
-          <w:noProof/>
-          <w:sz w:val="20"/>
-          <w:highlight w:val="magenta"/>
-          <w:lang w:val="es-AR"/>
-        </w:rPr>
-        <w:t>{{solicitud.solicitud_vehiculo.vehiculo_patente}}</w:t>
-      </w:r>
-      <w:r>
-        <w:rPr>
-          <w:rFonts w:ascii="Arial" w:hAnsi="Arial" w:cs="Arial"/>
-          <w:noProof/>
-          <w:sz w:val="20"/>
-          <w:lang w:val="es-AR"/>
-        </w:rPr>
-        <w:t xml:space="preserve"> conducido por </w:t>
-      </w:r>
-      <w:r>
-        <w:rPr>
-          <w:rFonts w:ascii="Arial" w:hAnsi="Arial" w:cs="Arial"/>
-          <w:noProof/>
-          <w:sz w:val="20"/>
-          <w:highlight w:val="cyan"/>
-          <w:lang w:val="es-AR"/>
-        </w:rPr>
-        <w:t>{%for agente in solicitud.comisionadosolicitud_set.all()%}{%if agente.comisionadosolicitud_chofer%}{%if agente.comisionadosolicitud_nombre.comisionado_sexo == "M"%}el chofer {%else%}la chofer {%endif%}{{agente.comisionadosolicitud_nombre.comisionado_abreviatura}} {{agente.comisionadosolicitud_nombre.comisionado_nombre}}{%endif%}{%endfor%}</w:t>
-      </w:r>
-      <w:r>
-        <w:rPr>
-          <w:rFonts w:ascii="Arial" w:hAnsi="Arial" w:cs="Arial"/>
-          <w:noProof/>
-          <w:sz w:val="20"/>
-          <w:lang w:val="es-AR"/>
-        </w:rPr>
-        <w:t>.</w:t>
-      </w:r>
-    </w:p>
-    <w:p>
-      <w:pPr>
+          <w:snapToGrid w:val="0"/>
+          <w:sz w:val="20"/>
+          <w:lang w:val="es-AR"/>
+        </w:rPr>
+      </w:pPr>
+      <w:r>
+        <w:rPr>
+          <w:rFonts w:ascii="Arial" w:hAnsi="Arial" w:cs="Arial"/>
+          <w:noProof/>
+          <w:snapToGrid w:val="0"/>
+          <w:sz w:val="20"/>
+          <w:lang w:val="es-AR"/>
+        </w:rPr>
+        <w:t xml:space="preserve">Que conforme a lo establecido en Memorándum Nº50/2014 de la Contaduría General de la </w:t>
+      </w:r>
+      <w:r>
+        <w:rPr>
+          <w:rFonts w:ascii="Arial" w:hAnsi="Arial" w:cs="Arial"/>
+          <w:noProof/>
+          <w:snapToGrid w:val="0"/>
+          <w:sz w:val="20"/>
+          <w:lang w:val="es-AR"/>
+        </w:rPr>
+        <w:t>P</w:t>
+      </w:r>
+      <w:r>
+        <w:rPr>
+          <w:rFonts w:ascii="Arial" w:hAnsi="Arial" w:cs="Arial"/>
+          <w:noProof/>
+          <w:snapToGrid w:val="0"/>
+          <w:sz w:val="20"/>
+          <w:lang w:val="es-AR"/>
+        </w:rPr>
+        <w:t>rovincia, “si los agentes no efectuasen la rendición y/o reintegro del excedente del presente anticipo dentro del plazo reglamentario, autorizan expresamente a retener de sus haberes los importes</w:t>
+      </w:r>
+      <w:r>
+        <w:rPr>
+          <w:rFonts w:ascii="Arial" w:hAnsi="Arial" w:cs="Arial"/>
+          <w:noProof/>
+          <w:snapToGrid w:val="0"/>
+          <w:sz w:val="20"/>
+          <w:lang w:val="es-AR"/>
+        </w:rPr>
+        <w:t xml:space="preserve"> recibidos y/o no reintegrados”;</w:t>
+      </w:r>
+    </w:p>
+    <w:p>
+      <w:pPr>
+        <w:ind w:firstLine="1843"/>
         <w:jc w:val="both"/>
         <w:rPr>
           <w:rFonts w:ascii="Arial" w:hAnsi="Arial" w:cs="Arial"/>
           <w:noProof/>
-          <w:sz w:val="20"/>
-          <w:lang w:val="es-AR"/>
-        </w:rPr>
-      </w:pPr>
-    </w:p>
-    <w:p>
-      <w:pPr>
+          <w:snapToGrid w:val="0"/>
+          <w:sz w:val="20"/>
+          <w:lang w:val="es-AR"/>
+        </w:rPr>
+      </w:pPr>
+    </w:p>
+    <w:p>
+      <w:pPr>
+        <w:ind w:firstLine="1843"/>
         <w:jc w:val="both"/>
         <w:rPr>
           <w:rFonts w:ascii="Arial" w:hAnsi="Arial" w:cs="Arial"/>
@@ -597,131 +844,60 @@
           <w:sz w:val="20"/>
           <w:lang w:val="es-AR"/>
         </w:rPr>
-        <w:t>Que, en consecuencia, debe anticiparse el importe correspondiente a viáticos (de acuerdo a lo dispuesto en los Decretos Nº1324/1978, Nº080/2024</w:t>
-      </w:r>
-      <w:r>
-        <w:rPr>
-          <w:rFonts w:ascii="Arial" w:hAnsi="Arial" w:cs="Arial"/>
-          <w:noProof/>
-          <w:sz w:val="20"/>
-          <w:highlight w:val="green"/>
-          <w:lang w:val="es-AR"/>
-        </w:rPr>
-        <w:t>{%if solicitud.solicitud_dia_inhabil%} y Nº0806/2008 previa autorización del suscripto{%endif%}</w:t>
-      </w:r>
-      <w:r>
-        <w:rPr>
-          <w:rFonts w:ascii="Arial" w:hAnsi="Arial" w:cs="Arial"/>
-          <w:noProof/>
-          <w:sz w:val="20"/>
-          <w:lang w:val="es-AR"/>
-        </w:rPr>
-        <w:t>), y combustible.</w:t>
-      </w:r>
-    </w:p>
-    <w:p>
-      <w:pPr>
+        <w:t xml:space="preserve">Que, el suscripto está facultado a </w:t>
+      </w:r>
+      <w:r>
+        <w:rPr>
+          <w:rFonts w:ascii="Arial" w:hAnsi="Arial" w:cs="Arial"/>
+          <w:noProof/>
+          <w:sz w:val="20"/>
+          <w:lang w:val="es-AR"/>
+        </w:rPr>
+        <w:t>autorizar comisiones y viáticos;</w:t>
+      </w:r>
+    </w:p>
+    <w:p>
+      <w:pPr>
+        <w:ind w:firstLine="1843"/>
         <w:jc w:val="both"/>
         <w:rPr>
           <w:rFonts w:ascii="Arial" w:hAnsi="Arial" w:cs="Arial"/>
           <w:noProof/>
-          <w:sz w:val="20"/>
-          <w:lang w:val="es-AR"/>
-        </w:rPr>
-      </w:pPr>
-    </w:p>
-    <w:p>
-      <w:pPr>
+          <w:snapToGrid w:val="0"/>
+          <w:sz w:val="20"/>
+          <w:lang w:val="es-AR"/>
+        </w:rPr>
+      </w:pPr>
+    </w:p>
+    <w:p>
+      <w:pPr>
+        <w:ind w:firstLine="1843"/>
         <w:jc w:val="both"/>
         <w:rPr>
           <w:rFonts w:ascii="Arial" w:hAnsi="Arial" w:cs="Arial"/>
           <w:noProof/>
+          <w:sz w:val="20"/>
+          <w:lang w:val="es-AR"/>
+        </w:rPr>
+      </w:pPr>
+      <w:r>
+        <w:rPr>
+          <w:rFonts w:ascii="Arial" w:hAnsi="Arial" w:cs="Arial"/>
+          <w:noProof/>
+          <w:sz w:val="20"/>
+          <w:lang w:val="es-AR"/>
+        </w:rPr>
+        <w:t>Por ello;</w:t>
+      </w:r>
+    </w:p>
+    <w:p>
+      <w:pPr>
+        <w:jc w:val="both"/>
+        <w:rPr>
+          <w:rFonts w:ascii="Arial" w:hAnsi="Arial" w:cs="Arial"/>
+          <w:noProof/>
           <w:snapToGrid w:val="0"/>
           <w:sz w:val="20"/>
-          <w:lang w:val="es-AR"/>
-        </w:rPr>
-      </w:pPr>
-      <w:r>
-        <w:rPr>
-          <w:rFonts w:ascii="Arial" w:hAnsi="Arial" w:cs="Arial"/>
-          <w:noProof/>
-          <w:snapToGrid w:val="0"/>
-          <w:sz w:val="20"/>
-          <w:lang w:val="es-AR"/>
-        </w:rPr>
-        <w:t>Que conforme a lo establecido en Memorándum Nº50/2014 de la Contaduría General de la provincia, “si los agentes no efectuasen la rendición y/o reintegro del excedente del presente anticipo dentro del plazo reglamentario, autorizan expresamente a retener de sus haberes los importes recibidos y/o no reintegrados”.</w:t>
-      </w:r>
-    </w:p>
-    <w:p>
-      <w:pPr>
-        <w:jc w:val="both"/>
-        <w:rPr>
-          <w:rFonts w:ascii="Arial" w:hAnsi="Arial" w:cs="Arial"/>
-          <w:noProof/>
-          <w:snapToGrid w:val="0"/>
-          <w:lang w:val="es-AR"/>
-        </w:rPr>
-      </w:pPr>
-    </w:p>
-    <w:p>
-      <w:pPr>
-        <w:jc w:val="both"/>
-        <w:rPr>
-          <w:rFonts w:ascii="Arial" w:hAnsi="Arial" w:cs="Arial"/>
-          <w:noProof/>
-          <w:sz w:val="20"/>
-          <w:lang w:val="es-AR"/>
-        </w:rPr>
-      </w:pPr>
-      <w:r>
-        <w:rPr>
-          <w:rFonts w:ascii="Arial" w:hAnsi="Arial" w:cs="Arial"/>
-          <w:noProof/>
-          <w:sz w:val="20"/>
-          <w:lang w:val="es-AR"/>
-        </w:rPr>
-        <w:t>Que, el suscripto está facultado a autorizar comisiones y viáticos.</w:t>
-      </w:r>
-    </w:p>
-    <w:p>
-      <w:pPr>
-        <w:jc w:val="both"/>
-        <w:rPr>
-          <w:rFonts w:ascii="Arial" w:hAnsi="Arial" w:cs="Arial"/>
-          <w:noProof/>
-          <w:snapToGrid w:val="0"/>
-          <w:sz w:val="20"/>
-          <w:lang w:val="es-AR"/>
-        </w:rPr>
-      </w:pPr>
-    </w:p>
-    <w:p>
-      <w:pPr>
-        <w:jc w:val="both"/>
-        <w:rPr>
-          <w:rFonts w:ascii="Arial" w:hAnsi="Arial" w:cs="Arial"/>
-          <w:noProof/>
-          <w:sz w:val="20"/>
-          <w:lang w:val="es-AR"/>
-        </w:rPr>
-      </w:pPr>
-      <w:r>
-        <w:rPr>
-          <w:rFonts w:ascii="Arial" w:hAnsi="Arial" w:cs="Arial"/>
-          <w:noProof/>
-          <w:sz w:val="20"/>
-          <w:lang w:val="es-AR"/>
-        </w:rPr>
-        <w:t>Por ello;</w:t>
-      </w:r>
-    </w:p>
-    <w:p>
-      <w:pPr>
-        <w:jc w:val="both"/>
-        <w:rPr>
-          <w:rFonts w:ascii="Arial" w:hAnsi="Arial" w:cs="Arial"/>
-          <w:noProof/>
-          <w:snapToGrid w:val="0"/>
           <w:lang w:val="es-AR"/>
         </w:rPr>
       </w:pPr>
@@ -846,7 +1022,18 @@
           <w:highlight w:val="green"/>
           <w:lang w:val="es-AR"/>
         </w:rPr>
-        <w:t>{%if solicitud.solicitud_localidades.all()|length &gt; 1 %}las localidades de{%else%}la localidad de{%endif%}{%for localidad in solicitud.solicitud_localidades.all()%}{%if loop.first%} {%elif not loop.last%}, {%else%} y {%endif%}{{localidad}}{%endfor%}</w:t>
+        <w:t xml:space="preserve">{%if solicitud.solicitud_localidades.all()|length &gt; 1 %}las localidades de{%else%}la localidad de{%endif%}{%for localidad in solicitud.solicitud_localidades.all()%}{%if loop.first%} {%elif not </w:t>
+      </w:r>
+      <w:r>
+        <w:rPr>
+          <w:rFonts w:ascii="Arial" w:hAnsi="Arial" w:cs="Arial"/>
+          <w:noProof/>
+          <w:sz w:val="20"/>
+          <w:highlight w:val="green"/>
+          <w:lang w:val="es-AR"/>
+        </w:rPr>
+        <w:lastRenderedPageBreak/>
+        <w:t>loop.last%}, {%else%} y {%endif%}{{localidad}}{%endfor%}</w:t>
       </w:r>
       <w:r>
         <w:rPr>
@@ -883,7 +1070,7 @@
           <w:sz w:val="20"/>
           <w:lang w:val="es-AR"/>
         </w:rPr>
-        <w:t xml:space="preserve">a fin de realizar </w:t>
+        <w:t xml:space="preserve">a fin de </w:t>
       </w:r>
       <w:r>
         <w:rPr>
@@ -952,32 +1139,6 @@
         <w:jc w:val="both"/>
         <w:rPr>
           <w:rFonts w:ascii="Arial" w:hAnsi="Arial" w:cs="Arial"/>
-          <w:noProof/>
-          <w:sz w:val="20"/>
-          <w:lang w:val="es-AR"/>
-        </w:rPr>
-      </w:pPr>
-    </w:p>
-    <w:p>
-      <w:pPr>
-        <w:jc w:val="both"/>
-        <w:rPr>
-          <w:rFonts w:ascii="Arial" w:hAnsi="Arial" w:cs="Arial"/>
-          <w:noProof/>
-          <w:sz w:val="20"/>
-          <w:lang w:val="es-AR"/>
-        </w:rPr>
-      </w:pPr>
-    </w:p>
-    <w:p>
-      <w:pPr>
-        <w:pStyle w:val="Sangradetextonormal"/>
-        <w:spacing w:after="0"/>
-        <w:ind w:left="0"/>
-        <w:jc w:val="both"/>
-        <w:rPr>
-          <w:rFonts w:ascii="Arial" w:hAnsi="Arial" w:cs="Arial"/>
-          <w:b/>
           <w:noProof/>
           <w:sz w:val="20"/>
           <w:lang w:val="es-AR"/>
@@ -986,68 +1147,93 @@
     </w:p>
     <w:tbl>
       <w:tblPr>
-        <w:tblW w:w="9351" w:type="dxa"/>
-        <w:jc w:val="center"/>
+        <w:tblW w:w="0" w:type="auto"/>
+        <w:tblInd w:w="38" w:type="dxa"/>
+        <w:tblBorders>
+          <w:top w:val="single" w:sz="2" w:space="0" w:color="000001"/>
+          <w:left w:val="single" w:sz="2" w:space="0" w:color="000001"/>
+          <w:bottom w:val="single" w:sz="2" w:space="0" w:color="000001"/>
+          <w:insideH w:val="single" w:sz="2" w:space="0" w:color="000001"/>
+        </w:tblBorders>
         <w:tblCellMar>
-          <w:left w:w="70" w:type="dxa"/>
-          <w:right w:w="70" w:type="dxa"/>
+          <w:top w:w="55" w:type="dxa"/>
+          <w:left w:w="33" w:type="dxa"/>
+          <w:bottom w:w="55" w:type="dxa"/>
+          <w:right w:w="55" w:type="dxa"/>
         </w:tblCellMar>
         <w:tblLook w:val="04A0" w:firstRow="1" w:lastRow="0" w:firstColumn="1" w:lastColumn="0" w:noHBand="0" w:noVBand="1"/>
       </w:tblPr>
       <w:tblGrid>
-        <w:gridCol w:w="8500"/>
-        <w:gridCol w:w="851"/>
+        <w:gridCol w:w="353"/>
+        <w:gridCol w:w="4616"/>
+        <w:gridCol w:w="2968"/>
+        <w:gridCol w:w="579"/>
       </w:tblGrid>
       <w:tr>
         <w:trPr>
-          <w:trHeight w:val="284"/>
-          <w:jc w:val="center"/>
+          <w:trHeight w:val="237"/>
         </w:trPr>
         <w:tc>
           <w:tcPr>
-            <w:tcW w:w="9351" w:type="dxa"/>
-            <w:gridSpan w:val="2"/>
+            <w:tcW w:w="0" w:type="auto"/>
+            <w:gridSpan w:val="4"/>
             <w:tcBorders>
-              <w:top w:val="single" w:sz="4" w:space="0" w:color="auto"/>
-              <w:left w:val="single" w:sz="4" w:space="0" w:color="auto"/>
-              <w:bottom w:val="single" w:sz="4" w:space="0" w:color="auto"/>
-              <w:right w:val="single" w:sz="4" w:space="0" w:color="auto"/>
+              <w:top w:val="nil"/>
+              <w:left w:val="nil"/>
+              <w:bottom w:val="single" w:sz="2" w:space="0" w:color="000001"/>
+              <w:right w:val="nil"/>
             </w:tcBorders>
             <w:shd w:val="clear" w:color="auto" w:fill="auto"/>
-            <w:noWrap/>
-            <w:vAlign w:val="bottom"/>
+            <w:tcMar>
+              <w:left w:w="33" w:type="dxa"/>
+            </w:tcMar>
           </w:tcPr>
           <w:p>
             <w:pPr>
               <w:jc w:val="center"/>
               <w:rPr>
                 <w:rFonts w:ascii="Arial" w:hAnsi="Arial" w:cs="Arial"/>
+                <w:sz w:val="20"/>
+              </w:rPr>
+            </w:pPr>
+            <w:r>
+              <w:rPr>
+                <w:rFonts w:ascii="Arial" w:hAnsi="Arial" w:cs="Arial"/>
+                <w:bCs/>
+                <w:sz w:val="20"/>
+                <w:lang w:val="en-US"/>
+              </w:rPr>
+              <w:t>{%</w:t>
+            </w:r>
+            <w:proofErr w:type="spellStart"/>
+            <w:r>
+              <w:rPr>
+                <w:rFonts w:ascii="Arial" w:hAnsi="Arial" w:cs="Arial"/>
+                <w:bCs/>
+                <w:sz w:val="20"/>
+                <w:lang w:val="en-US"/>
+              </w:rPr>
+              <w:t>tr</w:t>
+            </w:r>
+            <w:proofErr w:type="spellEnd"/>
+            <w:r>
+              <w:rPr>
+                <w:rFonts w:ascii="Arial" w:hAnsi="Arial" w:cs="Arial"/>
+                <w:bCs/>
+                <w:sz w:val="20"/>
+                <w:lang w:val="en-US"/>
+              </w:rPr>
+              <w:t xml:space="preserve"> </w:t>
+            </w:r>
+            <w:r>
+              <w:rPr>
+                <w:rFonts w:ascii="Arial" w:hAnsi="Arial" w:cs="Arial"/>
                 <w:noProof/>
                 <w:color w:val="000000"/>
                 <w:sz w:val="20"/>
-                <w:lang w:val="es-AR" w:eastAsia="es-AR"/>
-              </w:rPr>
-            </w:pPr>
-            <w:r>
-              <w:rPr>
-                <w:rFonts w:ascii="Arial" w:hAnsi="Arial" w:cs="Arial"/>
-                <w:noProof/>
-                <w:color w:val="000000"/>
-                <w:sz w:val="20"/>
                 <w:highlight w:val="green"/>
                 <w:lang w:val="es-AR" w:eastAsia="es-AR"/>
               </w:rPr>
-              <w:t xml:space="preserve">{%tr </w:t>
-            </w:r>
-            <w:r>
-              <w:rPr>
-                <w:rFonts w:ascii="Arial" w:hAnsi="Arial" w:cs="Arial"/>
-                <w:noProof/>
-                <w:color w:val="000000"/>
-                <w:sz w:val="20"/>
-                <w:highlight w:val="green"/>
-                <w:lang w:val="es-AR" w:eastAsia="es-AR"/>
-              </w:rPr>
               <w:t xml:space="preserve">for </w:t>
             </w:r>
             <w:r>
@@ -1064,10 +1250,17 @@
               <w:rPr>
                 <w:rFonts w:ascii="Arial" w:hAnsi="Arial" w:cs="Arial"/>
                 <w:noProof/>
-                <w:color w:val="000000"/>
-                <w:sz w:val="20"/>
-                <w:highlight w:val="green"/>
-                <w:lang w:val="es-AR" w:eastAsia="es-AR"/>
+                <w:sz w:val="20"/>
+                <w:lang w:val="es-AR"/>
+              </w:rPr>
+              <w:t xml:space="preserve"> </w:t>
+            </w:r>
+            <w:r>
+              <w:rPr>
+                <w:rFonts w:ascii="Arial" w:hAnsi="Arial" w:cs="Arial"/>
+                <w:bCs/>
+                <w:sz w:val="20"/>
+                <w:lang w:val="en-US"/>
               </w:rPr>
               <w:t>%}</w:t>
             </w:r>
@@ -1076,195 +1269,1133 @@
       </w:tr>
       <w:tr>
         <w:trPr>
-          <w:trHeight w:val="967"/>
-          <w:jc w:val="center"/>
+          <w:trHeight w:val="397"/>
         </w:trPr>
         <w:tc>
           <w:tcPr>
-            <w:tcW w:w="8500" w:type="dxa"/>
+            <w:tcW w:w="0" w:type="auto"/>
             <w:tcBorders>
-              <w:top w:val="single" w:sz="4" w:space="0" w:color="auto"/>
-              <w:left w:val="single" w:sz="4" w:space="0" w:color="auto"/>
-              <w:bottom w:val="single" w:sz="4" w:space="0" w:color="auto"/>
-              <w:right w:val="single" w:sz="4" w:space="0" w:color="auto"/>
+              <w:top w:val="single" w:sz="2" w:space="0" w:color="000001"/>
+              <w:left w:val="single" w:sz="2" w:space="0" w:color="000001"/>
+              <w:bottom w:val="single" w:sz="2" w:space="0" w:color="000001"/>
             </w:tcBorders>
             <w:shd w:val="clear" w:color="auto" w:fill="auto"/>
-            <w:noWrap/>
-            <w:vAlign w:val="center"/>
-            <w:hideMark/>
+            <w:tcMar>
+              <w:left w:w="33" w:type="dxa"/>
+            </w:tcMar>
           </w:tcPr>
           <w:p>
             <w:pPr>
-              <w:ind w:right="23"/>
-              <w:rPr>
-                <w:rFonts w:ascii="Arial" w:hAnsi="Arial" w:cs="Arial"/>
-                <w:noProof/>
-                <w:sz w:val="20"/>
-                <w:lang w:val="es-AR"/>
+              <w:pStyle w:val="Obsahtabulky"/>
+              <w:rPr>
+                <w:rFonts w:ascii="Arial" w:hAnsi="Arial" w:cs="Arial"/>
+                <w:bCs/>
+                <w:sz w:val="20"/>
+                <w:szCs w:val="20"/>
               </w:rPr>
             </w:pPr>
             <w:r>
               <w:rPr>
                 <w:rFonts w:ascii="Arial" w:hAnsi="Arial" w:cs="Arial"/>
-                <w:bCs/>
-                <w:sz w:val="20"/>
-              </w:rPr>
-              <w:t>%}{{</w:t>
-            </w:r>
-            <w:proofErr w:type="spellStart"/>
-            <w:r>
-              <w:rPr>
-                <w:rFonts w:ascii="Arial" w:hAnsi="Arial" w:cs="Arial"/>
-                <w:bCs/>
-                <w:sz w:val="20"/>
-              </w:rPr>
-              <w:t>agente.comisionadosolicitud_nombre.comisionado_abreviatura</w:t>
-            </w:r>
-            <w:proofErr w:type="spellEnd"/>
-            <w:r>
-              <w:rPr>
-                <w:rFonts w:ascii="Arial" w:hAnsi="Arial" w:cs="Arial"/>
-                <w:bCs/>
-                <w:sz w:val="20"/>
-              </w:rPr>
-              <w:t>}} {{</w:t>
-            </w:r>
-            <w:proofErr w:type="spellStart"/>
-            <w:r>
-              <w:rPr>
-                <w:rFonts w:ascii="Arial" w:hAnsi="Arial" w:cs="Arial"/>
-                <w:bCs/>
-                <w:sz w:val="20"/>
-              </w:rPr>
-              <w:t>agente.comisionadosolicitud_nombre.comisionado_nombre</w:t>
-            </w:r>
-            <w:proofErr w:type="spellEnd"/>
-            <w:r>
-              <w:rPr>
-                <w:rFonts w:ascii="Arial" w:hAnsi="Arial" w:cs="Arial"/>
-                <w:bCs/>
-                <w:sz w:val="20"/>
-              </w:rPr>
-              <w:t xml:space="preserve">}} - </w:t>
-            </w:r>
-            <w:proofErr w:type="spellStart"/>
-            <w:r>
-              <w:rPr>
-                <w:rFonts w:ascii="Arial" w:hAnsi="Arial" w:cs="Arial"/>
-                <w:bCs/>
-                <w:sz w:val="20"/>
-              </w:rPr>
-              <w:t>D.N.I.Nº</w:t>
-            </w:r>
-            <w:proofErr w:type="spellEnd"/>
-            <w:r>
-              <w:rPr>
-                <w:rFonts w:ascii="Arial" w:hAnsi="Arial" w:cs="Arial"/>
-                <w:bCs/>
-                <w:sz w:val="20"/>
-              </w:rPr>
-              <w:t>{{</w:t>
-            </w:r>
-            <w:proofErr w:type="spellStart"/>
-            <w:r>
-              <w:rPr>
-                <w:rFonts w:ascii="Arial" w:hAnsi="Arial" w:cs="Arial"/>
-                <w:bCs/>
-                <w:sz w:val="20"/>
-              </w:rPr>
-              <w:t>agente.comisionadosolicitud_nombre.comisionado_dni</w:t>
-            </w:r>
-            <w:proofErr w:type="spellEnd"/>
-            <w:r>
-              <w:rPr>
-                <w:rFonts w:ascii="Arial" w:hAnsi="Arial" w:cs="Arial"/>
-                <w:bCs/>
-                <w:sz w:val="20"/>
-              </w:rPr>
-              <w:t>}}</w:t>
-            </w:r>
-            <w:bookmarkStart w:id="0" w:name="_GoBack"/>
-            <w:bookmarkEnd w:id="0"/>
+                <w:sz w:val="20"/>
+                <w:szCs w:val="20"/>
+              </w:rPr>
+              <w:t>{%tc for x in [1]%}</w:t>
+            </w:r>
           </w:p>
         </w:tc>
         <w:tc>
           <w:tcPr>
-            <w:tcW w:w="851" w:type="dxa"/>
+            <w:tcW w:w="0" w:type="auto"/>
             <w:tcBorders>
-              <w:top w:val="single" w:sz="4" w:space="0" w:color="auto"/>
-              <w:left w:val="nil"/>
-              <w:bottom w:val="single" w:sz="4" w:space="0" w:color="auto"/>
-              <w:right w:val="single" w:sz="4" w:space="0" w:color="auto"/>
+              <w:top w:val="single" w:sz="2" w:space="0" w:color="000001"/>
+              <w:left w:val="single" w:sz="2" w:space="0" w:color="000001"/>
+              <w:bottom w:val="single" w:sz="2" w:space="0" w:color="000001"/>
             </w:tcBorders>
             <w:shd w:val="clear" w:color="auto" w:fill="auto"/>
-            <w:vAlign w:val="center"/>
-            <w:hideMark/>
+            <w:tcMar>
+              <w:left w:w="33" w:type="dxa"/>
+            </w:tcMar>
           </w:tcPr>
           <w:p>
             <w:pPr>
-              <w:jc w:val="center"/>
-              <w:rPr>
-                <w:rFonts w:ascii="Arial" w:hAnsi="Arial" w:cs="Arial"/>
-                <w:noProof/>
-                <w:color w:val="000000"/>
-                <w:sz w:val="20"/>
-                <w:lang w:val="es-AR" w:eastAsia="es-AR"/>
+              <w:pStyle w:val="Obsahtabulky"/>
+              <w:rPr>
+                <w:rFonts w:ascii="Arial" w:hAnsi="Arial" w:cs="Arial"/>
+                <w:sz w:val="20"/>
+                <w:szCs w:val="20"/>
               </w:rPr>
             </w:pPr>
             <w:r>
               <w:rPr>
                 <w:rFonts w:ascii="Arial" w:hAnsi="Arial" w:cs="Arial"/>
-                <w:noProof/>
-                <w:color w:val="000000"/>
-                <w:sz w:val="20"/>
-                <w:highlight w:val="yellow"/>
-                <w:lang w:val="es-AR" w:eastAsia="es-AR"/>
-              </w:rPr>
-              <w:t>-</w:t>
+                <w:bCs/>
+                <w:sz w:val="20"/>
+                <w:szCs w:val="20"/>
+              </w:rPr>
+              <w:t>{{agente.comisionadosolicitud_nombre.comisionado_abreviatura}} {{agente.comisionadosolicitud_nombre.comisionado_nombre</w:t>
+            </w:r>
+            <w:r>
+              <w:rPr>
+                <w:rFonts w:ascii="Arial" w:hAnsi="Arial" w:cs="Arial"/>
+                <w:bCs/>
+                <w:sz w:val="20"/>
+                <w:szCs w:val="20"/>
+              </w:rPr>
+              <w:t>()</w:t>
+            </w:r>
+            <w:r>
+              <w:rPr>
+                <w:rFonts w:ascii="Arial" w:hAnsi="Arial" w:cs="Arial"/>
+                <w:bCs/>
+                <w:sz w:val="20"/>
+                <w:szCs w:val="20"/>
+              </w:rPr>
+              <w:t>}} - D.N.I.Nº{{</w:t>
+            </w:r>
+            <w:r>
+              <w:rPr>
+                <w:rFonts w:ascii="Arial" w:hAnsi="Arial" w:cs="Arial"/>
+                <w:sz w:val="20"/>
+                <w:szCs w:val="20"/>
+              </w:rPr>
+              <w:t>"{:</w:t>
+            </w:r>
+            <w:r>
+              <w:rPr>
+                <w:rFonts w:ascii="Arial" w:hAnsi="Arial" w:cs="Arial"/>
+                <w:sz w:val="20"/>
+                <w:szCs w:val="20"/>
+              </w:rPr>
+              <w:t>,</w:t>
+            </w:r>
+            <w:r>
+              <w:rPr>
+                <w:rFonts w:ascii="Arial" w:hAnsi="Arial" w:cs="Arial"/>
+                <w:sz w:val="20"/>
+                <w:szCs w:val="20"/>
+              </w:rPr>
+              <w:t>}"</w:t>
+            </w:r>
+            <w:r>
+              <w:rPr>
+                <w:rFonts w:ascii="Arial" w:hAnsi="Arial" w:cs="Arial"/>
+                <w:sz w:val="20"/>
+                <w:szCs w:val="20"/>
+              </w:rPr>
+              <w:t>.</w:t>
+            </w:r>
+            <w:r>
+              <w:rPr>
+                <w:rFonts w:ascii="Arial" w:hAnsi="Arial" w:cs="Arial"/>
+                <w:sz w:val="20"/>
+                <w:szCs w:val="20"/>
+              </w:rPr>
+              <w:t>format(</w:t>
+            </w:r>
+            <w:r>
+              <w:rPr>
+                <w:rFonts w:ascii="Arial" w:hAnsi="Arial" w:cs="Arial"/>
+                <w:bCs/>
+                <w:sz w:val="20"/>
+                <w:szCs w:val="20"/>
+              </w:rPr>
+              <w:t>agente.comisionadosolicitud_nombre.comisionado_</w:t>
+            </w:r>
+            <w:r>
+              <w:rPr>
+                <w:rFonts w:ascii="Arial" w:hAnsi="Arial" w:cs="Arial"/>
+                <w:bCs/>
+                <w:sz w:val="20"/>
+                <w:szCs w:val="20"/>
+              </w:rPr>
+              <w:t>cuit</w:t>
+            </w:r>
+            <w:bookmarkStart w:id="0" w:name="_GoBack"/>
+            <w:bookmarkEnd w:id="0"/>
+            <w:r>
+              <w:rPr>
+                <w:rFonts w:ascii="Arial" w:hAnsi="Arial" w:cs="Arial"/>
+                <w:sz w:val="20"/>
+                <w:szCs w:val="20"/>
+              </w:rPr>
+              <w:t>)</w:t>
+            </w:r>
+            <w:r>
+              <w:t xml:space="preserve"> </w:t>
+            </w:r>
+            <w:r>
+              <w:rPr>
+                <w:rFonts w:ascii="Arial" w:hAnsi="Arial" w:cs="Arial"/>
+                <w:sz w:val="20"/>
+                <w:szCs w:val="20"/>
+              </w:rPr>
+              <w:t>.replace(",", "@").replace(".", ",")</w:t>
+            </w:r>
+            <w:r>
+              <w:rPr>
+                <w:rFonts w:ascii="Arial" w:hAnsi="Arial" w:cs="Arial"/>
+                <w:sz w:val="20"/>
+                <w:szCs w:val="20"/>
+              </w:rPr>
+              <w:t>.replace("@", ".")</w:t>
+            </w:r>
+            <w:r>
+              <w:rPr>
+                <w:rFonts w:ascii="Arial" w:hAnsi="Arial" w:cs="Arial"/>
+                <w:sz w:val="20"/>
+                <w:szCs w:val="20"/>
+              </w:rPr>
+              <w:t xml:space="preserve"> }}</w:t>
+            </w:r>
+          </w:p>
+        </w:tc>
+        <w:tc>
+          <w:tcPr>
+            <w:tcW w:w="0" w:type="auto"/>
+            <w:tcBorders>
+              <w:top w:val="single" w:sz="2" w:space="0" w:color="000001"/>
+              <w:left w:val="single" w:sz="2" w:space="0" w:color="000001"/>
+              <w:bottom w:val="single" w:sz="2" w:space="0" w:color="000001"/>
+              <w:right w:val="single" w:sz="2" w:space="0" w:color="000001"/>
+            </w:tcBorders>
+            <w:shd w:val="clear" w:color="auto" w:fill="auto"/>
+            <w:tcMar>
+              <w:left w:w="33" w:type="dxa"/>
+            </w:tcMar>
+          </w:tcPr>
+          <w:p>
+            <w:pPr>
+              <w:pStyle w:val="Obsahtabulky"/>
+              <w:rPr>
+                <w:rFonts w:ascii="Arial" w:hAnsi="Arial" w:cs="Arial"/>
+                <w:sz w:val="20"/>
+                <w:szCs w:val="20"/>
+              </w:rPr>
+            </w:pPr>
+            <w:r>
+              <w:rPr>
+                <w:rFonts w:ascii="Arial" w:hAnsi="Arial" w:cs="Arial"/>
+                <w:sz w:val="20"/>
+                <w:szCs w:val="20"/>
+              </w:rPr>
+              <w:t>{{</w:t>
+            </w:r>
+            <w:r>
+              <w:rPr>
+                <w:rFonts w:ascii="Arial" w:hAnsi="Arial" w:cs="Arial"/>
+                <w:sz w:val="20"/>
+                <w:szCs w:val="20"/>
+              </w:rPr>
+              <w:t>"${:</w:t>
+            </w:r>
+            <w:r>
+              <w:rPr>
+                <w:rFonts w:ascii="Arial" w:hAnsi="Arial" w:cs="Arial"/>
+                <w:sz w:val="20"/>
+                <w:szCs w:val="20"/>
+              </w:rPr>
+              <w:t>,</w:t>
+            </w:r>
+            <w:r>
+              <w:rPr>
+                <w:rFonts w:ascii="Arial" w:hAnsi="Arial" w:cs="Arial"/>
+                <w:sz w:val="20"/>
+                <w:szCs w:val="20"/>
+              </w:rPr>
+              <w:t>.</w:t>
+            </w:r>
+            <w:r>
+              <w:rPr>
+                <w:rFonts w:ascii="Arial" w:hAnsi="Arial" w:cs="Arial"/>
+                <w:sz w:val="20"/>
+                <w:szCs w:val="20"/>
+              </w:rPr>
+              <w:t>2f}"</w:t>
+            </w:r>
+            <w:r>
+              <w:rPr>
+                <w:rFonts w:ascii="Arial" w:hAnsi="Arial" w:cs="Arial"/>
+                <w:sz w:val="20"/>
+                <w:szCs w:val="20"/>
+              </w:rPr>
+              <w:t>.</w:t>
+            </w:r>
+            <w:r>
+              <w:rPr>
+                <w:rFonts w:ascii="Arial" w:hAnsi="Arial" w:cs="Arial"/>
+                <w:sz w:val="20"/>
+                <w:szCs w:val="20"/>
+              </w:rPr>
+              <w:t>format(</w:t>
+            </w:r>
+            <w:r>
+              <w:rPr>
+                <w:rFonts w:ascii="Arial" w:hAnsi="Arial" w:cs="Arial"/>
+                <w:sz w:val="20"/>
+                <w:szCs w:val="20"/>
+              </w:rPr>
+              <w:t>agente.viaticos_total()</w:t>
+            </w:r>
+            <w:r>
+              <w:rPr>
+                <w:rFonts w:ascii="Arial" w:hAnsi="Arial" w:cs="Arial"/>
+                <w:sz w:val="20"/>
+                <w:szCs w:val="20"/>
+              </w:rPr>
+              <w:t>|float</w:t>
+            </w:r>
+            <w:r>
+              <w:rPr>
+                <w:rFonts w:ascii="Arial" w:hAnsi="Arial" w:cs="Arial"/>
+                <w:sz w:val="20"/>
+                <w:szCs w:val="20"/>
+              </w:rPr>
+              <w:t>)</w:t>
+            </w:r>
+            <w:r>
+              <w:t xml:space="preserve"> </w:t>
+            </w:r>
+            <w:r>
+              <w:rPr>
+                <w:rFonts w:ascii="Arial" w:hAnsi="Arial" w:cs="Arial"/>
+                <w:sz w:val="20"/>
+                <w:szCs w:val="20"/>
+              </w:rPr>
+              <w:t>.replace(",", "@").replace(".", ",")</w:t>
+            </w:r>
+            <w:r>
+              <w:rPr>
+                <w:rFonts w:ascii="Arial" w:hAnsi="Arial" w:cs="Arial"/>
+                <w:sz w:val="20"/>
+                <w:szCs w:val="20"/>
+              </w:rPr>
+              <w:t>.replace("@", ".")</w:t>
+            </w:r>
+            <w:r>
+              <w:rPr>
+                <w:rFonts w:ascii="Arial" w:hAnsi="Arial" w:cs="Arial"/>
+                <w:sz w:val="20"/>
+                <w:szCs w:val="20"/>
+              </w:rPr>
+              <w:t xml:space="preserve"> }}</w:t>
+            </w:r>
+          </w:p>
+        </w:tc>
+        <w:tc>
+          <w:tcPr>
+            <w:tcW w:w="0" w:type="auto"/>
+            <w:tcBorders>
+              <w:top w:val="single" w:sz="2" w:space="0" w:color="000001"/>
+              <w:left w:val="single" w:sz="2" w:space="0" w:color="000001"/>
+              <w:bottom w:val="single" w:sz="2" w:space="0" w:color="000001"/>
+              <w:right w:val="single" w:sz="2" w:space="0" w:color="000001"/>
+            </w:tcBorders>
+            <w:shd w:val="clear" w:color="auto" w:fill="auto"/>
+            <w:tcMar>
+              <w:left w:w="33" w:type="dxa"/>
+            </w:tcMar>
+          </w:tcPr>
+          <w:p>
+            <w:pPr>
+              <w:pStyle w:val="Obsahtabulky"/>
+              <w:rPr>
+                <w:rFonts w:ascii="Arial" w:hAnsi="Arial" w:cs="Arial"/>
+                <w:sz w:val="20"/>
+                <w:szCs w:val="20"/>
+              </w:rPr>
+            </w:pPr>
+            <w:r>
+              <w:rPr>
+                <w:rFonts w:ascii="Arial" w:hAnsi="Arial" w:cs="Arial"/>
+                <w:sz w:val="20"/>
+                <w:szCs w:val="20"/>
+              </w:rPr>
+              <w:t xml:space="preserve"> </w:t>
+            </w:r>
+            <w:bookmarkStart w:id="1" w:name="__DdeLink__6997_957214208"/>
+            <w:bookmarkEnd w:id="1"/>
+            <w:r>
+              <w:rPr>
+                <w:rFonts w:ascii="Arial" w:hAnsi="Arial" w:cs="Arial"/>
+                <w:sz w:val="20"/>
+                <w:szCs w:val="20"/>
+              </w:rPr>
+              <w:t>{%tc endfor %}</w:t>
             </w:r>
           </w:p>
         </w:tc>
       </w:tr>
       <w:tr>
         <w:trPr>
-          <w:trHeight w:val="284"/>
-          <w:jc w:val="center"/>
+          <w:trHeight w:val="397"/>
         </w:trPr>
         <w:tc>
           <w:tcPr>
-            <w:tcW w:w="9351" w:type="dxa"/>
+            <w:tcW w:w="0" w:type="auto"/>
+            <w:tcBorders>
+              <w:top w:val="single" w:sz="2" w:space="0" w:color="000001"/>
+              <w:left w:val="single" w:sz="2" w:space="0" w:color="000001"/>
+              <w:bottom w:val="single" w:sz="2" w:space="0" w:color="000001"/>
+              <w:right w:val="single" w:sz="2" w:space="0" w:color="000001"/>
+            </w:tcBorders>
+            <w:shd w:val="clear" w:color="auto" w:fill="auto"/>
+            <w:tcMar>
+              <w:left w:w="33" w:type="dxa"/>
+            </w:tcMar>
+          </w:tcPr>
+          <w:p>
+            <w:pPr>
+              <w:pStyle w:val="Obsahtabulky"/>
+              <w:rPr>
+                <w:rFonts w:ascii="Arial" w:hAnsi="Arial" w:cs="Arial"/>
+                <w:sz w:val="20"/>
+                <w:szCs w:val="20"/>
+              </w:rPr>
+            </w:pPr>
+            <w:r>
+              <w:rPr>
+                <w:rFonts w:ascii="Arial" w:hAnsi="Arial" w:cs="Arial"/>
+                <w:bCs/>
+                <w:sz w:val="20"/>
+                <w:szCs w:val="20"/>
+              </w:rPr>
+              <w:t>{%tc for x in [</w:t>
+            </w:r>
+            <w:r>
+              <w:rPr>
+                <w:rFonts w:ascii="Arial" w:hAnsi="Arial" w:cs="Arial"/>
+                <w:bCs/>
+                <w:sz w:val="20"/>
+                <w:szCs w:val="20"/>
+              </w:rPr>
+              <w:t>2</w:t>
+            </w:r>
+            <w:r>
+              <w:rPr>
+                <w:rFonts w:ascii="Arial" w:hAnsi="Arial" w:cs="Arial"/>
+                <w:bCs/>
+                <w:sz w:val="20"/>
+                <w:szCs w:val="20"/>
+              </w:rPr>
+              <w:t>]%}</w:t>
+            </w:r>
+          </w:p>
+        </w:tc>
+        <w:tc>
+          <w:tcPr>
+            <w:tcW w:w="0" w:type="auto"/>
             <w:gridSpan w:val="2"/>
             <w:tcBorders>
-              <w:top w:val="single" w:sz="4" w:space="0" w:color="auto"/>
-              <w:left w:val="single" w:sz="4" w:space="0" w:color="auto"/>
-              <w:bottom w:val="single" w:sz="4" w:space="0" w:color="auto"/>
-              <w:right w:val="single" w:sz="4" w:space="0" w:color="auto"/>
+              <w:top w:val="single" w:sz="2" w:space="0" w:color="000001"/>
+              <w:left w:val="single" w:sz="2" w:space="0" w:color="000001"/>
+              <w:bottom w:val="single" w:sz="2" w:space="0" w:color="000001"/>
+              <w:right w:val="single" w:sz="2" w:space="0" w:color="000001"/>
             </w:tcBorders>
             <w:shd w:val="clear" w:color="auto" w:fill="auto"/>
-            <w:noWrap/>
-            <w:vAlign w:val="bottom"/>
+            <w:tcMar>
+              <w:left w:w="33" w:type="dxa"/>
+            </w:tcMar>
+          </w:tcPr>
+          <w:p>
+            <w:pPr>
+              <w:pStyle w:val="Obsahtabulky"/>
+              <w:rPr>
+                <w:rFonts w:ascii="Arial" w:hAnsi="Arial" w:cs="Arial"/>
+                <w:sz w:val="20"/>
+                <w:szCs w:val="20"/>
+              </w:rPr>
+            </w:pPr>
+            <w:r>
+              <w:rPr>
+                <w:rFonts w:ascii="Arial" w:hAnsi="Arial" w:cs="Arial"/>
+                <w:bCs/>
+                <w:sz w:val="20"/>
+                <w:szCs w:val="20"/>
+              </w:rPr>
+              <w:t>{% hm %}</w:t>
+            </w:r>
+            <w:r>
+              <w:rPr>
+                <w:rFonts w:ascii="Arial" w:hAnsi="Arial" w:cs="Arial"/>
+                <w:bCs/>
+                <w:sz w:val="20"/>
+                <w:szCs w:val="20"/>
+              </w:rPr>
+              <w:t>{%if agente.comisionadosolicitud_chofer %}</w:t>
+            </w:r>
+            <w:r>
+              <w:rPr>
+                <w:rFonts w:ascii="Arial" w:hAnsi="Arial" w:cs="Arial"/>
+                <w:bCs/>
+                <w:sz w:val="20"/>
+                <w:szCs w:val="20"/>
+              </w:rPr>
+              <w:t>(</w:t>
+            </w:r>
+            <w:r>
+              <w:rPr>
+                <w:rFonts w:ascii="Arial" w:hAnsi="Arial" w:cs="Arial"/>
+                <w:bCs/>
+                <w:sz w:val="20"/>
+                <w:szCs w:val="20"/>
+                <w:u w:val="single"/>
+              </w:rPr>
+              <w:t>Viáticos:</w:t>
+            </w:r>
+            <w:r>
+              <w:rPr>
+                <w:rFonts w:ascii="Arial" w:hAnsi="Arial" w:cs="Arial"/>
+                <w:bCs/>
+                <w:sz w:val="20"/>
+                <w:szCs w:val="20"/>
+              </w:rPr>
+              <w:t xml:space="preserve"> {{solicitud.cantidad_de_dias()}}{%if solicitud.cantidad_de_dias() &gt; 1 %} días {%else%} día {%endif%}a razón de </w:t>
+            </w:r>
+            <w:r>
+              <w:rPr>
+                <w:rFonts w:ascii="Arial" w:hAnsi="Arial" w:cs="Arial"/>
+                <w:bCs/>
+                <w:sz w:val="20"/>
+                <w:szCs w:val="20"/>
+              </w:rPr>
+              <w:t>{{</w:t>
+            </w:r>
+            <w:r>
+              <w:rPr>
+                <w:rFonts w:ascii="Arial" w:hAnsi="Arial" w:cs="Arial"/>
+                <w:sz w:val="20"/>
+                <w:szCs w:val="20"/>
+              </w:rPr>
+              <w:t>"${:</w:t>
+            </w:r>
+            <w:r>
+              <w:rPr>
+                <w:rFonts w:ascii="Arial" w:hAnsi="Arial" w:cs="Arial"/>
+                <w:sz w:val="20"/>
+                <w:szCs w:val="20"/>
+              </w:rPr>
+              <w:t>,.</w:t>
+            </w:r>
+            <w:r>
+              <w:rPr>
+                <w:rFonts w:ascii="Arial" w:hAnsi="Arial" w:cs="Arial"/>
+                <w:sz w:val="20"/>
+                <w:szCs w:val="20"/>
+              </w:rPr>
+              <w:t>2f}"</w:t>
+            </w:r>
+            <w:r>
+              <w:rPr>
+                <w:rFonts w:ascii="Arial" w:hAnsi="Arial" w:cs="Arial"/>
+                <w:sz w:val="20"/>
+                <w:szCs w:val="20"/>
+              </w:rPr>
+              <w:t>.</w:t>
+            </w:r>
+            <w:r>
+              <w:rPr>
+                <w:rFonts w:ascii="Arial" w:hAnsi="Arial" w:cs="Arial"/>
+                <w:sz w:val="20"/>
+                <w:szCs w:val="20"/>
+              </w:rPr>
+              <w:t>format(</w:t>
+            </w:r>
+            <w:r>
+              <w:rPr>
+                <w:rFonts w:ascii="Arial" w:hAnsi="Arial" w:cs="Arial"/>
+                <w:bCs/>
+                <w:sz w:val="20"/>
+                <w:szCs w:val="20"/>
+              </w:rPr>
+              <w:t>agente.</w:t>
+            </w:r>
+            <w:r>
+              <w:rPr>
+                <w:rFonts w:ascii="Arial" w:hAnsi="Arial" w:cs="Arial"/>
+                <w:bCs/>
+                <w:sz w:val="20"/>
+                <w:szCs w:val="20"/>
+              </w:rPr>
+              <w:t>valor_viatico_dia</w:t>
+            </w:r>
+            <w:r>
+              <w:rPr>
+                <w:rFonts w:ascii="Arial" w:hAnsi="Arial" w:cs="Arial"/>
+                <w:bCs/>
+                <w:sz w:val="20"/>
+                <w:szCs w:val="20"/>
+              </w:rPr>
+              <w:t>()</w:t>
+            </w:r>
+            <w:r>
+              <w:rPr>
+                <w:rFonts w:ascii="Arial" w:hAnsi="Arial" w:cs="Arial"/>
+                <w:sz w:val="20"/>
+                <w:szCs w:val="20"/>
+              </w:rPr>
+              <w:t>|float</w:t>
+            </w:r>
+            <w:r>
+              <w:rPr>
+                <w:rFonts w:ascii="Arial" w:hAnsi="Arial" w:cs="Arial"/>
+                <w:sz w:val="20"/>
+                <w:szCs w:val="20"/>
+              </w:rPr>
+              <w:t>)</w:t>
+            </w:r>
+            <w:r>
+              <w:t xml:space="preserve"> </w:t>
+            </w:r>
+            <w:r>
+              <w:rPr>
+                <w:rFonts w:ascii="Arial" w:hAnsi="Arial" w:cs="Arial"/>
+                <w:sz w:val="20"/>
+                <w:szCs w:val="20"/>
+              </w:rPr>
+              <w:t>.replace(",", "@").replace(".", ",")</w:t>
+            </w:r>
+            <w:r>
+              <w:rPr>
+                <w:rFonts w:ascii="Arial" w:hAnsi="Arial" w:cs="Arial"/>
+                <w:sz w:val="20"/>
+                <w:szCs w:val="20"/>
+              </w:rPr>
+              <w:t>.replace("@", ".")</w:t>
+            </w:r>
+            <w:r>
+              <w:rPr>
+                <w:rFonts w:ascii="Arial" w:hAnsi="Arial" w:cs="Arial"/>
+                <w:sz w:val="20"/>
+                <w:szCs w:val="20"/>
+              </w:rPr>
+              <w:t>}}</w:t>
+            </w:r>
+            <w:r>
+              <w:rPr>
+                <w:rFonts w:ascii="Arial" w:hAnsi="Arial" w:cs="Arial"/>
+                <w:bCs/>
+                <w:sz w:val="20"/>
+                <w:szCs w:val="20"/>
+              </w:rPr>
+              <w:t xml:space="preserve"> diarios + </w:t>
+            </w:r>
+            <w:r>
+              <w:rPr>
+                <w:rFonts w:ascii="Arial" w:hAnsi="Arial" w:cs="Arial"/>
+                <w:bCs/>
+                <w:sz w:val="20"/>
+                <w:szCs w:val="20"/>
+                <w:u w:val="single"/>
+              </w:rPr>
+              <w:t>Combustible:</w:t>
+            </w:r>
+            <w:r>
+              <w:rPr>
+                <w:rFonts w:ascii="Arial" w:hAnsi="Arial" w:cs="Arial"/>
+                <w:bCs/>
+                <w:sz w:val="20"/>
+                <w:szCs w:val="20"/>
+              </w:rPr>
+              <w:t xml:space="preserve"> </w:t>
+            </w:r>
+            <w:r>
+              <w:rPr>
+                <w:rFonts w:ascii="Arial" w:hAnsi="Arial" w:cs="Arial"/>
+                <w:bCs/>
+                <w:sz w:val="20"/>
+                <w:szCs w:val="20"/>
+              </w:rPr>
+              <w:t>{{</w:t>
+            </w:r>
+            <w:r>
+              <w:rPr>
+                <w:rFonts w:ascii="Arial" w:hAnsi="Arial" w:cs="Arial"/>
+                <w:sz w:val="20"/>
+                <w:szCs w:val="20"/>
+              </w:rPr>
+              <w:t>"${:</w:t>
+            </w:r>
+            <w:r>
+              <w:rPr>
+                <w:rFonts w:ascii="Arial" w:hAnsi="Arial" w:cs="Arial"/>
+                <w:sz w:val="20"/>
+                <w:szCs w:val="20"/>
+              </w:rPr>
+              <w:t>,.</w:t>
+            </w:r>
+            <w:r>
+              <w:rPr>
+                <w:rFonts w:ascii="Arial" w:hAnsi="Arial" w:cs="Arial"/>
+                <w:sz w:val="20"/>
+                <w:szCs w:val="20"/>
+              </w:rPr>
+              <w:t>2f}"</w:t>
+            </w:r>
+            <w:r>
+              <w:rPr>
+                <w:rFonts w:ascii="Arial" w:hAnsi="Arial" w:cs="Arial"/>
+                <w:sz w:val="20"/>
+                <w:szCs w:val="20"/>
+              </w:rPr>
+              <w:t>.</w:t>
+            </w:r>
+            <w:r>
+              <w:rPr>
+                <w:rFonts w:ascii="Arial" w:hAnsi="Arial" w:cs="Arial"/>
+                <w:sz w:val="20"/>
+                <w:szCs w:val="20"/>
+              </w:rPr>
+              <w:t>format(</w:t>
+            </w:r>
+            <w:r>
+              <w:rPr>
+                <w:rFonts w:ascii="Arial" w:hAnsi="Arial" w:cs="Arial"/>
+                <w:bCs/>
+                <w:sz w:val="20"/>
+                <w:szCs w:val="20"/>
+              </w:rPr>
+              <w:t>agente.comisionadosolicitud_combustible</w:t>
+            </w:r>
+            <w:r>
+              <w:rPr>
+                <w:rFonts w:ascii="Arial" w:hAnsi="Arial" w:cs="Arial"/>
+                <w:sz w:val="20"/>
+                <w:szCs w:val="20"/>
+              </w:rPr>
+              <w:t>|float</w:t>
+            </w:r>
+            <w:r>
+              <w:rPr>
+                <w:rFonts w:ascii="Arial" w:hAnsi="Arial" w:cs="Arial"/>
+                <w:sz w:val="20"/>
+                <w:szCs w:val="20"/>
+              </w:rPr>
+              <w:t>)</w:t>
+            </w:r>
+            <w:r>
+              <w:t xml:space="preserve"> </w:t>
+            </w:r>
+            <w:r>
+              <w:rPr>
+                <w:rFonts w:ascii="Arial" w:hAnsi="Arial" w:cs="Arial"/>
+                <w:sz w:val="20"/>
+                <w:szCs w:val="20"/>
+              </w:rPr>
+              <w:t>.replace(",", "@").replace(".", ",")</w:t>
+            </w:r>
+            <w:r>
+              <w:rPr>
+                <w:rFonts w:ascii="Arial" w:hAnsi="Arial" w:cs="Arial"/>
+                <w:sz w:val="20"/>
+                <w:szCs w:val="20"/>
+              </w:rPr>
+              <w:t>.replace("@", ".")</w:t>
+            </w:r>
+            <w:r>
+              <w:rPr>
+                <w:rFonts w:ascii="Arial" w:hAnsi="Arial" w:cs="Arial"/>
+                <w:sz w:val="20"/>
+                <w:szCs w:val="20"/>
+              </w:rPr>
+              <w:t>}}</w:t>
+            </w:r>
+            <w:r>
+              <w:rPr>
+                <w:rFonts w:ascii="Arial" w:hAnsi="Arial" w:cs="Arial"/>
+                <w:bCs/>
+                <w:sz w:val="20"/>
+                <w:szCs w:val="20"/>
+              </w:rPr>
+              <w:t xml:space="preserve"> + </w:t>
+            </w:r>
+            <w:r>
+              <w:rPr>
+                <w:rFonts w:ascii="Arial" w:hAnsi="Arial" w:cs="Arial"/>
+                <w:bCs/>
+                <w:sz w:val="20"/>
+                <w:szCs w:val="20"/>
+                <w:u w:val="single"/>
+              </w:rPr>
+              <w:t>Gastos:</w:t>
+            </w:r>
+            <w:r>
+              <w:rPr>
+                <w:rFonts w:ascii="Arial" w:hAnsi="Arial" w:cs="Arial"/>
+                <w:bCs/>
+                <w:sz w:val="20"/>
+                <w:szCs w:val="20"/>
+              </w:rPr>
+              <w:t xml:space="preserve"> </w:t>
+            </w:r>
+            <w:r>
+              <w:rPr>
+                <w:rFonts w:ascii="Arial" w:hAnsi="Arial" w:cs="Arial"/>
+                <w:bCs/>
+                <w:sz w:val="20"/>
+                <w:szCs w:val="20"/>
+              </w:rPr>
+              <w:t>{{</w:t>
+            </w:r>
+            <w:r>
+              <w:rPr>
+                <w:rFonts w:ascii="Arial" w:hAnsi="Arial" w:cs="Arial"/>
+                <w:sz w:val="20"/>
+                <w:szCs w:val="20"/>
+              </w:rPr>
+              <w:t>"${:</w:t>
+            </w:r>
+            <w:r>
+              <w:rPr>
+                <w:rFonts w:ascii="Arial" w:hAnsi="Arial" w:cs="Arial"/>
+                <w:sz w:val="20"/>
+                <w:szCs w:val="20"/>
+              </w:rPr>
+              <w:t>,.</w:t>
+            </w:r>
+            <w:r>
+              <w:rPr>
+                <w:rFonts w:ascii="Arial" w:hAnsi="Arial" w:cs="Arial"/>
+                <w:sz w:val="20"/>
+                <w:szCs w:val="20"/>
+              </w:rPr>
+              <w:t>2f}"</w:t>
+            </w:r>
+            <w:r>
+              <w:rPr>
+                <w:rFonts w:ascii="Arial" w:hAnsi="Arial" w:cs="Arial"/>
+                <w:sz w:val="20"/>
+                <w:szCs w:val="20"/>
+              </w:rPr>
+              <w:t>.</w:t>
+            </w:r>
+            <w:r>
+              <w:rPr>
+                <w:rFonts w:ascii="Arial" w:hAnsi="Arial" w:cs="Arial"/>
+                <w:sz w:val="20"/>
+                <w:szCs w:val="20"/>
+              </w:rPr>
+              <w:t>format(</w:t>
+            </w:r>
+            <w:r>
+              <w:rPr>
+                <w:rFonts w:ascii="Arial" w:hAnsi="Arial" w:cs="Arial"/>
+                <w:bCs/>
+                <w:sz w:val="20"/>
+                <w:szCs w:val="20"/>
+              </w:rPr>
+              <w:t>agente.comisionadosolicitud_gastos</w:t>
+            </w:r>
+            <w:r>
+              <w:rPr>
+                <w:rFonts w:ascii="Arial" w:hAnsi="Arial" w:cs="Arial"/>
+                <w:sz w:val="20"/>
+                <w:szCs w:val="20"/>
+              </w:rPr>
+              <w:t>|float</w:t>
+            </w:r>
+            <w:r>
+              <w:rPr>
+                <w:rFonts w:ascii="Arial" w:hAnsi="Arial" w:cs="Arial"/>
+                <w:sz w:val="20"/>
+                <w:szCs w:val="20"/>
+              </w:rPr>
+              <w:t>)</w:t>
+            </w:r>
+            <w:r>
+              <w:t xml:space="preserve"> </w:t>
+            </w:r>
+            <w:r>
+              <w:rPr>
+                <w:rFonts w:ascii="Arial" w:hAnsi="Arial" w:cs="Arial"/>
+                <w:sz w:val="20"/>
+                <w:szCs w:val="20"/>
+              </w:rPr>
+              <w:t>.replace(",", "@").replace(".", ",")</w:t>
+            </w:r>
+            <w:r>
+              <w:rPr>
+                <w:rFonts w:ascii="Arial" w:hAnsi="Arial" w:cs="Arial"/>
+                <w:sz w:val="20"/>
+                <w:szCs w:val="20"/>
+              </w:rPr>
+              <w:t>.replace("@", ".")</w:t>
+            </w:r>
+            <w:r>
+              <w:rPr>
+                <w:rFonts w:ascii="Arial" w:hAnsi="Arial" w:cs="Arial"/>
+                <w:sz w:val="20"/>
+                <w:szCs w:val="20"/>
+              </w:rPr>
+              <w:t>}}</w:t>
+            </w:r>
+            <w:r>
+              <w:rPr>
+                <w:rFonts w:ascii="Arial" w:hAnsi="Arial" w:cs="Arial"/>
+                <w:bCs/>
+                <w:sz w:val="20"/>
+                <w:szCs w:val="20"/>
+              </w:rPr>
+              <w:t>).{%else%}(</w:t>
+            </w:r>
+            <w:r>
+              <w:rPr>
+                <w:rFonts w:ascii="Arial" w:hAnsi="Arial" w:cs="Arial"/>
+                <w:bCs/>
+                <w:sz w:val="20"/>
+                <w:szCs w:val="20"/>
+                <w:u w:val="single"/>
+              </w:rPr>
+              <w:t>Viáticos:</w:t>
+            </w:r>
+            <w:r>
+              <w:rPr>
+                <w:rFonts w:ascii="Arial" w:hAnsi="Arial" w:cs="Arial"/>
+                <w:bCs/>
+                <w:sz w:val="20"/>
+                <w:szCs w:val="20"/>
+              </w:rPr>
+              <w:t xml:space="preserve"> {{solicitud.cantidad_de_dias()}}{%if solicitud.cantidad_de_dias() &gt; 1 %} días {%else%} día {%endif%}a razón de </w:t>
+            </w:r>
+            <w:r>
+              <w:rPr>
+                <w:rFonts w:ascii="Arial" w:hAnsi="Arial" w:cs="Arial"/>
+                <w:bCs/>
+                <w:sz w:val="20"/>
+                <w:szCs w:val="20"/>
+              </w:rPr>
+              <w:t>{{</w:t>
+            </w:r>
+            <w:r>
+              <w:rPr>
+                <w:rFonts w:ascii="Arial" w:hAnsi="Arial" w:cs="Arial"/>
+                <w:sz w:val="20"/>
+                <w:szCs w:val="20"/>
+              </w:rPr>
+              <w:t>"${:</w:t>
+            </w:r>
+            <w:r>
+              <w:rPr>
+                <w:rFonts w:ascii="Arial" w:hAnsi="Arial" w:cs="Arial"/>
+                <w:sz w:val="20"/>
+                <w:szCs w:val="20"/>
+              </w:rPr>
+              <w:t>,.</w:t>
+            </w:r>
+            <w:r>
+              <w:rPr>
+                <w:rFonts w:ascii="Arial" w:hAnsi="Arial" w:cs="Arial"/>
+                <w:sz w:val="20"/>
+                <w:szCs w:val="20"/>
+              </w:rPr>
+              <w:t>2f}"</w:t>
+            </w:r>
+            <w:r>
+              <w:rPr>
+                <w:rFonts w:ascii="Arial" w:hAnsi="Arial" w:cs="Arial"/>
+                <w:sz w:val="20"/>
+                <w:szCs w:val="20"/>
+              </w:rPr>
+              <w:t>.</w:t>
+            </w:r>
+            <w:r>
+              <w:rPr>
+                <w:rFonts w:ascii="Arial" w:hAnsi="Arial" w:cs="Arial"/>
+                <w:sz w:val="20"/>
+                <w:szCs w:val="20"/>
+              </w:rPr>
+              <w:t>format(</w:t>
+            </w:r>
+            <w:r>
+              <w:rPr>
+                <w:rFonts w:ascii="Arial" w:hAnsi="Arial" w:cs="Arial"/>
+                <w:bCs/>
+                <w:sz w:val="20"/>
+                <w:szCs w:val="20"/>
+              </w:rPr>
+              <w:t>agente.</w:t>
+            </w:r>
+            <w:r>
+              <w:rPr>
+                <w:rFonts w:ascii="Arial" w:hAnsi="Arial" w:cs="Arial"/>
+                <w:bCs/>
+                <w:sz w:val="20"/>
+                <w:szCs w:val="20"/>
+              </w:rPr>
+              <w:t>valor_viatico_dia</w:t>
+            </w:r>
+            <w:r>
+              <w:rPr>
+                <w:rFonts w:ascii="Arial" w:hAnsi="Arial" w:cs="Arial"/>
+                <w:bCs/>
+                <w:sz w:val="20"/>
+                <w:szCs w:val="20"/>
+              </w:rPr>
+              <w:t>()</w:t>
+            </w:r>
+            <w:r>
+              <w:rPr>
+                <w:rFonts w:ascii="Arial" w:hAnsi="Arial" w:cs="Arial"/>
+                <w:sz w:val="20"/>
+                <w:szCs w:val="20"/>
+              </w:rPr>
+              <w:t>|float</w:t>
+            </w:r>
+            <w:r>
+              <w:rPr>
+                <w:rFonts w:ascii="Arial" w:hAnsi="Arial" w:cs="Arial"/>
+                <w:sz w:val="20"/>
+                <w:szCs w:val="20"/>
+              </w:rPr>
+              <w:t>)</w:t>
+            </w:r>
+            <w:r>
+              <w:t xml:space="preserve"> </w:t>
+            </w:r>
+            <w:r>
+              <w:rPr>
+                <w:rFonts w:ascii="Arial" w:hAnsi="Arial" w:cs="Arial"/>
+                <w:sz w:val="20"/>
+                <w:szCs w:val="20"/>
+              </w:rPr>
+              <w:t>.replace(",", "@").replace(".", ",")</w:t>
+            </w:r>
+            <w:r>
+              <w:rPr>
+                <w:rFonts w:ascii="Arial" w:hAnsi="Arial" w:cs="Arial"/>
+                <w:sz w:val="20"/>
+                <w:szCs w:val="20"/>
+              </w:rPr>
+              <w:t>.replace("@", ".")</w:t>
+            </w:r>
+            <w:r>
+              <w:rPr>
+                <w:rFonts w:ascii="Arial" w:hAnsi="Arial" w:cs="Arial"/>
+                <w:sz w:val="20"/>
+                <w:szCs w:val="20"/>
+              </w:rPr>
+              <w:t>}}</w:t>
+            </w:r>
+            <w:r>
+              <w:rPr>
+                <w:rFonts w:ascii="Arial" w:hAnsi="Arial" w:cs="Arial"/>
+                <w:bCs/>
+                <w:sz w:val="20"/>
+                <w:szCs w:val="20"/>
+              </w:rPr>
+              <w:t xml:space="preserve"> diarios.{%endif%}</w:t>
+            </w:r>
+          </w:p>
+        </w:tc>
+        <w:tc>
+          <w:tcPr>
+            <w:tcW w:w="0" w:type="auto"/>
+            <w:tcBorders>
+              <w:top w:val="single" w:sz="2" w:space="0" w:color="000001"/>
+              <w:left w:val="single" w:sz="2" w:space="0" w:color="000001"/>
+              <w:bottom w:val="single" w:sz="2" w:space="0" w:color="000001"/>
+              <w:right w:val="single" w:sz="2" w:space="0" w:color="000001"/>
+            </w:tcBorders>
+            <w:shd w:val="clear" w:color="auto" w:fill="auto"/>
+            <w:tcMar>
+              <w:left w:w="33" w:type="dxa"/>
+            </w:tcMar>
+          </w:tcPr>
+          <w:p>
+            <w:pPr>
+              <w:pStyle w:val="Obsahtabulky"/>
+              <w:rPr>
+                <w:rFonts w:ascii="Arial" w:hAnsi="Arial" w:cs="Arial"/>
+                <w:sz w:val="20"/>
+                <w:szCs w:val="20"/>
+              </w:rPr>
+            </w:pPr>
+            <w:r>
+              <w:rPr>
+                <w:rFonts w:ascii="Arial" w:hAnsi="Arial" w:cs="Arial"/>
+                <w:sz w:val="20"/>
+                <w:szCs w:val="20"/>
+              </w:rPr>
+              <w:t>{%tc endfor %}</w:t>
+            </w:r>
+          </w:p>
+        </w:tc>
+      </w:tr>
+      <w:tr>
+        <w:trPr>
+          <w:trHeight w:val="237"/>
+        </w:trPr>
+        <w:tc>
+          <w:tcPr>
+            <w:tcW w:w="0" w:type="auto"/>
+            <w:gridSpan w:val="4"/>
+            <w:tcBorders>
+              <w:top w:val="single" w:sz="2" w:space="0" w:color="000001"/>
+              <w:left w:val="nil"/>
+              <w:bottom w:val="nil"/>
+              <w:right w:val="nil"/>
+            </w:tcBorders>
+            <w:shd w:val="clear" w:color="auto" w:fill="auto"/>
+            <w:tcMar>
+              <w:left w:w="33" w:type="dxa"/>
+            </w:tcMar>
           </w:tcPr>
           <w:p>
             <w:pPr>
               <w:jc w:val="center"/>
               <w:rPr>
                 <w:rFonts w:ascii="Arial" w:hAnsi="Arial" w:cs="Arial"/>
-                <w:noProof/>
-                <w:color w:val="000000"/>
-                <w:sz w:val="20"/>
-                <w:lang w:val="es-AR" w:eastAsia="es-AR"/>
+                <w:sz w:val="20"/>
               </w:rPr>
             </w:pPr>
             <w:r>
               <w:rPr>
                 <w:rFonts w:ascii="Arial" w:hAnsi="Arial" w:cs="Arial"/>
-                <w:noProof/>
-                <w:color w:val="000000"/>
-                <w:sz w:val="20"/>
-                <w:highlight w:val="green"/>
-                <w:lang w:val="es-AR" w:eastAsia="es-AR"/>
-              </w:rPr>
-              <w:t>{%tr endfor %}</w:t>
+                <w:bCs/>
+                <w:sz w:val="20"/>
+                <w:lang w:val="en-US"/>
+              </w:rPr>
+              <w:t>{%</w:t>
+            </w:r>
+            <w:proofErr w:type="spellStart"/>
+            <w:r>
+              <w:rPr>
+                <w:rFonts w:ascii="Arial" w:hAnsi="Arial" w:cs="Arial"/>
+                <w:bCs/>
+                <w:sz w:val="20"/>
+                <w:lang w:val="en-US"/>
+              </w:rPr>
+              <w:t>tr</w:t>
+            </w:r>
+            <w:proofErr w:type="spellEnd"/>
+            <w:r>
+              <w:rPr>
+                <w:rFonts w:ascii="Arial" w:hAnsi="Arial" w:cs="Arial"/>
+                <w:bCs/>
+                <w:sz w:val="20"/>
+                <w:lang w:val="en-US"/>
+              </w:rPr>
+              <w:t xml:space="preserve"> </w:t>
+            </w:r>
+            <w:proofErr w:type="spellStart"/>
+            <w:r>
+              <w:rPr>
+                <w:rFonts w:ascii="Arial" w:hAnsi="Arial" w:cs="Arial"/>
+                <w:bCs/>
+                <w:sz w:val="20"/>
+                <w:lang w:val="en-US"/>
+              </w:rPr>
+              <w:t>endfor</w:t>
+            </w:r>
+            <w:proofErr w:type="spellEnd"/>
+            <w:r>
+              <w:rPr>
+                <w:rFonts w:ascii="Arial" w:hAnsi="Arial" w:cs="Arial"/>
+                <w:bCs/>
+                <w:sz w:val="20"/>
+                <w:lang w:val="en-US"/>
+              </w:rPr>
+              <w:t xml:space="preserve"> %}</w:t>
             </w:r>
           </w:p>
         </w:tc>
@@ -1272,18 +2403,76 @@
     </w:tbl>
     <w:p>
       <w:pPr>
+        <w:jc w:val="both"/>
+        <w:rPr>
+          <w:rFonts w:ascii="Arial" w:hAnsi="Arial" w:cs="Arial"/>
+          <w:noProof/>
+          <w:sz w:val="20"/>
+          <w:lang w:val="es-AR"/>
+        </w:rPr>
+      </w:pPr>
+      <w:r>
+        <w:rPr>
+          <w:rFonts w:ascii="Arial" w:hAnsi="Arial" w:cs="Arial"/>
+          <w:noProof/>
+          <w:sz w:val="20"/>
+          <w:lang w:val="es-AR"/>
+        </w:rPr>
+        <w:t>{%else%}</w:t>
+      </w:r>
+    </w:p>
+    <w:p>
+      <w:pPr>
+        <w:jc w:val="both"/>
+        <w:rPr>
+          <w:rFonts w:ascii="Arial" w:hAnsi="Arial" w:cs="Arial"/>
+          <w:noProof/>
+          <w:sz w:val="20"/>
+          <w:lang w:val="es-AR"/>
+        </w:rPr>
+      </w:pPr>
+      <w:r>
+        <w:rPr>
+          <w:rFonts w:ascii="Arial" w:hAnsi="Arial" w:cs="Arial"/>
+          <w:noProof/>
+          <w:sz w:val="20"/>
+          <w:lang w:val="es-AR"/>
+        </w:rPr>
+        <w:t>{%endif%}</w:t>
+      </w:r>
+    </w:p>
+    <w:p>
+      <w:pPr>
         <w:pStyle w:val="Sangradetextonormal"/>
         <w:spacing w:after="0"/>
         <w:ind w:left="0"/>
         <w:jc w:val="both"/>
         <w:rPr>
           <w:rFonts w:ascii="Arial" w:hAnsi="Arial" w:cs="Arial"/>
+          <w:noProof/>
+          <w:sz w:val="20"/>
+          <w:lang w:val="es-AR"/>
+        </w:rPr>
+      </w:pPr>
+      <w:r>
+        <w:rPr>
+          <w:rFonts w:ascii="Arial" w:hAnsi="Arial" w:cs="Arial"/>
           <w:b/>
           <w:noProof/>
           <w:sz w:val="20"/>
           <w:lang w:val="es-AR"/>
         </w:rPr>
-      </w:pPr>
+        <w:t>ARTICULO 3º:</w:t>
+      </w:r>
+      <w:r>
+        <w:rPr>
+          <w:rFonts w:ascii="Arial" w:hAnsi="Arial" w:cs="Arial"/>
+          <w:noProof/>
+          <w:sz w:val="20"/>
+          <w:lang w:val="es-AR"/>
+        </w:rPr>
+        <w:t xml:space="preserve"> El gasto emergente de lo dispuesto en la presente Resolución, deberá imputarse a la partida específica del Instituto, de acuerdo a la naturaleza del mismo.</w:t>
+      </w:r>
     </w:p>
     <w:p>
       <w:pPr>
@@ -1293,12 +2482,52 @@
         <w:jc w:val="both"/>
         <w:rPr>
           <w:rFonts w:ascii="Arial" w:hAnsi="Arial" w:cs="Arial"/>
+          <w:noProof/>
+          <w:snapToGrid w:val="0"/>
+          <w:sz w:val="20"/>
+          <w:lang w:val="es-AR"/>
+        </w:rPr>
+      </w:pPr>
+      <w:r>
+        <w:rPr>
+          <w:rFonts w:ascii="Arial" w:hAnsi="Arial" w:cs="Arial"/>
           <w:b/>
           <w:noProof/>
           <w:sz w:val="20"/>
           <w:lang w:val="es-AR"/>
         </w:rPr>
-      </w:pPr>
+        <w:t>ARTICULO 4º:</w:t>
+      </w:r>
+      <w:r>
+        <w:rPr>
+          <w:rFonts w:ascii="Arial" w:hAnsi="Arial" w:cs="Arial"/>
+          <w:noProof/>
+          <w:snapToGrid w:val="0"/>
+          <w:sz w:val="20"/>
+          <w:lang w:val="es-AR"/>
+        </w:rPr>
+        <w:t xml:space="preserve"> Si el subresponsable no efectuare las rendiciones y/o reintegro del excedente del presente anticipo dentro del plazo reglamentario, autoriza expresamente a retener de sus haberes los importes recibidos y/o reintegrados”. Según Memorándum Nº050/</w:t>
+      </w:r>
+      <w:r>
+        <w:rPr>
+          <w:rFonts w:ascii="Arial" w:hAnsi="Arial" w:cs="Arial"/>
+          <w:noProof/>
+          <w:snapToGrid w:val="0"/>
+          <w:sz w:val="20"/>
+          <w:lang w:val="es-AR"/>
+        </w:rPr>
+        <w:t>20</w:t>
+      </w:r>
+      <w:r>
+        <w:rPr>
+          <w:rFonts w:ascii="Arial" w:hAnsi="Arial" w:cs="Arial"/>
+          <w:noProof/>
+          <w:snapToGrid w:val="0"/>
+          <w:sz w:val="20"/>
+          <w:lang w:val="es-AR"/>
+        </w:rPr>
+        <w:t>14 de Contaduría General.</w:t>
+      </w:r>
     </w:p>
     <w:p>
       <w:pPr>
@@ -1321,33 +2550,21 @@
           <w:sz w:val="20"/>
           <w:lang w:val="es-AR"/>
         </w:rPr>
-        <w:t>ARTICULO 3º:</w:t>
-      </w:r>
-      <w:r>
-        <w:rPr>
-          <w:rFonts w:ascii="Arial" w:hAnsi="Arial" w:cs="Arial"/>
-          <w:noProof/>
-          <w:sz w:val="20"/>
-          <w:lang w:val="es-AR"/>
-        </w:rPr>
-        <w:t xml:space="preserve"> El gasto emergente de lo dispuesto en la presente Resolución, deberá imputarse a la partida específica del Instituto, de acuerdo a la naturaleza del mismo.</w:t>
-      </w:r>
-    </w:p>
-    <w:p>
-      <w:pPr>
-        <w:pStyle w:val="Sangradetextonormal"/>
-        <w:spacing w:after="0"/>
-        <w:ind w:left="0"/>
-        <w:jc w:val="both"/>
-        <w:rPr>
-          <w:rFonts w:ascii="Arial" w:hAnsi="Arial" w:cs="Arial"/>
-          <w:noProof/>
-          <w:snapToGrid w:val="0"/>
-          <w:sz w:val="20"/>
-          <w:lang w:val="es-AR"/>
-        </w:rPr>
-      </w:pPr>
-      <w:r>
+        <w:t xml:space="preserve">ARTICULO 5º: DESE </w:t>
+      </w:r>
+      <w:r>
+        <w:rPr>
+          <w:rFonts w:ascii="Arial" w:hAnsi="Arial" w:cs="Arial"/>
+          <w:noProof/>
+          <w:sz w:val="20"/>
+          <w:lang w:val="es-AR"/>
+        </w:rPr>
+        <w:t>al Registro de este Instituto, efectuadas las comunicaciones pertinentes, archívese.</w:t>
+      </w:r>
+    </w:p>
+    <w:p>
+      <w:pPr>
+        <w:ind w:right="23"/>
         <w:rPr>
           <w:rFonts w:ascii="Arial" w:hAnsi="Arial" w:cs="Arial"/>
           <w:b/>
@@ -1355,53 +2572,11 @@
           <w:sz w:val="20"/>
           <w:lang w:val="es-AR"/>
         </w:rPr>
-        <w:t>ARTICULO 4º:</w:t>
-      </w:r>
-      <w:r>
-        <w:rPr>
-          <w:rFonts w:ascii="Arial" w:hAnsi="Arial" w:cs="Arial"/>
-          <w:noProof/>
-          <w:snapToGrid w:val="0"/>
-          <w:sz w:val="20"/>
-          <w:lang w:val="es-AR"/>
-        </w:rPr>
-        <w:t xml:space="preserve"> Si el subresponsable no efectuare las rendiciones y/o reintegro del excedente del presente anticipo dentro del plazo reglamentario, autoriza expresamente a retener de sus haberes los importes recibidos y/o reintegrados”. Según Memorándum Nº 050/</w:t>
-      </w:r>
-      <w:r>
-        <w:rPr>
-          <w:rFonts w:ascii="Arial" w:hAnsi="Arial" w:cs="Arial"/>
-          <w:noProof/>
-          <w:snapToGrid w:val="0"/>
-          <w:sz w:val="20"/>
-          <w:lang w:val="es-AR"/>
-        </w:rPr>
-        <w:t>20</w:t>
-      </w:r>
-      <w:r>
-        <w:rPr>
-          <w:rFonts w:ascii="Arial" w:hAnsi="Arial" w:cs="Arial"/>
-          <w:noProof/>
-          <w:snapToGrid w:val="0"/>
-          <w:sz w:val="20"/>
-          <w:lang w:val="es-AR"/>
-        </w:rPr>
-        <w:t>14 de Contaduría General.</w:t>
-      </w:r>
-    </w:p>
-    <w:p>
-      <w:pPr>
-        <w:pStyle w:val="Sangradetextonormal"/>
-        <w:spacing w:after="0"/>
-        <w:ind w:left="0"/>
-        <w:jc w:val="both"/>
-        <w:rPr>
-          <w:rFonts w:ascii="Arial" w:hAnsi="Arial" w:cs="Arial"/>
-          <w:noProof/>
-          <w:sz w:val="20"/>
-          <w:lang w:val="es-AR"/>
-        </w:rPr>
-      </w:pPr>
-      <w:r>
+      </w:pPr>
+    </w:p>
+    <w:p>
+      <w:pPr>
+        <w:ind w:right="23"/>
         <w:rPr>
           <w:rFonts w:ascii="Arial" w:hAnsi="Arial" w:cs="Arial"/>
           <w:b/>
@@ -1409,17 +2584,7 @@
           <w:sz w:val="20"/>
           <w:lang w:val="es-AR"/>
         </w:rPr>
-        <w:t xml:space="preserve">ARTICULO 5º: DESE </w:t>
-      </w:r>
-      <w:r>
-        <w:rPr>
-          <w:rFonts w:ascii="Arial" w:hAnsi="Arial" w:cs="Arial"/>
-          <w:noProof/>
-          <w:sz w:val="20"/>
-          <w:lang w:val="es-AR"/>
-        </w:rPr>
-        <w:t>al Registro de este Instituto, efectuadas las comunicaciones pertinentes, archívese.</w:t>
-      </w:r>
+      </w:pPr>
     </w:p>
     <w:p>
       <w:pPr>
@@ -1432,6 +2597,16 @@
           <w:lang w:val="es-AR"/>
         </w:rPr>
       </w:pPr>
+      <w:r>
+        <w:rPr>
+          <w:rFonts w:ascii="Arial" w:hAnsi="Arial" w:cs="Arial"/>
+          <w:b/>
+          <w:noProof/>
+          <w:sz w:val="20"/>
+          <w:lang w:val="es-AR"/>
+        </w:rPr>
+        <w:t>RESOLUCIÒN N°______________________/</w:t>
+      </w:r>
     </w:p>
     <w:p>
       <w:pPr>
@@ -1456,31 +2631,11 @@
           <w:lang w:val="es-AR"/>
         </w:rPr>
       </w:pPr>
-      <w:r>
-        <w:rPr>
-          <w:rFonts w:ascii="Arial" w:hAnsi="Arial" w:cs="Arial"/>
-          <w:b/>
-          <w:noProof/>
-          <w:sz w:val="20"/>
-          <w:lang w:val="es-AR"/>
-        </w:rPr>
-        <w:t>RESOLUCIÒN N°______________________/</w:t>
-      </w:r>
-      <w:r>
-        <w:rPr>
-          <w:rFonts w:ascii="Arial" w:hAnsi="Arial" w:cs="Arial"/>
-          <w:b/>
-          <w:noProof/>
-          <w:sz w:val="20"/>
-          <w:lang w:val="es-AR"/>
-        </w:rPr>
-        <w:t xml:space="preserve"> #}</w:t>
-      </w:r>
     </w:p>
     <w:sectPr>
       <w:headerReference w:type="default" r:id="rId7"/>
       <w:pgSz w:w="12240" w:h="20160" w:code="5"/>
-      <w:pgMar w:top="1134" w:right="567" w:bottom="567" w:left="1985" w:header="709" w:footer="709" w:gutter="0"/>
+      <w:pgMar w:top="2268" w:right="1134" w:bottom="1418" w:left="2552" w:header="709" w:footer="709" w:gutter="0"/>
       <w:cols w:space="708"/>
       <w:docGrid w:linePitch="360"/>
     </w:sectPr>
@@ -1530,7 +2685,7 @@
 <w:hdr xmlns:wpc="http://schemas.microsoft.com/office/word/2010/wordprocessingCanvas" xmlns:cx="http://schemas.microsoft.com/office/drawing/2014/chartex" xmlns:mc="http://schemas.openxmlformats.org/markup-compatibility/2006" xmlns:o="urn:schemas-microsoft-com:office:office" xmlns:r="http://schemas.openxmlformats.org/officeDocument/2006/relationships" xmlns:m="http://schemas.openxmlformats.org/officeDocument/2006/math" xmlns:v="urn:schemas-microsoft-com:vml" xmlns:wp14="http://schemas.microsoft.com/office/word/2010/wordprocessingDrawing" xmlns:wp="http://schemas.openxmlformats.org/drawingml/2006/wordprocessingDrawing" xmlns:w10="urn:schemas-microsoft-com:office:word" xmlns:w="http://schemas.openxmlformats.org/wordprocessingml/2006/main" xmlns:w14="http://schemas.microsoft.com/office/word/2010/wordml" xmlns:w15="http://schemas.microsoft.com/office/word/2012/wordml" xmlns:w16se="http://schemas.microsoft.com/office/word/2015/wordml/symex" xmlns:wpg="http://schemas.microsoft.com/office/word/2010/wordprocessingGroup" xmlns:wpi="http://schemas.microsoft.com/office/word/2010/wordprocessingInk" xmlns:wne="http://schemas.microsoft.com/office/word/2006/wordml" xmlns:wps="http://schemas.microsoft.com/office/word/2010/wordprocessingShape" mc:Ignorable="w14 w15 w16se wp14">
   <w:p>
     <w:pPr>
-      <w:ind w:right="23"/>
+      <w:ind w:right="23" w:firstLine="142"/>
       <w:jc w:val="center"/>
       <w:rPr>
         <w:rFonts w:ascii="Arial" w:hAnsi="Arial" w:cs="Arial"/>
@@ -1576,7 +2731,7 @@
         <w:szCs w:val="22"/>
         <w:lang w:val="es-MX"/>
       </w:rPr>
-      <w:t>Decreto N° 175/23</w:t>
+      <w:t>Decreto N°175/23</w:t>
     </w:r>
   </w:p>
 </w:hdr>
@@ -2209,6 +3364,22 @@
     <w:basedOn w:val="Fuentedeprrafopredeter"/>
     <w:rsid w:val="007342E0"/>
   </w:style>
+  <w:style w:type="paragraph" w:customStyle="1" w:styleId="Obsahtabulky">
+    <w:name w:val="Obsah tabulky"/>
+    <w:basedOn w:val="Normal"/>
+    <w:rsid w:val="00292A37"/>
+    <w:pPr>
+      <w:widowControl w:val="0"/>
+      <w:suppressLineNumbers/>
+      <w:suppressAutoHyphens/>
+    </w:pPr>
+    <w:rPr>
+      <w:rFonts w:ascii="Liberation Serif" w:eastAsia="Droid Sans Fallback" w:hAnsi="Liberation Serif" w:cs="FreeSans"/>
+      <w:color w:val="00000A"/>
+      <w:szCs w:val="24"/>
+      <w:lang w:val="cs-CZ" w:eastAsia="zh-CN" w:bidi="hi-IN"/>
+    </w:rPr>
+  </w:style>
 </w:styles>
 </file>
 
@@ -2478,7 +3649,7 @@
 </file>
 
 <file path=customXml/itemProps1.xml><?xml version="1.0" encoding="utf-8"?>
-<ds:datastoreItem xmlns:ds="http://schemas.openxmlformats.org/officeDocument/2006/customXml" ds:itemID="{6BCEE1EB-78DB-4488-A97B-407232290700}">
+<ds:datastoreItem xmlns:ds="http://schemas.openxmlformats.org/officeDocument/2006/customXml" ds:itemID="{DCE6F377-D5A1-4637-9F4D-55C08FDA665A}">
   <ds:schemaRefs>
     <ds:schemaRef ds:uri="http://schemas.openxmlformats.org/officeDocument/2006/bibliography"/>
   </ds:schemaRefs>

</xml_diff>

<commit_message>
Another minor fix to template.docx
</commit_message>
<xml_diff>
--- a/polizador/secretariador/media/template.docx
+++ b/polizador/secretariador/media/template.docx
@@ -63,16 +63,9 @@
           <w:rFonts w:ascii="Arial" w:hAnsi="Arial" w:cs="Arial"/>
           <w:noProof/>
           <w:sz w:val="20"/>
-        </w:rPr>
-      </w:pPr>
-      <w:r>
-        <w:rPr>
-          <w:rFonts w:ascii="Arial" w:hAnsi="Arial" w:cs="Arial"/>
-          <w:noProof/>
-          <w:sz w:val="20"/>
-        </w:rPr>
-        <w:t>{%if solicitud.solicitud_provincia == “Chaco”%}</w:t>
-      </w:r>
+          <w:lang w:val="es-AR"/>
+        </w:rPr>
+      </w:pPr>
     </w:p>
     <w:p>
       <w:pPr>
@@ -132,7 +125,6 @@
           <w:b/>
           <w:noProof/>
           <w:sz w:val="20"/>
-          <w:highlight w:val="green"/>
           <w:lang w:val="es-AR"/>
         </w:rPr>
         <w:t>{{solicitud.solicitud_actuacion}}</w:t>
@@ -200,74 +192,24 @@
           <w:sz w:val="20"/>
           <w:lang w:val="es-AR"/>
         </w:rPr>
-        <w:t>Que por la misma se tramita autorización y anticipo de viáticos para</w:t>
-      </w:r>
-      <w:r>
-        <w:rPr>
-          <w:rFonts w:ascii="Arial" w:hAnsi="Arial" w:cs="Arial"/>
-          <w:noProof/>
-          <w:sz w:val="20"/>
-          <w:highlight w:val="green"/>
-          <w:lang w:val="es-AR"/>
-        </w:rPr>
-        <w:t>{%for agente in solicitud.comisionadosolicitud_set.all()%}</w:t>
-      </w:r>
-      <w:r>
-        <w:rPr>
-          <w:rFonts w:ascii="Arial" w:hAnsi="Arial" w:cs="Arial"/>
-          <w:noProof/>
-          <w:sz w:val="20"/>
-          <w:lang w:val="es-AR"/>
-        </w:rPr>
-        <w:t>{%if loop.first%} {%elif not loop.last%}, {%else%} y {%endif%}</w:t>
-      </w:r>
-      <w:r>
-        <w:rPr>
-          <w:rFonts w:ascii="Arial" w:hAnsi="Arial" w:cs="Arial"/>
-          <w:noProof/>
-          <w:sz w:val="20"/>
-          <w:highlight w:val="green"/>
-          <w:lang w:val="es-AR"/>
-        </w:rPr>
-        <w:t>{%if agente.comisionadosolicitud_chofer%}</w:t>
-      </w:r>
-      <w:r>
-        <w:rPr>
-          <w:rFonts w:ascii="Arial" w:hAnsi="Arial" w:cs="Arial"/>
-          <w:noProof/>
-          <w:sz w:val="20"/>
-          <w:highlight w:val="yellow"/>
-          <w:lang w:val="es-AR"/>
-        </w:rPr>
-        <w:t>{%if agente.comisionadosolicitud_nombre == solicitud.solicitud_solicitante%}</w:t>
-      </w:r>
-      <w:r>
-        <w:rPr>
-          <w:rFonts w:ascii="Arial" w:hAnsi="Arial" w:cs="Arial"/>
-          <w:noProof/>
-          <w:color w:val="FFFF00"/>
-          <w:sz w:val="20"/>
-          <w:highlight w:val="black"/>
-          <w:lang w:val="es-AR"/>
-        </w:rPr>
-        <w:t>{%if agente.comisionadosolicitud_nombre.comisionado_sexo == "M"%}el {%else%}la {%endif%}</w:t>
-      </w:r>
-      <w:r>
-        <w:rPr>
-          <w:rFonts w:ascii="Arial" w:hAnsi="Arial" w:cs="Arial"/>
-          <w:noProof/>
-          <w:sz w:val="20"/>
-          <w:highlight w:val="green"/>
-          <w:lang w:val="es-AR"/>
-        </w:rPr>
-        <w:t>{%e</w:t>
-      </w:r>
-      <w:r>
-        <w:rPr>
-          <w:rFonts w:ascii="Arial" w:hAnsi="Arial" w:cs="Arial"/>
-          <w:noProof/>
-          <w:sz w:val="20"/>
-          <w:highlight w:val="green"/>
+        <w:t>Que por la misma se tramita autorización y anticipo de viáticos para{%for agente in solicitud</w:t>
+      </w:r>
+      <w:bookmarkStart w:id="0" w:name="_GoBack"/>
+      <w:bookmarkEnd w:id="0"/>
+      <w:r>
+        <w:rPr>
+          <w:rFonts w:ascii="Arial" w:hAnsi="Arial" w:cs="Arial"/>
+          <w:noProof/>
+          <w:sz w:val="20"/>
+          <w:lang w:val="es-AR"/>
+        </w:rPr>
+        <w:t>.comisionadosolicitud_set.all()%}{%if loop.first%} {%elif not loop.last%}, {%else%} y {%endif%}{%if agente.comisionadosolicitud_chofer%}{%if agente.comisionadosolicitud_nombre == solicitud.solicitud_solicitante%}{%if agente.comisionadosolicitud_nombre.comisionado_sexo == "M"%}el {%else%}la {%endif%}{%e</w:t>
+      </w:r>
+      <w:r>
+        <w:rPr>
+          <w:rFonts w:ascii="Arial" w:hAnsi="Arial" w:cs="Arial"/>
+          <w:noProof/>
+          <w:sz w:val="20"/>
           <w:lang w:val="es-AR"/>
         </w:rPr>
         <w:t>lse</w:t>
@@ -277,62 +219,18 @@
           <w:rFonts w:ascii="Arial" w:hAnsi="Arial" w:cs="Arial"/>
           <w:noProof/>
           <w:sz w:val="20"/>
-          <w:highlight w:val="green"/>
-          <w:lang w:val="es-AR"/>
-        </w:rPr>
-        <w:t xml:space="preserve"> %}</w:t>
-      </w:r>
-      <w:r>
-        <w:rPr>
-          <w:rFonts w:ascii="Arial" w:hAnsi="Arial" w:cs="Arial"/>
-          <w:noProof/>
-          <w:color w:val="FFFF00"/>
-          <w:sz w:val="20"/>
-          <w:highlight w:val="black"/>
-          <w:lang w:val="es-AR"/>
-        </w:rPr>
-        <w:t>{%if agente.comisionadosolicitud_nombre.comisionado_sexo == "M"%}el chofer {%else%}la chofer {%endif%}</w:t>
-      </w:r>
-      <w:r>
-        <w:rPr>
-          <w:rFonts w:ascii="Arial" w:hAnsi="Arial" w:cs="Arial"/>
-          <w:noProof/>
-          <w:sz w:val="20"/>
-          <w:highlight w:val="yellow"/>
-          <w:lang w:val="es-AR"/>
-        </w:rPr>
-        <w:t>{%endif%}</w:t>
-      </w:r>
-      <w:r>
-        <w:rPr>
-          <w:rFonts w:ascii="Arial" w:hAnsi="Arial" w:cs="Arial"/>
-          <w:noProof/>
-          <w:sz w:val="20"/>
-          <w:highlight w:val="yellow"/>
-          <w:lang w:val="es-AR"/>
-        </w:rPr>
-        <w:t>{%else%}</w:t>
-      </w:r>
-      <w:r>
-        <w:rPr>
-          <w:rFonts w:ascii="Arial" w:hAnsi="Arial" w:cs="Arial"/>
-          <w:noProof/>
-          <w:color w:val="FFFF00"/>
-          <w:sz w:val="20"/>
-          <w:highlight w:val="black"/>
-          <w:lang w:val="es-AR"/>
-        </w:rPr>
-        <w:t>{%if agente.comisionadosolicitud_nombre.comisionado_sexo == "M"%}el {%else%}la {%endif%}</w:t>
-      </w:r>
-      <w:r>
-        <w:rPr>
-          <w:rFonts w:ascii="Arial" w:hAnsi="Arial" w:cs="Arial"/>
-          <w:noProof/>
-          <w:sz w:val="20"/>
-          <w:highlight w:val="green"/>
-          <w:lang w:val="es-AR"/>
-        </w:rPr>
-        <w:t>{%endif%}</w:t>
+          <w:lang w:val="es-AR"/>
+        </w:rPr>
+        <w:t xml:space="preserve"> %}{%if agente.comisionadosolicitud_nombre.comisionado_sexo == "M"%}el chofer {%else%}la chofer {%endif%}{%endif%}</w:t>
+      </w:r>
+      <w:r>
+        <w:rPr>
+          <w:rFonts w:ascii="Arial" w:hAnsi="Arial" w:cs="Arial"/>
+          <w:noProof/>
+          <w:sz w:val="20"/>
+          <w:lang w:val="es-AR"/>
+        </w:rPr>
+        <w:t>{%else%}{%if agente.comisionadosolicitud_nombre.comisionado_sexo == "M"%}el {%else%}la {%endif%}{%endif%}</w:t>
       </w:r>
       <w:r>
         <w:rPr>
@@ -368,73 +266,16 @@
           <w:sz w:val="20"/>
           <w:lang w:val="es-AR"/>
         </w:rPr>
-        <w:t>"{:,}".format(agente.comisionadosolicitud_nombre.comisionado_</w:t>
-      </w:r>
-      <w:r>
-        <w:rPr>
-          <w:rFonts w:ascii="Arial" w:hAnsi="Arial" w:cs="Arial"/>
-          <w:noProof/>
-          <w:sz w:val="20"/>
-          <w:lang w:val="es-AR"/>
-        </w:rPr>
-        <w:t>cuit</w:t>
-      </w:r>
-      <w:r>
-        <w:rPr>
-          <w:rFonts w:ascii="Arial" w:hAnsi="Arial" w:cs="Arial"/>
-          <w:noProof/>
-          <w:sz w:val="20"/>
-          <w:lang w:val="es-AR"/>
-        </w:rPr>
-        <w:t xml:space="preserve">) .replace(",", "@").replace(".", ",").replace("@", ".") </w:t>
-      </w:r>
-      <w:r>
-        <w:rPr>
-          <w:rFonts w:ascii="Arial" w:hAnsi="Arial" w:cs="Arial"/>
-          <w:noProof/>
-          <w:sz w:val="20"/>
-          <w:lang w:val="es-AR"/>
-        </w:rPr>
-        <w:t>}}</w:t>
-      </w:r>
-      <w:r>
-        <w:rPr>
-          <w:rFonts w:ascii="Arial" w:hAnsi="Arial" w:cs="Arial"/>
-          <w:noProof/>
-          <w:sz w:val="20"/>
-          <w:highlight w:val="green"/>
-          <w:lang w:val="es-AR"/>
-        </w:rPr>
-        <w:t>{%endfor%}</w:t>
-      </w:r>
-      <w:r>
-        <w:rPr>
-          <w:rFonts w:ascii="Arial" w:hAnsi="Arial" w:cs="Arial"/>
-          <w:noProof/>
-          <w:sz w:val="20"/>
-          <w:lang w:val="es-AR"/>
-        </w:rPr>
-        <w:t xml:space="preserve"> de este Organismo, para trasladarse a </w:t>
-      </w:r>
-      <w:r>
-        <w:rPr>
-          <w:rFonts w:ascii="Arial" w:hAnsi="Arial" w:cs="Arial"/>
-          <w:noProof/>
-          <w:sz w:val="20"/>
-          <w:highlight w:val="magenta"/>
-          <w:lang w:val="es-AR"/>
-        </w:rPr>
-        <w:t>{%if solicitud.solicitud_localidades.all()|length &gt; 1%}las localidades de{%else%}la localidad de{% endif%}{%for localidad in solicitud.solicitud_localidades.all()%}{%if loop.first%} {%elif not loop.last%}, {%else%} y {%endif%}{{localidad}}{%endfor%}</w:t>
-      </w:r>
-      <w:r>
-        <w:rPr>
-          <w:rFonts w:ascii="Arial" w:hAnsi="Arial" w:cs="Arial"/>
-          <w:noProof/>
-          <w:sz w:val="20"/>
-          <w:highlight w:val="cyan"/>
-          <w:lang w:val="es-AR"/>
-        </w:rPr>
-        <w:t>{%if solicitud.solicitud_fechas()|length &gt; 1%} los días {%else%} el día {%endif%}{%for fecha in solicitud.solicitud_fechas()%}{%if loop.first%}{%elif not loop.last%}, {%else%} y {%endif%}{{fecha}}{%endfor%}</w:t>
+        <w:t xml:space="preserve">"{:,}".format(agente.comisionadosolicitud_nombre.comisionado_dni) .replace(",", "@").replace(".", ",").replace("@", ".") </w:t>
+      </w:r>
+      <w:r>
+        <w:rPr>
+          <w:rFonts w:ascii="Arial" w:hAnsi="Arial" w:cs="Arial"/>
+          <w:noProof/>
+          <w:sz w:val="20"/>
+          <w:lang w:val="es-AR"/>
+        </w:rPr>
+        <w:t>}}{%endfor%} de este Organismo, para trasladarse a {%if solicitud.solicitud_localidades.all()|length &gt; 1%}las localidades de{%else%}la localidad de{% endif%}{%for localidad in solicitud.solicitud_localidades.all()%}{%if loop.first%} {%elif not loop.last%}, {%else%} y {%endif%}{{localidad}}{%endfor%}{%if solicitud.solicitud_fechas()|length &gt; 1%} los días {%else%} el día {%endif%}{%for fecha in solicitud.solicitud_fechas()%}{%if loop.first%}{%elif not loop.last%}, {%else%} y {%endif%}{{fecha}}{%endfor%}</w:t>
       </w:r>
       <w:r>
         <w:rPr>
@@ -483,7 +324,6 @@
           <w:rFonts w:ascii="Arial" w:hAnsi="Arial" w:cs="Arial"/>
           <w:noProof/>
           <w:sz w:val="20"/>
-          <w:highlight w:val="darkGray"/>
           <w:lang w:val="es-AR"/>
         </w:rPr>
         <w:t>{%if solicitud.comisionadosolicitud_set.all()|length &gt; 1 %}</w:t>
@@ -492,7 +332,6 @@
         <w:rPr>
           <w:rFonts w:ascii="Arial" w:hAnsi="Arial" w:cs="Arial"/>
           <w:noProof/>
-          <w:color w:val="FF0000"/>
           <w:sz w:val="20"/>
           <w:lang w:val="es-AR"/>
         </w:rPr>
@@ -503,68 +342,18 @@
           <w:rFonts w:ascii="Arial" w:hAnsi="Arial" w:cs="Arial"/>
           <w:noProof/>
           <w:sz w:val="20"/>
-          <w:highlight w:val="darkGray"/>
-          <w:lang w:val="es-AR"/>
-        </w:rPr>
-        <w:t>{%else%}</w:t>
-      </w:r>
-      <w:r>
-        <w:rPr>
-          <w:rFonts w:ascii="Arial" w:hAnsi="Arial" w:cs="Arial"/>
-          <w:noProof/>
-          <w:color w:val="FF0000"/>
-          <w:sz w:val="20"/>
-          <w:lang w:val="es-AR"/>
-        </w:rPr>
-        <w:t>trasladar al mencionado agente</w:t>
-      </w:r>
-      <w:r>
-        <w:rPr>
-          <w:rFonts w:ascii="Arial" w:hAnsi="Arial" w:cs="Arial"/>
-          <w:noProof/>
-          <w:sz w:val="20"/>
-          <w:highlight w:val="darkGray"/>
-          <w:lang w:val="es-AR"/>
-        </w:rPr>
-        <w:t>{%endif%}</w:t>
-      </w:r>
-      <w:r>
-        <w:rPr>
-          <w:rFonts w:ascii="Arial" w:hAnsi="Arial" w:cs="Arial"/>
-          <w:noProof/>
-          <w:sz w:val="20"/>
-          <w:lang w:val="es-AR"/>
-        </w:rPr>
-        <w:t xml:space="preserve">, a fin de realizar tareas de </w:t>
-      </w:r>
-      <w:r>
-        <w:rPr>
-          <w:rFonts w:ascii="Arial" w:hAnsi="Arial" w:cs="Arial"/>
-          <w:noProof/>
-          <w:sz w:val="20"/>
-          <w:highlight w:val="yellow"/>
-          <w:lang w:val="es-AR"/>
-        </w:rPr>
-        <w:t>{{solicitud.solicitud_tareas}}</w:t>
-      </w:r>
-      <w:r>
-        <w:rPr>
-          <w:rFonts w:ascii="Arial" w:hAnsi="Arial" w:cs="Arial"/>
-          <w:noProof/>
-          <w:sz w:val="20"/>
-          <w:lang w:val="es-AR"/>
-        </w:rPr>
-        <w:t xml:space="preserve"> en </w:t>
-      </w:r>
-      <w:r>
-        <w:rPr>
-          <w:rFonts w:ascii="Arial" w:hAnsi="Arial" w:cs="Arial"/>
-          <w:noProof/>
-          <w:sz w:val="20"/>
-          <w:highlight w:val="green"/>
-          <w:lang w:val="es-AR"/>
-        </w:rPr>
-        <w:t>{%if solicitud.solicitud_localidades.all()|length &gt; 1 %}las localidades de{%else%}la localidad de{%endif%}{%for localidad in solicitud.solicitud_localidades.all()%}{%if loop.first%} {%elif not loop.last%}, {%else%} y {%endif%}{{localidad}}{%endfor%}</w:t>
+          <w:lang w:val="es-AR"/>
+        </w:rPr>
+        <w:t>{%else%}trasladar al mencionado agente{%endif%}</w:t>
+      </w:r>
+      <w:r>
+        <w:rPr>
+          <w:rFonts w:ascii="Arial" w:hAnsi="Arial" w:cs="Arial"/>
+          <w:noProof/>
+          <w:sz w:val="20"/>
+          <w:lang w:val="es-AR"/>
+        </w:rPr>
+        <w:t>, a fin de realizar tareas de {{solicitud.solicitud_tareas}} en {%if solicitud.solicitud_localidades.all()|length &gt; 1 %}las localidades de{%else%}la localidad de{%endif%}{%for localidad in solicitud.solicitud_localidades.all()%}{%if loop.first%} {%elif not loop.last%}, {%else%} y {%endif%}{{localidad}}{%endfor%}</w:t>
       </w:r>
       <w:r>
         <w:rPr>
@@ -606,43 +395,13 @@
           <w:sz w:val="20"/>
           <w:lang w:val="es-AR"/>
         </w:rPr>
-        <w:t xml:space="preserve">Que el vehículo afectado será </w:t>
-      </w:r>
-      <w:r>
-        <w:rPr>
-          <w:rFonts w:ascii="Arial" w:hAnsi="Arial" w:cs="Arial"/>
-          <w:noProof/>
-          <w:sz w:val="20"/>
-          <w:highlight w:val="lightGray"/>
-          <w:lang w:val="es-AR"/>
-        </w:rPr>
-        <w:t>{{solicitud.solicitud_vehiculo.vehiculo_modelo}}</w:t>
-      </w:r>
-      <w:r>
-        <w:rPr>
-          <w:rFonts w:ascii="Arial" w:hAnsi="Arial" w:cs="Arial"/>
-          <w:noProof/>
-          <w:sz w:val="20"/>
-          <w:lang w:val="es-AR"/>
-        </w:rPr>
-        <w:t xml:space="preserve"> – Dominio </w:t>
-      </w:r>
-      <w:r>
-        <w:rPr>
-          <w:rFonts w:ascii="Arial" w:hAnsi="Arial" w:cs="Arial"/>
-          <w:noProof/>
-          <w:sz w:val="20"/>
-          <w:highlight w:val="lightGray"/>
-          <w:lang w:val="es-AR"/>
-        </w:rPr>
-        <w:t>{{solicitud.solicitud_vehiculo.vehiculo_patente}}</w:t>
-      </w:r>
-      <w:r>
-        <w:rPr>
-          <w:rFonts w:ascii="Arial" w:hAnsi="Arial" w:cs="Arial"/>
-          <w:noProof/>
-          <w:sz w:val="20"/>
-          <w:highlight w:val="magenta"/>
+        <w:t>Que el vehículo afectado será {{solicitud.solicitud_vehiculo.vehiculo_modelo}} – Dominio {{solicitud.solicitud_vehiculo.vehiculo_patente}}</w:t>
+      </w:r>
+      <w:r>
+        <w:rPr>
+          <w:rFonts w:ascii="Arial" w:hAnsi="Arial" w:cs="Arial"/>
+          <w:noProof/>
+          <w:sz w:val="20"/>
           <w:lang w:val="es-AR"/>
         </w:rPr>
         <w:t>{% if solicitud.solicitud_vehiculo.vehiculo_poliza %}, asegurado bajo póliza Nº{{solicitud.solicitud_vehiculo.vehiculo_poliza}} emitida por {{solicitud.solicitud_vehiculo.vehiculo_poliza_aseguradora}},{%endif%}</w:t>
@@ -654,24 +413,13 @@
           <w:sz w:val="20"/>
           <w:lang w:val="es-AR"/>
         </w:rPr>
-        <w:t xml:space="preserve"> conducido por </w:t>
-      </w:r>
-      <w:r>
-        <w:rPr>
-          <w:rFonts w:ascii="Arial" w:hAnsi="Arial" w:cs="Arial"/>
-          <w:noProof/>
-          <w:sz w:val="20"/>
-          <w:highlight w:val="yellow"/>
-          <w:lang w:val="es-AR"/>
-        </w:rPr>
-        <w:t>{%for agente in solicitud.comisionadosolicitud_set.all()%}{%if agente.comisionadosolicitud_chofer%}{%if agente.comisionadosolicitud_nombre == solicitud.solicitud_solicitante%}{%if agente.comisionadosolicitud_nombre.comisionado_sexo == "M"%}el {%else%}la {%endif%}{{agente.comisionadosolicitud_nombre.comisionado_abreviatura}} {{agente.comisionadosolicitud_nombre.comisionado_nombre</w:t>
-      </w:r>
-      <w:r>
-        <w:rPr>
-          <w:rFonts w:ascii="Arial" w:hAnsi="Arial" w:cs="Arial"/>
-          <w:noProof/>
-          <w:sz w:val="20"/>
-          <w:highlight w:val="yellow"/>
+        <w:t xml:space="preserve"> conducido por {%for agente in solicitud.comisionadosolicitud_set.all()%}{%if agente.comisionadosolicitud_chofer%}{%if agente.comisionadosolicitud_nombre == solicitud.solicitud_solicitante%}{%if agente.comisionadosolicitud_nombre.comisionado_sexo == "M"%}el {%else%}la {%endif%}{{agente.comisionadosolicitud_nombre.comisionado_abreviatura}} {{agente.comisionadosolicitud_nombre.comisionado_nombre</w:t>
+      </w:r>
+      <w:r>
+        <w:rPr>
+          <w:rFonts w:ascii="Arial" w:hAnsi="Arial" w:cs="Arial"/>
+          <w:noProof/>
+          <w:sz w:val="20"/>
           <w:lang w:val="es-AR"/>
         </w:rPr>
         <w:t>()</w:t>
@@ -681,7 +429,6 @@
           <w:rFonts w:ascii="Arial" w:hAnsi="Arial" w:cs="Arial"/>
           <w:noProof/>
           <w:sz w:val="20"/>
-          <w:highlight w:val="yellow"/>
           <w:lang w:val="es-AR"/>
         </w:rPr>
         <w:t>}}{%else%}{%if agente.comisionadosolicitud_nombre.comisionado_sexo == "M"%}el chofer {%else%}la chofer {%endif%}{{agente.comisionadosolicitud_nombre.comisionado_abreviatura}} {{agente.comisionadosolicitud_nombre.comisionado_nombre()}}{%endif%}{%endif%}{%endfor%}</w:t>
@@ -726,17 +473,7 @@
           <w:sz w:val="20"/>
           <w:lang w:val="es-AR"/>
         </w:rPr>
-        <w:t>Que, en consecuencia, debe anticiparse el importe correspondiente a viáticos (de acuerdo a lo dispuesto en los Decretos Nº1324/1978, Nº080/2024</w:t>
-      </w:r>
-      <w:r>
-        <w:rPr>
-          <w:rFonts w:ascii="Arial" w:hAnsi="Arial" w:cs="Arial"/>
-          <w:noProof/>
-          <w:sz w:val="20"/>
-          <w:highlight w:val="green"/>
-          <w:lang w:val="es-AR"/>
-        </w:rPr>
-        <w:t>{%if solicitud.solicitud_dia_inhabil%} y Nº0806/2008 previa autorización del suscripto{%endif%}</w:t>
+        <w:t>Que, en consecuencia, debe anticiparse el importe correspondiente a viáticos (de acuerdo a lo dispuesto en los Decretos Nº1324/1978, Nº080/2024{%if solicitud.solicitud_dia_inhabil%} y Nº0806/2008 previa autorización del suscripto{%endif%}</w:t>
       </w:r>
       <w:r>
         <w:rPr>
@@ -1012,84 +749,17 @@
           <w:sz w:val="20"/>
           <w:lang w:val="es-AR"/>
         </w:rPr>
-        <w:t xml:space="preserve"> AUTORIZAR a los agentes, detallados a continuación, a trasladarse a </w:t>
-      </w:r>
-      <w:r>
-        <w:rPr>
-          <w:rFonts w:ascii="Arial" w:hAnsi="Arial" w:cs="Arial"/>
-          <w:noProof/>
-          <w:sz w:val="20"/>
-          <w:highlight w:val="green"/>
-          <w:lang w:val="es-AR"/>
-        </w:rPr>
-        <w:t xml:space="preserve">{%if solicitud.solicitud_localidades.all()|length &gt; 1 %}las localidades de{%else%}la localidad de{%endif%}{%for localidad in solicitud.solicitud_localidades.all()%}{%if loop.first%} {%elif not </w:t>
-      </w:r>
-      <w:r>
-        <w:rPr>
-          <w:rFonts w:ascii="Arial" w:hAnsi="Arial" w:cs="Arial"/>
-          <w:noProof/>
-          <w:sz w:val="20"/>
-          <w:highlight w:val="green"/>
+        <w:t xml:space="preserve"> AUTORIZAR a los agentes, detallados a continuación, a trasladarse a {%if solicitud.solicitud_localidades.all()|length &gt; 1 %}las localidades de{%else%}la localidad de{%endif%}{%for localidad in solicitud.solicitud_localidades.all()%}{%if loop.first%} {%elif not </w:t>
+      </w:r>
+      <w:r>
+        <w:rPr>
+          <w:rFonts w:ascii="Arial" w:hAnsi="Arial" w:cs="Arial"/>
+          <w:noProof/>
+          <w:sz w:val="20"/>
           <w:lang w:val="es-AR"/>
         </w:rPr>
         <w:lastRenderedPageBreak/>
-        <w:t>loop.last%}, {%else%} y {%endif%}{{localidad}}{%endfor%}</w:t>
-      </w:r>
-      <w:r>
-        <w:rPr>
-          <w:rFonts w:ascii="Arial" w:hAnsi="Arial" w:cs="Arial"/>
-          <w:noProof/>
-          <w:sz w:val="20"/>
-          <w:lang w:val="es-AR"/>
-        </w:rPr>
-        <w:t>,</w:t>
-      </w:r>
-      <w:r>
-        <w:rPr>
-          <w:rFonts w:ascii="Arial" w:hAnsi="Arial" w:cs="Arial"/>
-          <w:noProof/>
-          <w:sz w:val="20"/>
-          <w:highlight w:val="cyan"/>
-          <w:lang w:val="es-AR"/>
-        </w:rPr>
-        <w:t>{%if solicitud.solicitud_fechas()|length &gt; 1%} los días {%else%} el día {%endif%}{%for fecha in solicitud.solicitud_fechas()%}{%if loop.first%}{%elif not loop.last%}, {%else%} y {%endif%}{{fecha}}{%if loop.last%},{%endif%}{%endfor%}</w:t>
-      </w:r>
-      <w:r>
-        <w:rPr>
-          <w:rFonts w:ascii="Arial" w:hAnsi="Arial" w:cs="Arial"/>
-          <w:noProof/>
-          <w:sz w:val="20"/>
-          <w:lang w:val="es-AR"/>
-        </w:rPr>
-        <w:t xml:space="preserve"> </w:t>
-      </w:r>
-      <w:r>
-        <w:rPr>
-          <w:rFonts w:ascii="Arial" w:hAnsi="Arial" w:cs="Arial"/>
-          <w:noProof/>
-          <w:sz w:val="20"/>
-          <w:lang w:val="es-AR"/>
-        </w:rPr>
-        <w:t xml:space="preserve">a fin de </w:t>
-      </w:r>
-      <w:r>
-        <w:rPr>
-          <w:rFonts w:ascii="Arial" w:hAnsi="Arial" w:cs="Arial"/>
-          <w:noProof/>
-          <w:sz w:val="20"/>
-          <w:highlight w:val="yellow"/>
-          <w:lang w:val="es-AR"/>
-        </w:rPr>
-        <w:t>{{solicitud.solicitud_tareas}}</w:t>
-      </w:r>
-      <w:r>
-        <w:rPr>
-          <w:rFonts w:ascii="Arial" w:hAnsi="Arial" w:cs="Arial"/>
-          <w:noProof/>
-          <w:sz w:val="20"/>
-          <w:lang w:val="es-AR"/>
-        </w:rPr>
-        <w:t xml:space="preserve"> y anticipar los importes que se consignan, conforme con el Visto y Considerando de la presente, debiendo rendir cuentas documentadas de sus inversiones, de acuerdo con las reglamentaciones vigentes.</w:t>
+        <w:t>loop.last%}, {%else%} y {%endif%}{{localidad}}{%endfor%},{%if solicitud.solicitud_fechas()|length &gt; 1%} los días {%else%} el día {%endif%}{%for fecha in solicitud.solicitud_fechas()%}{%if loop.first%}{%elif not loop.last%}, {%else%} y {%endif%}{{fecha}}{%if loop.last%},{%endif%}{%endfor%} a fin de {{solicitud.solicitud_tareas}} y anticipar los importes que se consignan, conforme con el Visto y Considerando de la presente, debiendo rendir cuentas documentadas de sus inversiones, de acuerdo con las reglamentaciones vigentes.</w:t>
       </w:r>
     </w:p>
     <w:p>
@@ -1164,10 +834,10 @@
         <w:tblLook w:val="04A0" w:firstRow="1" w:lastRow="0" w:firstColumn="1" w:lastColumn="0" w:noHBand="0" w:noVBand="1"/>
       </w:tblPr>
       <w:tblGrid>
-        <w:gridCol w:w="353"/>
-        <w:gridCol w:w="4616"/>
-        <w:gridCol w:w="2968"/>
-        <w:gridCol w:w="579"/>
+        <w:gridCol w:w="398"/>
+        <w:gridCol w:w="3983"/>
+        <w:gridCol w:w="3470"/>
+        <w:gridCol w:w="665"/>
       </w:tblGrid>
       <w:tr>
         <w:trPr>
@@ -1229,9 +899,7 @@
               <w:rPr>
                 <w:rFonts w:ascii="Arial" w:hAnsi="Arial" w:cs="Arial"/>
                 <w:noProof/>
-                <w:color w:val="000000"/>
-                <w:sz w:val="20"/>
-                <w:highlight w:val="green"/>
+                <w:sz w:val="20"/>
                 <w:lang w:val="es-AR" w:eastAsia="es-AR"/>
               </w:rPr>
               <w:t xml:space="preserve">for </w:t>
@@ -1241,19 +909,9 @@
                 <w:rFonts w:ascii="Arial" w:hAnsi="Arial" w:cs="Arial"/>
                 <w:noProof/>
                 <w:sz w:val="20"/>
-                <w:highlight w:val="green"/>
                 <w:lang w:val="es-AR"/>
               </w:rPr>
-              <w:t>agente in solicitud.comisionadosolicitud_set.all()</w:t>
-            </w:r>
-            <w:r>
-              <w:rPr>
-                <w:rFonts w:ascii="Arial" w:hAnsi="Arial" w:cs="Arial"/>
-                <w:noProof/>
-                <w:sz w:val="20"/>
-                <w:lang w:val="es-AR"/>
-              </w:rPr>
-              <w:t xml:space="preserve"> </w:t>
+              <w:t xml:space="preserve">agente in solicitud.comisionadosolicitud_set.all() </w:t>
             </w:r>
             <w:r>
               <w:rPr>
@@ -1290,6 +948,7 @@
               <w:rPr>
                 <w:rFonts w:ascii="Arial" w:hAnsi="Arial" w:cs="Arial"/>
                 <w:bCs/>
+                <w:color w:val="auto"/>
                 <w:sz w:val="20"/>
                 <w:szCs w:val="20"/>
               </w:rPr>
@@ -1297,6 +956,7 @@
             <w:r>
               <w:rPr>
                 <w:rFonts w:ascii="Arial" w:hAnsi="Arial" w:cs="Arial"/>
+                <w:color w:val="auto"/>
                 <w:sz w:val="20"/>
                 <w:szCs w:val="20"/>
               </w:rPr>
@@ -1322,6 +982,7 @@
               <w:pStyle w:val="Obsahtabulky"/>
               <w:rPr>
                 <w:rFonts w:ascii="Arial" w:hAnsi="Arial" w:cs="Arial"/>
+                <w:color w:val="auto"/>
                 <w:sz w:val="20"/>
                 <w:szCs w:val="20"/>
               </w:rPr>
@@ -1330,6 +991,7 @@
               <w:rPr>
                 <w:rFonts w:ascii="Arial" w:hAnsi="Arial" w:cs="Arial"/>
                 <w:bCs/>
+                <w:color w:val="auto"/>
                 <w:sz w:val="20"/>
                 <w:szCs w:val="20"/>
               </w:rPr>
@@ -1339,6 +1001,7 @@
               <w:rPr>
                 <w:rFonts w:ascii="Arial" w:hAnsi="Arial" w:cs="Arial"/>
                 <w:bCs/>
+                <w:color w:val="auto"/>
                 <w:sz w:val="20"/>
                 <w:szCs w:val="20"/>
               </w:rPr>
@@ -1348,55 +1011,57 @@
               <w:rPr>
                 <w:rFonts w:ascii="Arial" w:hAnsi="Arial" w:cs="Arial"/>
                 <w:bCs/>
-                <w:sz w:val="20"/>
-                <w:szCs w:val="20"/>
-              </w:rPr>
-              <w:t>}} - D.N.I.Nº{{</w:t>
-            </w:r>
-            <w:r>
-              <w:rPr>
-                <w:rFonts w:ascii="Arial" w:hAnsi="Arial" w:cs="Arial"/>
-                <w:sz w:val="20"/>
-                <w:szCs w:val="20"/>
-              </w:rPr>
-              <w:t>"{:</w:t>
-            </w:r>
-            <w:r>
-              <w:rPr>
-                <w:rFonts w:ascii="Arial" w:hAnsi="Arial" w:cs="Arial"/>
-                <w:sz w:val="20"/>
-                <w:szCs w:val="20"/>
-              </w:rPr>
-              <w:t>,</w:t>
-            </w:r>
-            <w:r>
-              <w:rPr>
-                <w:rFonts w:ascii="Arial" w:hAnsi="Arial" w:cs="Arial"/>
-                <w:sz w:val="20"/>
-                <w:szCs w:val="20"/>
-              </w:rPr>
-              <w:t>}"</w:t>
-            </w:r>
-            <w:r>
-              <w:rPr>
-                <w:rFonts w:ascii="Arial" w:hAnsi="Arial" w:cs="Arial"/>
-                <w:sz w:val="20"/>
-                <w:szCs w:val="20"/>
-              </w:rPr>
-              <w:t>.</w:t>
-            </w:r>
-            <w:r>
-              <w:rPr>
-                <w:rFonts w:ascii="Arial" w:hAnsi="Arial" w:cs="Arial"/>
-                <w:sz w:val="20"/>
-                <w:szCs w:val="20"/>
-              </w:rPr>
-              <w:t>format(</w:t>
-            </w:r>
-            <w:r>
-              <w:rPr>
-                <w:rFonts w:ascii="Arial" w:hAnsi="Arial" w:cs="Arial"/>
-                <w:bCs/>
+                <w:color w:val="auto"/>
+                <w:sz w:val="20"/>
+                <w:szCs w:val="20"/>
+              </w:rPr>
+              <w:t xml:space="preserve">}} </w:t>
+            </w:r>
+            <w:r>
+              <w:rPr>
+                <w:rFonts w:ascii="Arial" w:hAnsi="Arial" w:cs="Arial"/>
+                <w:bCs/>
+                <w:color w:val="auto"/>
+                <w:sz w:val="20"/>
+                <w:szCs w:val="20"/>
+              </w:rPr>
+              <w:t>–</w:t>
+            </w:r>
+            <w:r>
+              <w:rPr>
+                <w:rFonts w:ascii="Arial" w:hAnsi="Arial" w:cs="Arial"/>
+                <w:bCs/>
+                <w:color w:val="auto"/>
+                <w:sz w:val="20"/>
+                <w:szCs w:val="20"/>
+              </w:rPr>
+              <w:t xml:space="preserve"> </w:t>
+            </w:r>
+            <w:r>
+              <w:rPr>
+                <w:rFonts w:ascii="Arial" w:hAnsi="Arial" w:cs="Arial"/>
+                <w:bCs/>
+                <w:color w:val="auto"/>
+                <w:sz w:val="20"/>
+                <w:szCs w:val="20"/>
+              </w:rPr>
+              <w:t xml:space="preserve">CUIT </w:t>
+            </w:r>
+            <w:r>
+              <w:rPr>
+                <w:rFonts w:ascii="Arial" w:hAnsi="Arial" w:cs="Arial"/>
+                <w:bCs/>
+                <w:color w:val="auto"/>
+                <w:sz w:val="20"/>
+                <w:szCs w:val="20"/>
+              </w:rPr>
+              <w:t>Nº{{</w:t>
+            </w:r>
+            <w:r>
+              <w:rPr>
+                <w:rFonts w:ascii="Arial" w:hAnsi="Arial" w:cs="Arial"/>
+                <w:bCs/>
+                <w:color w:val="auto"/>
                 <w:sz w:val="20"/>
                 <w:szCs w:val="20"/>
               </w:rPr>
@@ -1406,47 +1071,20 @@
               <w:rPr>
                 <w:rFonts w:ascii="Arial" w:hAnsi="Arial" w:cs="Arial"/>
                 <w:bCs/>
+                <w:color w:val="auto"/>
                 <w:sz w:val="20"/>
                 <w:szCs w:val="20"/>
               </w:rPr>
               <w:t>cuit</w:t>
             </w:r>
-            <w:bookmarkStart w:id="0" w:name="_GoBack"/>
-            <w:bookmarkEnd w:id="0"/>
-            <w:r>
-              <w:rPr>
-                <w:rFonts w:ascii="Arial" w:hAnsi="Arial" w:cs="Arial"/>
-                <w:sz w:val="20"/>
-                <w:szCs w:val="20"/>
-              </w:rPr>
-              <w:t>)</w:t>
-            </w:r>
-            <w:r>
-              <w:t xml:space="preserve"> </w:t>
-            </w:r>
-            <w:r>
-              <w:rPr>
-                <w:rFonts w:ascii="Arial" w:hAnsi="Arial" w:cs="Arial"/>
-                <w:sz w:val="20"/>
-                <w:szCs w:val="20"/>
-              </w:rPr>
-              <w:t>.replace(",", "@").replace(".", ",")</w:t>
-            </w:r>
-            <w:r>
-              <w:rPr>
-                <w:rFonts w:ascii="Arial" w:hAnsi="Arial" w:cs="Arial"/>
-                <w:sz w:val="20"/>
-                <w:szCs w:val="20"/>
-              </w:rPr>
-              <w:t>.replace("@", ".")</w:t>
-            </w:r>
-            <w:r>
-              <w:rPr>
-                <w:rFonts w:ascii="Arial" w:hAnsi="Arial" w:cs="Arial"/>
-                <w:sz w:val="20"/>
-                <w:szCs w:val="20"/>
-              </w:rPr>
-              <w:t xml:space="preserve"> }}</w:t>
+            <w:r>
+              <w:rPr>
+                <w:rFonts w:ascii="Arial" w:hAnsi="Arial" w:cs="Arial"/>
+                <w:color w:val="auto"/>
+                <w:sz w:val="20"/>
+                <w:szCs w:val="20"/>
+              </w:rPr>
+              <w:t>}}</w:t>
             </w:r>
           </w:p>
         </w:tc>
@@ -1469,6 +1107,7 @@
               <w:pStyle w:val="Obsahtabulky"/>
               <w:rPr>
                 <w:rFonts w:ascii="Arial" w:hAnsi="Arial" w:cs="Arial"/>
+                <w:color w:val="auto"/>
                 <w:sz w:val="20"/>
                 <w:szCs w:val="20"/>
               </w:rPr>
@@ -1476,6 +1115,7 @@
             <w:r>
               <w:rPr>
                 <w:rFonts w:ascii="Arial" w:hAnsi="Arial" w:cs="Arial"/>
+                <w:color w:val="auto"/>
                 <w:sz w:val="20"/>
                 <w:szCs w:val="20"/>
               </w:rPr>
@@ -1484,6 +1124,7 @@
             <w:r>
               <w:rPr>
                 <w:rFonts w:ascii="Arial" w:hAnsi="Arial" w:cs="Arial"/>
+                <w:color w:val="auto"/>
                 <w:sz w:val="20"/>
                 <w:szCs w:val="20"/>
               </w:rPr>
@@ -1492,6 +1133,7 @@
             <w:r>
               <w:rPr>
                 <w:rFonts w:ascii="Arial" w:hAnsi="Arial" w:cs="Arial"/>
+                <w:color w:val="auto"/>
                 <w:sz w:val="20"/>
                 <w:szCs w:val="20"/>
               </w:rPr>
@@ -1500,6 +1142,7 @@
             <w:r>
               <w:rPr>
                 <w:rFonts w:ascii="Arial" w:hAnsi="Arial" w:cs="Arial"/>
+                <w:color w:val="auto"/>
                 <w:sz w:val="20"/>
                 <w:szCs w:val="20"/>
               </w:rPr>
@@ -1508,6 +1151,7 @@
             <w:r>
               <w:rPr>
                 <w:rFonts w:ascii="Arial" w:hAnsi="Arial" w:cs="Arial"/>
+                <w:color w:val="auto"/>
                 <w:sz w:val="20"/>
                 <w:szCs w:val="20"/>
               </w:rPr>
@@ -1516,6 +1160,7 @@
             <w:r>
               <w:rPr>
                 <w:rFonts w:ascii="Arial" w:hAnsi="Arial" w:cs="Arial"/>
+                <w:color w:val="auto"/>
                 <w:sz w:val="20"/>
                 <w:szCs w:val="20"/>
               </w:rPr>
@@ -1524,6 +1169,7 @@
             <w:r>
               <w:rPr>
                 <w:rFonts w:ascii="Arial" w:hAnsi="Arial" w:cs="Arial"/>
+                <w:color w:val="auto"/>
                 <w:sz w:val="20"/>
                 <w:szCs w:val="20"/>
               </w:rPr>
@@ -1532,6 +1178,7 @@
             <w:r>
               <w:rPr>
                 <w:rFonts w:ascii="Arial" w:hAnsi="Arial" w:cs="Arial"/>
+                <w:color w:val="auto"/>
                 <w:sz w:val="20"/>
                 <w:szCs w:val="20"/>
               </w:rPr>
@@ -1540,6 +1187,7 @@
             <w:r>
               <w:rPr>
                 <w:rFonts w:ascii="Arial" w:hAnsi="Arial" w:cs="Arial"/>
+                <w:color w:val="auto"/>
                 <w:sz w:val="20"/>
                 <w:szCs w:val="20"/>
               </w:rPr>
@@ -1548,17 +1196,22 @@
             <w:r>
               <w:rPr>
                 <w:rFonts w:ascii="Arial" w:hAnsi="Arial" w:cs="Arial"/>
+                <w:color w:val="auto"/>
                 <w:sz w:val="20"/>
                 <w:szCs w:val="20"/>
               </w:rPr>
               <w:t>)</w:t>
             </w:r>
             <w:r>
+              <w:rPr>
+                <w:color w:val="auto"/>
+              </w:rPr>
               <w:t xml:space="preserve"> </w:t>
             </w:r>
             <w:r>
               <w:rPr>
                 <w:rFonts w:ascii="Arial" w:hAnsi="Arial" w:cs="Arial"/>
+                <w:color w:val="auto"/>
                 <w:sz w:val="20"/>
                 <w:szCs w:val="20"/>
               </w:rPr>
@@ -1567,6 +1220,7 @@
             <w:r>
               <w:rPr>
                 <w:rFonts w:ascii="Arial" w:hAnsi="Arial" w:cs="Arial"/>
+                <w:color w:val="auto"/>
                 <w:sz w:val="20"/>
                 <w:szCs w:val="20"/>
               </w:rPr>
@@ -1575,6 +1229,7 @@
             <w:r>
               <w:rPr>
                 <w:rFonts w:ascii="Arial" w:hAnsi="Arial" w:cs="Arial"/>
+                <w:color w:val="auto"/>
                 <w:sz w:val="20"/>
                 <w:szCs w:val="20"/>
               </w:rPr>
@@ -1601,6 +1256,7 @@
               <w:pStyle w:val="Obsahtabulky"/>
               <w:rPr>
                 <w:rFonts w:ascii="Arial" w:hAnsi="Arial" w:cs="Arial"/>
+                <w:color w:val="auto"/>
                 <w:sz w:val="20"/>
                 <w:szCs w:val="20"/>
               </w:rPr>
@@ -1608,6 +1264,7 @@
             <w:r>
               <w:rPr>
                 <w:rFonts w:ascii="Arial" w:hAnsi="Arial" w:cs="Arial"/>
+                <w:color w:val="auto"/>
                 <w:sz w:val="20"/>
                 <w:szCs w:val="20"/>
               </w:rPr>
@@ -1618,6 +1275,7 @@
             <w:r>
               <w:rPr>
                 <w:rFonts w:ascii="Arial" w:hAnsi="Arial" w:cs="Arial"/>
+                <w:color w:val="auto"/>
                 <w:sz w:val="20"/>
                 <w:szCs w:val="20"/>
               </w:rPr>
@@ -1649,6 +1307,7 @@
               <w:pStyle w:val="Obsahtabulky"/>
               <w:rPr>
                 <w:rFonts w:ascii="Arial" w:hAnsi="Arial" w:cs="Arial"/>
+                <w:color w:val="auto"/>
                 <w:sz w:val="20"/>
                 <w:szCs w:val="20"/>
               </w:rPr>
@@ -1657,28 +1316,11 @@
               <w:rPr>
                 <w:rFonts w:ascii="Arial" w:hAnsi="Arial" w:cs="Arial"/>
                 <w:bCs/>
-                <w:sz w:val="20"/>
-                <w:szCs w:val="20"/>
-              </w:rPr>
-              <w:t>{%tc for x in [</w:t>
-            </w:r>
-            <w:r>
-              <w:rPr>
-                <w:rFonts w:ascii="Arial" w:hAnsi="Arial" w:cs="Arial"/>
-                <w:bCs/>
-                <w:sz w:val="20"/>
-                <w:szCs w:val="20"/>
-              </w:rPr>
-              <w:t>2</w:t>
-            </w:r>
-            <w:r>
-              <w:rPr>
-                <w:rFonts w:ascii="Arial" w:hAnsi="Arial" w:cs="Arial"/>
-                <w:bCs/>
-                <w:sz w:val="20"/>
-                <w:szCs w:val="20"/>
-              </w:rPr>
-              <w:t>]%}</w:t>
+                <w:color w:val="auto"/>
+                <w:sz w:val="20"/>
+                <w:szCs w:val="20"/>
+              </w:rPr>
+              <w:t>{%tc for x in [2]%}</w:t>
             </w:r>
           </w:p>
         </w:tc>
@@ -1702,6 +1344,7 @@
               <w:pStyle w:val="Obsahtabulky"/>
               <w:rPr>
                 <w:rFonts w:ascii="Arial" w:hAnsi="Arial" w:cs="Arial"/>
+                <w:color w:val="auto"/>
                 <w:sz w:val="20"/>
                 <w:szCs w:val="20"/>
               </w:rPr>
@@ -1710,6 +1353,7 @@
               <w:rPr>
                 <w:rFonts w:ascii="Arial" w:hAnsi="Arial" w:cs="Arial"/>
                 <w:bCs/>
+                <w:color w:val="auto"/>
                 <w:sz w:val="20"/>
                 <w:szCs w:val="20"/>
               </w:rPr>
@@ -1719,6 +1363,7 @@
               <w:rPr>
                 <w:rFonts w:ascii="Arial" w:hAnsi="Arial" w:cs="Arial"/>
                 <w:bCs/>
+                <w:color w:val="auto"/>
                 <w:sz w:val="20"/>
                 <w:szCs w:val="20"/>
               </w:rPr>
@@ -1728,6 +1373,7 @@
               <w:rPr>
                 <w:rFonts w:ascii="Arial" w:hAnsi="Arial" w:cs="Arial"/>
                 <w:bCs/>
+                <w:color w:val="auto"/>
                 <w:sz w:val="20"/>
                 <w:szCs w:val="20"/>
               </w:rPr>
@@ -1737,6 +1383,7 @@
               <w:rPr>
                 <w:rFonts w:ascii="Arial" w:hAnsi="Arial" w:cs="Arial"/>
                 <w:bCs/>
+                <w:color w:val="auto"/>
                 <w:sz w:val="20"/>
                 <w:szCs w:val="20"/>
                 <w:u w:val="single"/>
@@ -1747,6 +1394,7 @@
               <w:rPr>
                 <w:rFonts w:ascii="Arial" w:hAnsi="Arial" w:cs="Arial"/>
                 <w:bCs/>
+                <w:color w:val="auto"/>
                 <w:sz w:val="20"/>
                 <w:szCs w:val="20"/>
               </w:rPr>
@@ -1756,6 +1404,7 @@
               <w:rPr>
                 <w:rFonts w:ascii="Arial" w:hAnsi="Arial" w:cs="Arial"/>
                 <w:bCs/>
+                <w:color w:val="auto"/>
                 <w:sz w:val="20"/>
                 <w:szCs w:val="20"/>
               </w:rPr>
@@ -1764,108 +1413,50 @@
             <w:r>
               <w:rPr>
                 <w:rFonts w:ascii="Arial" w:hAnsi="Arial" w:cs="Arial"/>
-                <w:sz w:val="20"/>
-                <w:szCs w:val="20"/>
-              </w:rPr>
-              <w:t>"${:</w:t>
-            </w:r>
-            <w:r>
-              <w:rPr>
-                <w:rFonts w:ascii="Arial" w:hAnsi="Arial" w:cs="Arial"/>
-                <w:sz w:val="20"/>
-                <w:szCs w:val="20"/>
-              </w:rPr>
-              <w:t>,.</w:t>
-            </w:r>
-            <w:r>
-              <w:rPr>
-                <w:rFonts w:ascii="Arial" w:hAnsi="Arial" w:cs="Arial"/>
-                <w:sz w:val="20"/>
-                <w:szCs w:val="20"/>
-              </w:rPr>
-              <w:t>2f}"</w:t>
-            </w:r>
-            <w:r>
-              <w:rPr>
-                <w:rFonts w:ascii="Arial" w:hAnsi="Arial" w:cs="Arial"/>
-                <w:sz w:val="20"/>
-                <w:szCs w:val="20"/>
-              </w:rPr>
-              <w:t>.</w:t>
-            </w:r>
-            <w:r>
-              <w:rPr>
-                <w:rFonts w:ascii="Arial" w:hAnsi="Arial" w:cs="Arial"/>
-                <w:sz w:val="20"/>
-                <w:szCs w:val="20"/>
-              </w:rPr>
-              <w:t>format(</w:t>
-            </w:r>
-            <w:r>
-              <w:rPr>
-                <w:rFonts w:ascii="Arial" w:hAnsi="Arial" w:cs="Arial"/>
-                <w:bCs/>
-                <w:sz w:val="20"/>
-                <w:szCs w:val="20"/>
-              </w:rPr>
-              <w:t>agente.</w:t>
-            </w:r>
-            <w:r>
-              <w:rPr>
-                <w:rFonts w:ascii="Arial" w:hAnsi="Arial" w:cs="Arial"/>
-                <w:bCs/>
-                <w:sz w:val="20"/>
-                <w:szCs w:val="20"/>
-              </w:rPr>
-              <w:t>valor_viatico_dia</w:t>
-            </w:r>
-            <w:r>
-              <w:rPr>
-                <w:rFonts w:ascii="Arial" w:hAnsi="Arial" w:cs="Arial"/>
-                <w:bCs/>
-                <w:sz w:val="20"/>
-                <w:szCs w:val="20"/>
-              </w:rPr>
-              <w:t>()</w:t>
-            </w:r>
-            <w:r>
-              <w:rPr>
-                <w:rFonts w:ascii="Arial" w:hAnsi="Arial" w:cs="Arial"/>
-                <w:sz w:val="20"/>
-                <w:szCs w:val="20"/>
-              </w:rPr>
-              <w:t>|float</w:t>
-            </w:r>
-            <w:r>
-              <w:rPr>
-                <w:rFonts w:ascii="Arial" w:hAnsi="Arial" w:cs="Arial"/>
-                <w:sz w:val="20"/>
-                <w:szCs w:val="20"/>
-              </w:rPr>
-              <w:t>)</w:t>
-            </w:r>
-            <w:r>
+                <w:color w:val="auto"/>
+                <w:sz w:val="20"/>
+                <w:szCs w:val="20"/>
+              </w:rPr>
+              <w:t>"${:,.2f}".format(</w:t>
+            </w:r>
+            <w:r>
+              <w:rPr>
+                <w:rFonts w:ascii="Arial" w:hAnsi="Arial" w:cs="Arial"/>
+                <w:bCs/>
+                <w:color w:val="auto"/>
+                <w:sz w:val="20"/>
+                <w:szCs w:val="20"/>
+              </w:rPr>
+              <w:t>agente.valor_viatico_dia()</w:t>
+            </w:r>
+            <w:r>
+              <w:rPr>
+                <w:rFonts w:ascii="Arial" w:hAnsi="Arial" w:cs="Arial"/>
+                <w:color w:val="auto"/>
+                <w:sz w:val="20"/>
+                <w:szCs w:val="20"/>
+              </w:rPr>
+              <w:t>|float)</w:t>
+            </w:r>
+            <w:r>
+              <w:rPr>
+                <w:color w:val="auto"/>
+              </w:rPr>
               <w:t xml:space="preserve"> </w:t>
             </w:r>
             <w:r>
               <w:rPr>
                 <w:rFonts w:ascii="Arial" w:hAnsi="Arial" w:cs="Arial"/>
-                <w:sz w:val="20"/>
-                <w:szCs w:val="20"/>
-              </w:rPr>
-              <w:t>.replace(",", "@").replace(".", ",")</w:t>
-            </w:r>
-            <w:r>
-              <w:rPr>
-                <w:rFonts w:ascii="Arial" w:hAnsi="Arial" w:cs="Arial"/>
-                <w:sz w:val="20"/>
-                <w:szCs w:val="20"/>
-              </w:rPr>
-              <w:t>.replace("@", ".")</w:t>
-            </w:r>
-            <w:r>
-              <w:rPr>
-                <w:rFonts w:ascii="Arial" w:hAnsi="Arial" w:cs="Arial"/>
+                <w:color w:val="auto"/>
+                <w:sz w:val="20"/>
+                <w:szCs w:val="20"/>
+              </w:rPr>
+              <w:t>.replace(",", "@").replace(".", ",").replace("@", ".")</w:t>
+            </w:r>
+            <w:r>
+              <w:rPr>
+                <w:rFonts w:ascii="Arial" w:hAnsi="Arial" w:cs="Arial"/>
+                <w:color w:val="auto"/>
                 <w:sz w:val="20"/>
                 <w:szCs w:val="20"/>
               </w:rPr>
@@ -1875,6 +1466,7 @@
               <w:rPr>
                 <w:rFonts w:ascii="Arial" w:hAnsi="Arial" w:cs="Arial"/>
                 <w:bCs/>
+                <w:color w:val="auto"/>
                 <w:sz w:val="20"/>
                 <w:szCs w:val="20"/>
               </w:rPr>
@@ -1884,6 +1476,7 @@
               <w:rPr>
                 <w:rFonts w:ascii="Arial" w:hAnsi="Arial" w:cs="Arial"/>
                 <w:bCs/>
+                <w:color w:val="auto"/>
                 <w:sz w:val="20"/>
                 <w:szCs w:val="20"/>
                 <w:u w:val="single"/>
@@ -1894,6 +1487,7 @@
               <w:rPr>
                 <w:rFonts w:ascii="Arial" w:hAnsi="Arial" w:cs="Arial"/>
                 <w:bCs/>
+                <w:color w:val="auto"/>
                 <w:sz w:val="20"/>
                 <w:szCs w:val="20"/>
               </w:rPr>
@@ -1903,6 +1497,7 @@
               <w:rPr>
                 <w:rFonts w:ascii="Arial" w:hAnsi="Arial" w:cs="Arial"/>
                 <w:bCs/>
+                <w:color w:val="auto"/>
                 <w:sz w:val="20"/>
                 <w:szCs w:val="20"/>
               </w:rPr>
@@ -1911,47 +1506,17 @@
             <w:r>
               <w:rPr>
                 <w:rFonts w:ascii="Arial" w:hAnsi="Arial" w:cs="Arial"/>
-                <w:sz w:val="20"/>
-                <w:szCs w:val="20"/>
-              </w:rPr>
-              <w:t>"${:</w:t>
-            </w:r>
-            <w:r>
-              <w:rPr>
-                <w:rFonts w:ascii="Arial" w:hAnsi="Arial" w:cs="Arial"/>
-                <w:sz w:val="20"/>
-                <w:szCs w:val="20"/>
-              </w:rPr>
-              <w:t>,.</w:t>
-            </w:r>
-            <w:r>
-              <w:rPr>
-                <w:rFonts w:ascii="Arial" w:hAnsi="Arial" w:cs="Arial"/>
-                <w:sz w:val="20"/>
-                <w:szCs w:val="20"/>
-              </w:rPr>
-              <w:t>2f}"</w:t>
-            </w:r>
-            <w:r>
-              <w:rPr>
-                <w:rFonts w:ascii="Arial" w:hAnsi="Arial" w:cs="Arial"/>
-                <w:sz w:val="20"/>
-                <w:szCs w:val="20"/>
-              </w:rPr>
-              <w:t>.</w:t>
-            </w:r>
-            <w:r>
-              <w:rPr>
-                <w:rFonts w:ascii="Arial" w:hAnsi="Arial" w:cs="Arial"/>
-                <w:sz w:val="20"/>
-                <w:szCs w:val="20"/>
-              </w:rPr>
-              <w:t>format(</w:t>
-            </w:r>
-            <w:r>
-              <w:rPr>
-                <w:rFonts w:ascii="Arial" w:hAnsi="Arial" w:cs="Arial"/>
-                <w:bCs/>
+                <w:color w:val="auto"/>
+                <w:sz w:val="20"/>
+                <w:szCs w:val="20"/>
+              </w:rPr>
+              <w:t>"${:,.2f}".format(</w:t>
+            </w:r>
+            <w:r>
+              <w:rPr>
+                <w:rFonts w:ascii="Arial" w:hAnsi="Arial" w:cs="Arial"/>
+                <w:bCs/>
+                <w:color w:val="auto"/>
                 <w:sz w:val="20"/>
                 <w:szCs w:val="20"/>
               </w:rPr>
@@ -1960,41 +1525,199 @@
             <w:r>
               <w:rPr>
                 <w:rFonts w:ascii="Arial" w:hAnsi="Arial" w:cs="Arial"/>
-                <w:sz w:val="20"/>
-                <w:szCs w:val="20"/>
-              </w:rPr>
-              <w:t>|float</w:t>
-            </w:r>
-            <w:r>
-              <w:rPr>
-                <w:rFonts w:ascii="Arial" w:hAnsi="Arial" w:cs="Arial"/>
-                <w:sz w:val="20"/>
-                <w:szCs w:val="20"/>
-              </w:rPr>
-              <w:t>)</w:t>
-            </w:r>
-            <w:r>
+                <w:color w:val="auto"/>
+                <w:sz w:val="20"/>
+                <w:szCs w:val="20"/>
+              </w:rPr>
+              <w:t>|float)</w:t>
+            </w:r>
+            <w:r>
+              <w:rPr>
+                <w:color w:val="auto"/>
+              </w:rPr>
               <w:t xml:space="preserve"> </w:t>
             </w:r>
             <w:r>
               <w:rPr>
                 <w:rFonts w:ascii="Arial" w:hAnsi="Arial" w:cs="Arial"/>
-                <w:sz w:val="20"/>
-                <w:szCs w:val="20"/>
-              </w:rPr>
-              <w:t>.replace(",", "@").replace(".", ",")</w:t>
-            </w:r>
-            <w:r>
-              <w:rPr>
-                <w:rFonts w:ascii="Arial" w:hAnsi="Arial" w:cs="Arial"/>
-                <w:sz w:val="20"/>
-                <w:szCs w:val="20"/>
-              </w:rPr>
-              <w:t>.replace("@", ".")</w:t>
-            </w:r>
-            <w:r>
-              <w:rPr>
-                <w:rFonts w:ascii="Arial" w:hAnsi="Arial" w:cs="Arial"/>
+                <w:color w:val="auto"/>
+                <w:sz w:val="20"/>
+                <w:szCs w:val="20"/>
+              </w:rPr>
+              <w:t>.replace(",", "@").replace(".", ",").replace("@", ".")}}</w:t>
+            </w:r>
+            <w:r>
+              <w:rPr>
+                <w:rFonts w:ascii="Arial" w:hAnsi="Arial" w:cs="Arial"/>
+                <w:bCs/>
+                <w:color w:val="auto"/>
+                <w:sz w:val="20"/>
+                <w:szCs w:val="20"/>
+              </w:rPr>
+              <w:t xml:space="preserve"> + </w:t>
+            </w:r>
+            <w:r>
+              <w:rPr>
+                <w:rFonts w:ascii="Arial" w:hAnsi="Arial" w:cs="Arial"/>
+                <w:bCs/>
+                <w:color w:val="auto"/>
+                <w:sz w:val="20"/>
+                <w:szCs w:val="20"/>
+                <w:u w:val="single"/>
+              </w:rPr>
+              <w:t>Gastos:</w:t>
+            </w:r>
+            <w:r>
+              <w:rPr>
+                <w:rFonts w:ascii="Arial" w:hAnsi="Arial" w:cs="Arial"/>
+                <w:bCs/>
+                <w:color w:val="auto"/>
+                <w:sz w:val="20"/>
+                <w:szCs w:val="20"/>
+              </w:rPr>
+              <w:t xml:space="preserve"> </w:t>
+            </w:r>
+            <w:r>
+              <w:rPr>
+                <w:rFonts w:ascii="Arial" w:hAnsi="Arial" w:cs="Arial"/>
+                <w:bCs/>
+                <w:color w:val="auto"/>
+                <w:sz w:val="20"/>
+                <w:szCs w:val="20"/>
+              </w:rPr>
+              <w:t>{{</w:t>
+            </w:r>
+            <w:r>
+              <w:rPr>
+                <w:rFonts w:ascii="Arial" w:hAnsi="Arial" w:cs="Arial"/>
+                <w:color w:val="auto"/>
+                <w:sz w:val="20"/>
+                <w:szCs w:val="20"/>
+              </w:rPr>
+              <w:t>"${:,.2f}".format(</w:t>
+            </w:r>
+            <w:r>
+              <w:rPr>
+                <w:rFonts w:ascii="Arial" w:hAnsi="Arial" w:cs="Arial"/>
+                <w:bCs/>
+                <w:color w:val="auto"/>
+                <w:sz w:val="20"/>
+                <w:szCs w:val="20"/>
+              </w:rPr>
+              <w:t>agente.comisionadosolicitud_gastos</w:t>
+            </w:r>
+            <w:r>
+              <w:rPr>
+                <w:rFonts w:ascii="Arial" w:hAnsi="Arial" w:cs="Arial"/>
+                <w:color w:val="auto"/>
+                <w:sz w:val="20"/>
+                <w:szCs w:val="20"/>
+              </w:rPr>
+              <w:t>|float)</w:t>
+            </w:r>
+            <w:r>
+              <w:rPr>
+                <w:color w:val="auto"/>
+              </w:rPr>
+              <w:t xml:space="preserve"> </w:t>
+            </w:r>
+            <w:r>
+              <w:rPr>
+                <w:rFonts w:ascii="Arial" w:hAnsi="Arial" w:cs="Arial"/>
+                <w:color w:val="auto"/>
+                <w:sz w:val="20"/>
+                <w:szCs w:val="20"/>
+              </w:rPr>
+              <w:t>.replace(",", "@").replace(".", ",").replace("@", ".")}}</w:t>
+            </w:r>
+            <w:r>
+              <w:rPr>
+                <w:rFonts w:ascii="Arial" w:hAnsi="Arial" w:cs="Arial"/>
+                <w:bCs/>
+                <w:color w:val="auto"/>
+                <w:sz w:val="20"/>
+                <w:szCs w:val="20"/>
+              </w:rPr>
+              <w:t>).{%else%}(</w:t>
+            </w:r>
+            <w:r>
+              <w:rPr>
+                <w:rFonts w:ascii="Arial" w:hAnsi="Arial" w:cs="Arial"/>
+                <w:bCs/>
+                <w:color w:val="auto"/>
+                <w:sz w:val="20"/>
+                <w:szCs w:val="20"/>
+                <w:u w:val="single"/>
+              </w:rPr>
+              <w:t>Viáticos:</w:t>
+            </w:r>
+            <w:r>
+              <w:rPr>
+                <w:rFonts w:ascii="Arial" w:hAnsi="Arial" w:cs="Arial"/>
+                <w:bCs/>
+                <w:color w:val="auto"/>
+                <w:sz w:val="20"/>
+                <w:szCs w:val="20"/>
+              </w:rPr>
+              <w:t xml:space="preserve"> {{solicitud.cantidad_de_dias()}}{%if solicitud.cantidad_de_dias() &gt; 1 %} días {%else%} día {%endif%}a razón de </w:t>
+            </w:r>
+            <w:r>
+              <w:rPr>
+                <w:rFonts w:ascii="Arial" w:hAnsi="Arial" w:cs="Arial"/>
+                <w:bCs/>
+                <w:color w:val="auto"/>
+                <w:sz w:val="20"/>
+                <w:szCs w:val="20"/>
+              </w:rPr>
+              <w:t>{{</w:t>
+            </w:r>
+            <w:r>
+              <w:rPr>
+                <w:rFonts w:ascii="Arial" w:hAnsi="Arial" w:cs="Arial"/>
+                <w:color w:val="auto"/>
+                <w:sz w:val="20"/>
+                <w:szCs w:val="20"/>
+              </w:rPr>
+              <w:t>"${:,.2f}".format(</w:t>
+            </w:r>
+            <w:r>
+              <w:rPr>
+                <w:rFonts w:ascii="Arial" w:hAnsi="Arial" w:cs="Arial"/>
+                <w:bCs/>
+                <w:color w:val="auto"/>
+                <w:sz w:val="20"/>
+                <w:szCs w:val="20"/>
+              </w:rPr>
+              <w:t>agente.valor_viatico_dia()</w:t>
+            </w:r>
+            <w:r>
+              <w:rPr>
+                <w:rFonts w:ascii="Arial" w:hAnsi="Arial" w:cs="Arial"/>
+                <w:color w:val="auto"/>
+                <w:sz w:val="20"/>
+                <w:szCs w:val="20"/>
+              </w:rPr>
+              <w:t>|float)</w:t>
+            </w:r>
+            <w:r>
+              <w:rPr>
+                <w:color w:val="auto"/>
+              </w:rPr>
+              <w:t xml:space="preserve"> </w:t>
+            </w:r>
+            <w:r>
+              <w:rPr>
+                <w:rFonts w:ascii="Arial" w:hAnsi="Arial" w:cs="Arial"/>
+                <w:color w:val="auto"/>
+                <w:sz w:val="20"/>
+                <w:szCs w:val="20"/>
+              </w:rPr>
+              <w:t>.replace(",", "@").replace(".", ",").replace("@", ".")</w:t>
+            </w:r>
+            <w:r>
+              <w:rPr>
+                <w:rFonts w:ascii="Arial" w:hAnsi="Arial" w:cs="Arial"/>
+                <w:color w:val="auto"/>
                 <w:sz w:val="20"/>
                 <w:szCs w:val="20"/>
               </w:rPr>
@@ -2004,282 +1727,7 @@
               <w:rPr>
                 <w:rFonts w:ascii="Arial" w:hAnsi="Arial" w:cs="Arial"/>
                 <w:bCs/>
-                <w:sz w:val="20"/>
-                <w:szCs w:val="20"/>
-              </w:rPr>
-              <w:t xml:space="preserve"> + </w:t>
-            </w:r>
-            <w:r>
-              <w:rPr>
-                <w:rFonts w:ascii="Arial" w:hAnsi="Arial" w:cs="Arial"/>
-                <w:bCs/>
-                <w:sz w:val="20"/>
-                <w:szCs w:val="20"/>
-                <w:u w:val="single"/>
-              </w:rPr>
-              <w:t>Gastos:</w:t>
-            </w:r>
-            <w:r>
-              <w:rPr>
-                <w:rFonts w:ascii="Arial" w:hAnsi="Arial" w:cs="Arial"/>
-                <w:bCs/>
-                <w:sz w:val="20"/>
-                <w:szCs w:val="20"/>
-              </w:rPr>
-              <w:t xml:space="preserve"> </w:t>
-            </w:r>
-            <w:r>
-              <w:rPr>
-                <w:rFonts w:ascii="Arial" w:hAnsi="Arial" w:cs="Arial"/>
-                <w:bCs/>
-                <w:sz w:val="20"/>
-                <w:szCs w:val="20"/>
-              </w:rPr>
-              <w:t>{{</w:t>
-            </w:r>
-            <w:r>
-              <w:rPr>
-                <w:rFonts w:ascii="Arial" w:hAnsi="Arial" w:cs="Arial"/>
-                <w:sz w:val="20"/>
-                <w:szCs w:val="20"/>
-              </w:rPr>
-              <w:t>"${:</w:t>
-            </w:r>
-            <w:r>
-              <w:rPr>
-                <w:rFonts w:ascii="Arial" w:hAnsi="Arial" w:cs="Arial"/>
-                <w:sz w:val="20"/>
-                <w:szCs w:val="20"/>
-              </w:rPr>
-              <w:t>,.</w:t>
-            </w:r>
-            <w:r>
-              <w:rPr>
-                <w:rFonts w:ascii="Arial" w:hAnsi="Arial" w:cs="Arial"/>
-                <w:sz w:val="20"/>
-                <w:szCs w:val="20"/>
-              </w:rPr>
-              <w:t>2f}"</w:t>
-            </w:r>
-            <w:r>
-              <w:rPr>
-                <w:rFonts w:ascii="Arial" w:hAnsi="Arial" w:cs="Arial"/>
-                <w:sz w:val="20"/>
-                <w:szCs w:val="20"/>
-              </w:rPr>
-              <w:t>.</w:t>
-            </w:r>
-            <w:r>
-              <w:rPr>
-                <w:rFonts w:ascii="Arial" w:hAnsi="Arial" w:cs="Arial"/>
-                <w:sz w:val="20"/>
-                <w:szCs w:val="20"/>
-              </w:rPr>
-              <w:t>format(</w:t>
-            </w:r>
-            <w:r>
-              <w:rPr>
-                <w:rFonts w:ascii="Arial" w:hAnsi="Arial" w:cs="Arial"/>
-                <w:bCs/>
-                <w:sz w:val="20"/>
-                <w:szCs w:val="20"/>
-              </w:rPr>
-              <w:t>agente.comisionadosolicitud_gastos</w:t>
-            </w:r>
-            <w:r>
-              <w:rPr>
-                <w:rFonts w:ascii="Arial" w:hAnsi="Arial" w:cs="Arial"/>
-                <w:sz w:val="20"/>
-                <w:szCs w:val="20"/>
-              </w:rPr>
-              <w:t>|float</w:t>
-            </w:r>
-            <w:r>
-              <w:rPr>
-                <w:rFonts w:ascii="Arial" w:hAnsi="Arial" w:cs="Arial"/>
-                <w:sz w:val="20"/>
-                <w:szCs w:val="20"/>
-              </w:rPr>
-              <w:t>)</w:t>
-            </w:r>
-            <w:r>
-              <w:t xml:space="preserve"> </w:t>
-            </w:r>
-            <w:r>
-              <w:rPr>
-                <w:rFonts w:ascii="Arial" w:hAnsi="Arial" w:cs="Arial"/>
-                <w:sz w:val="20"/>
-                <w:szCs w:val="20"/>
-              </w:rPr>
-              <w:t>.replace(",", "@").replace(".", ",")</w:t>
-            </w:r>
-            <w:r>
-              <w:rPr>
-                <w:rFonts w:ascii="Arial" w:hAnsi="Arial" w:cs="Arial"/>
-                <w:sz w:val="20"/>
-                <w:szCs w:val="20"/>
-              </w:rPr>
-              <w:t>.replace("@", ".")</w:t>
-            </w:r>
-            <w:r>
-              <w:rPr>
-                <w:rFonts w:ascii="Arial" w:hAnsi="Arial" w:cs="Arial"/>
-                <w:sz w:val="20"/>
-                <w:szCs w:val="20"/>
-              </w:rPr>
-              <w:t>}}</w:t>
-            </w:r>
-            <w:r>
-              <w:rPr>
-                <w:rFonts w:ascii="Arial" w:hAnsi="Arial" w:cs="Arial"/>
-                <w:bCs/>
-                <w:sz w:val="20"/>
-                <w:szCs w:val="20"/>
-              </w:rPr>
-              <w:t>).{%else%}(</w:t>
-            </w:r>
-            <w:r>
-              <w:rPr>
-                <w:rFonts w:ascii="Arial" w:hAnsi="Arial" w:cs="Arial"/>
-                <w:bCs/>
-                <w:sz w:val="20"/>
-                <w:szCs w:val="20"/>
-                <w:u w:val="single"/>
-              </w:rPr>
-              <w:t>Viáticos:</w:t>
-            </w:r>
-            <w:r>
-              <w:rPr>
-                <w:rFonts w:ascii="Arial" w:hAnsi="Arial" w:cs="Arial"/>
-                <w:bCs/>
-                <w:sz w:val="20"/>
-                <w:szCs w:val="20"/>
-              </w:rPr>
-              <w:t xml:space="preserve"> {{solicitud.cantidad_de_dias()}}{%if solicitud.cantidad_de_dias() &gt; 1 %} días {%else%} día {%endif%}a razón de </w:t>
-            </w:r>
-            <w:r>
-              <w:rPr>
-                <w:rFonts w:ascii="Arial" w:hAnsi="Arial" w:cs="Arial"/>
-                <w:bCs/>
-                <w:sz w:val="20"/>
-                <w:szCs w:val="20"/>
-              </w:rPr>
-              <w:t>{{</w:t>
-            </w:r>
-            <w:r>
-              <w:rPr>
-                <w:rFonts w:ascii="Arial" w:hAnsi="Arial" w:cs="Arial"/>
-                <w:sz w:val="20"/>
-                <w:szCs w:val="20"/>
-              </w:rPr>
-              <w:t>"${:</w:t>
-            </w:r>
-            <w:r>
-              <w:rPr>
-                <w:rFonts w:ascii="Arial" w:hAnsi="Arial" w:cs="Arial"/>
-                <w:sz w:val="20"/>
-                <w:szCs w:val="20"/>
-              </w:rPr>
-              <w:t>,.</w:t>
-            </w:r>
-            <w:r>
-              <w:rPr>
-                <w:rFonts w:ascii="Arial" w:hAnsi="Arial" w:cs="Arial"/>
-                <w:sz w:val="20"/>
-                <w:szCs w:val="20"/>
-              </w:rPr>
-              <w:t>2f}"</w:t>
-            </w:r>
-            <w:r>
-              <w:rPr>
-                <w:rFonts w:ascii="Arial" w:hAnsi="Arial" w:cs="Arial"/>
-                <w:sz w:val="20"/>
-                <w:szCs w:val="20"/>
-              </w:rPr>
-              <w:t>.</w:t>
-            </w:r>
-            <w:r>
-              <w:rPr>
-                <w:rFonts w:ascii="Arial" w:hAnsi="Arial" w:cs="Arial"/>
-                <w:sz w:val="20"/>
-                <w:szCs w:val="20"/>
-              </w:rPr>
-              <w:t>format(</w:t>
-            </w:r>
-            <w:r>
-              <w:rPr>
-                <w:rFonts w:ascii="Arial" w:hAnsi="Arial" w:cs="Arial"/>
-                <w:bCs/>
-                <w:sz w:val="20"/>
-                <w:szCs w:val="20"/>
-              </w:rPr>
-              <w:t>agente.</w:t>
-            </w:r>
-            <w:r>
-              <w:rPr>
-                <w:rFonts w:ascii="Arial" w:hAnsi="Arial" w:cs="Arial"/>
-                <w:bCs/>
-                <w:sz w:val="20"/>
-                <w:szCs w:val="20"/>
-              </w:rPr>
-              <w:t>valor_viatico_dia</w:t>
-            </w:r>
-            <w:r>
-              <w:rPr>
-                <w:rFonts w:ascii="Arial" w:hAnsi="Arial" w:cs="Arial"/>
-                <w:bCs/>
-                <w:sz w:val="20"/>
-                <w:szCs w:val="20"/>
-              </w:rPr>
-              <w:t>()</w:t>
-            </w:r>
-            <w:r>
-              <w:rPr>
-                <w:rFonts w:ascii="Arial" w:hAnsi="Arial" w:cs="Arial"/>
-                <w:sz w:val="20"/>
-                <w:szCs w:val="20"/>
-              </w:rPr>
-              <w:t>|float</w:t>
-            </w:r>
-            <w:r>
-              <w:rPr>
-                <w:rFonts w:ascii="Arial" w:hAnsi="Arial" w:cs="Arial"/>
-                <w:sz w:val="20"/>
-                <w:szCs w:val="20"/>
-              </w:rPr>
-              <w:t>)</w:t>
-            </w:r>
-            <w:r>
-              <w:t xml:space="preserve"> </w:t>
-            </w:r>
-            <w:r>
-              <w:rPr>
-                <w:rFonts w:ascii="Arial" w:hAnsi="Arial" w:cs="Arial"/>
-                <w:sz w:val="20"/>
-                <w:szCs w:val="20"/>
-              </w:rPr>
-              <w:t>.replace(",", "@").replace(".", ",")</w:t>
-            </w:r>
-            <w:r>
-              <w:rPr>
-                <w:rFonts w:ascii="Arial" w:hAnsi="Arial" w:cs="Arial"/>
-                <w:sz w:val="20"/>
-                <w:szCs w:val="20"/>
-              </w:rPr>
-              <w:t>.replace("@", ".")</w:t>
-            </w:r>
-            <w:r>
-              <w:rPr>
-                <w:rFonts w:ascii="Arial" w:hAnsi="Arial" w:cs="Arial"/>
-                <w:sz w:val="20"/>
-                <w:szCs w:val="20"/>
-              </w:rPr>
-              <w:t>}}</w:t>
-            </w:r>
-            <w:r>
-              <w:rPr>
-                <w:rFonts w:ascii="Arial" w:hAnsi="Arial" w:cs="Arial"/>
-                <w:bCs/>
+                <w:color w:val="auto"/>
                 <w:sz w:val="20"/>
                 <w:szCs w:val="20"/>
               </w:rPr>
@@ -2306,6 +1754,7 @@
               <w:pStyle w:val="Obsahtabulky"/>
               <w:rPr>
                 <w:rFonts w:ascii="Arial" w:hAnsi="Arial" w:cs="Arial"/>
+                <w:color w:val="auto"/>
                 <w:sz w:val="20"/>
                 <w:szCs w:val="20"/>
               </w:rPr>
@@ -2313,6 +1762,7 @@
             <w:r>
               <w:rPr>
                 <w:rFonts w:ascii="Arial" w:hAnsi="Arial" w:cs="Arial"/>
+                <w:color w:val="auto"/>
                 <w:sz w:val="20"/>
                 <w:szCs w:val="20"/>
               </w:rPr>
@@ -2411,35 +1861,6 @@
           <w:lang w:val="es-AR"/>
         </w:rPr>
       </w:pPr>
-      <w:r>
-        <w:rPr>
-          <w:rFonts w:ascii="Arial" w:hAnsi="Arial" w:cs="Arial"/>
-          <w:noProof/>
-          <w:sz w:val="20"/>
-          <w:lang w:val="es-AR"/>
-        </w:rPr>
-        <w:t>{%else%}</w:t>
-      </w:r>
-    </w:p>
-    <w:p>
-      <w:pPr>
-        <w:jc w:val="both"/>
-        <w:rPr>
-          <w:rFonts w:ascii="Arial" w:hAnsi="Arial" w:cs="Arial"/>
-          <w:noProof/>
-          <w:sz w:val="20"/>
-          <w:lang w:val="es-AR"/>
-        </w:rPr>
-      </w:pPr>
-      <w:r>
-        <w:rPr>
-          <w:rFonts w:ascii="Arial" w:hAnsi="Arial" w:cs="Arial"/>
-          <w:noProof/>
-          <w:sz w:val="20"/>
-          <w:lang w:val="es-AR"/>
-        </w:rPr>
-        <w:t>{%endif%}</w:t>
-      </w:r>
     </w:p>
     <w:p>
       <w:pPr>
@@ -2591,46 +2012,21 @@
         <w:ind w:right="23"/>
         <w:rPr>
           <w:rFonts w:ascii="Arial" w:hAnsi="Arial" w:cs="Arial"/>
+          <w:noProof/>
+          <w:sz w:val="20"/>
+          <w:lang w:val="es-AR"/>
+        </w:rPr>
+      </w:pPr>
+      <w:r>
+        <w:rPr>
+          <w:rFonts w:ascii="Arial" w:hAnsi="Arial" w:cs="Arial"/>
           <w:b/>
           <w:noProof/>
           <w:sz w:val="20"/>
           <w:lang w:val="es-AR"/>
         </w:rPr>
-      </w:pPr>
-      <w:r>
-        <w:rPr>
-          <w:rFonts w:ascii="Arial" w:hAnsi="Arial" w:cs="Arial"/>
-          <w:b/>
-          <w:noProof/>
-          <w:sz w:val="20"/>
-          <w:lang w:val="es-AR"/>
-        </w:rPr>
         <w:t>RESOLUCIÒN N°______________________/</w:t>
       </w:r>
-    </w:p>
-    <w:p>
-      <w:pPr>
-        <w:ind w:right="23"/>
-        <w:rPr>
-          <w:rFonts w:ascii="Arial" w:hAnsi="Arial" w:cs="Arial"/>
-          <w:b/>
-          <w:noProof/>
-          <w:sz w:val="20"/>
-          <w:lang w:val="es-AR"/>
-        </w:rPr>
-      </w:pPr>
-    </w:p>
-    <w:p>
-      <w:pPr>
-        <w:ind w:right="23"/>
-        <w:rPr>
-          <w:rFonts w:ascii="Arial" w:hAnsi="Arial" w:cs="Arial"/>
-          <w:b/>
-          <w:noProof/>
-          <w:sz w:val="20"/>
-          <w:lang w:val="es-AR"/>
-        </w:rPr>
-      </w:pPr>
     </w:p>
     <w:sectPr>
       <w:headerReference w:type="default" r:id="rId7"/>
@@ -3649,7 +3045,7 @@
 </file>
 
 <file path=customXml/itemProps1.xml><?xml version="1.0" encoding="utf-8"?>
-<ds:datastoreItem xmlns:ds="http://schemas.openxmlformats.org/officeDocument/2006/customXml" ds:itemID="{DCE6F377-D5A1-4637-9F4D-55C08FDA665A}">
+<ds:datastoreItem xmlns:ds="http://schemas.openxmlformats.org/officeDocument/2006/customXml" ds:itemID="{41D76699-F673-4592-8595-2BC84622C199}">
   <ds:schemaRefs>
     <ds:schemaRef ds:uri="http://schemas.openxmlformats.org/officeDocument/2006/bibliography"/>
   </ds:schemaRefs>

</xml_diff>